<commit_message>
adding project report algo section
</commit_message>
<xml_diff>
--- a/Capstone Project Report.docx
+++ b/Capstone Project Report.docx
@@ -1,10 +1,10 @@
 
 <file path=word/document.xml><?xml version="1.0" encoding="utf-8"?>
-<w:document xmlns:wpc="http://schemas.microsoft.com/office/word/2010/wordprocessingCanvas" xmlns:cx="http://schemas.microsoft.com/office/drawing/2014/chartex" xmlns:cx1="http://schemas.microsoft.com/office/drawing/2015/9/8/chartex" xmlns:mc="http://schemas.openxmlformats.org/markup-compatibility/2006" xmlns:o="urn:schemas-microsoft-com:office:office" xmlns:r="http://schemas.openxmlformats.org/officeDocument/2006/relationships" xmlns:m="http://schemas.openxmlformats.org/officeDocument/2006/math" xmlns:v="urn:schemas-microsoft-com:vml" xmlns:wp14="http://schemas.microsoft.com/office/word/2010/wordprocessingDrawing" xmlns:wp="http://schemas.openxmlformats.org/drawingml/2006/wordprocessingDrawing" xmlns:w10="urn:schemas-microsoft-com:office:word" xmlns:w="http://schemas.openxmlformats.org/wordprocessingml/2006/main" xmlns:w14="http://schemas.microsoft.com/office/word/2010/wordml" xmlns:w15="http://schemas.microsoft.com/office/word/2012/wordml" xmlns:w16se="http://schemas.microsoft.com/office/word/2015/wordml/symex" xmlns:wpg="http://schemas.microsoft.com/office/word/2010/wordprocessingGroup" xmlns:wpi="http://schemas.microsoft.com/office/word/2010/wordprocessingInk" xmlns:wne="http://schemas.microsoft.com/office/word/2006/wordml" xmlns:wps="http://schemas.microsoft.com/office/word/2010/wordprocessingShape" mc:Ignorable="w14 w15 w16se wp14">
+<w:document xmlns:wpc="http://schemas.microsoft.com/office/word/2010/wordprocessingCanvas" xmlns:mc="http://schemas.openxmlformats.org/markup-compatibility/2006" xmlns:o="urn:schemas-microsoft-com:office:office" xmlns:r="http://schemas.openxmlformats.org/officeDocument/2006/relationships" xmlns:m="http://schemas.openxmlformats.org/officeDocument/2006/math" xmlns:v="urn:schemas-microsoft-com:vml" xmlns:wp14="http://schemas.microsoft.com/office/word/2010/wordprocessingDrawing" xmlns:wp="http://schemas.openxmlformats.org/drawingml/2006/wordprocessingDrawing" xmlns:w10="urn:schemas-microsoft-com:office:word" xmlns:w="http://schemas.openxmlformats.org/wordprocessingml/2006/main" xmlns:w14="http://schemas.microsoft.com/office/word/2010/wordml" xmlns:wpg="http://schemas.microsoft.com/office/word/2010/wordprocessingGroup" xmlns:wpi="http://schemas.microsoft.com/office/word/2010/wordprocessingInk" xmlns:wne="http://schemas.microsoft.com/office/word/2006/wordml" xmlns:wps="http://schemas.microsoft.com/office/word/2010/wordprocessingShape" mc:Ignorable="w14 wp14">
   <w:body>
     <w:p>
       <w:pPr>
-        <w:pStyle w:val="Heading1"/>
+        <w:pStyle w:val="1"/>
         <w:rPr>
           <w:sz w:val="52"/>
           <w:szCs w:val="40"/>
@@ -20,7 +20,7 @@
     </w:p>
     <w:p>
       <w:pPr>
-        <w:pStyle w:val="Heading2"/>
+        <w:pStyle w:val="2"/>
         <w:rPr>
           <w:sz w:val="36"/>
           <w:szCs w:val="32"/>
@@ -89,7 +89,7 @@
     </w:p>
     <w:p>
       <w:pPr>
-        <w:pStyle w:val="Heading5"/>
+        <w:pStyle w:val="5"/>
         <w:rPr>
           <w:sz w:val="36"/>
           <w:szCs w:val="30"/>
@@ -106,7 +106,7 @@
     <w:p/>
     <w:p>
       <w:pPr>
-        <w:pStyle w:val="Heading4"/>
+        <w:pStyle w:val="4"/>
         <w:rPr>
           <w:sz w:val="28"/>
           <w:szCs w:val="24"/>
@@ -122,15 +122,7 @@
     </w:p>
     <w:p>
       <w:r>
-        <w:t xml:space="preserve">Throughout the past 50 years, there has been numerous attempts and a rich discussion on financial markets mechanics and looking drivers of asset returns. However, one drawback of classical methods in predicting asset returns are most models are linear in nature. Therefore, most models have bad prediction power, as they cannot cater any non-linearity with the markets. Machine learning techniques could overcome this problem and qualifies as a good candidate to try solving the </w:t>
-      </w:r>
-      <w:proofErr w:type="gramStart"/>
-      <w:r>
-        <w:t>asset price prediction problem</w:t>
-      </w:r>
-      <w:proofErr w:type="gramEnd"/>
-      <w:r>
-        <w:t>.</w:t>
+        <w:t>Throughout the past 50 years, there has been numerous attempts and a rich discussion on financial markets mechanics and looking drivers of asset returns. However, one drawback of classical methods in predicting asset returns are most models are linear in nature. Therefore, most models have bad prediction power, as they cannot cater any non-linearity with the markets. Machine learning techniques could overcome this problem and qualifies as a good candidate to try solving the asset price prediction problem.</w:t>
       </w:r>
     </w:p>
     <w:p>
@@ -150,15 +142,7 @@
         <w:t xml:space="preserve">global exchange indices. </w:t>
       </w:r>
       <w:r>
-        <w:t xml:space="preserve">A trading strategy </w:t>
-      </w:r>
-      <w:proofErr w:type="gramStart"/>
-      <w:r>
-        <w:t>will be designed</w:t>
-      </w:r>
-      <w:proofErr w:type="gramEnd"/>
-      <w:r>
-        <w:t xml:space="preserve"> based on the results of this research.</w:t>
+        <w:t>A trading strategy will be designed based on the results of this research.</w:t>
       </w:r>
     </w:p>
     <w:p>
@@ -166,11 +150,7 @@
         <w:t>Initially I have obtained daily closing price of Hang Seng index and 42 other selected exchange indices globally from data provided by FactSet</w:t>
       </w:r>
       <w:r>
-        <w:t xml:space="preserve">, starting from </w:t>
-      </w:r>
-      <w:proofErr w:type="gramStart"/>
-      <w:r>
-        <w:t>1</w:t>
+        <w:t>, starting from 1</w:t>
       </w:r>
       <w:r>
         <w:rPr>
@@ -178,7 +158,6 @@
         </w:rPr>
         <w:t>st</w:t>
       </w:r>
-      <w:proofErr w:type="gramEnd"/>
       <w:r>
         <w:t xml:space="preserve"> January 2010 to 30</w:t>
       </w:r>
@@ -197,31 +176,18 @@
       <w:r>
         <w:t xml:space="preserve">of indices </w:t>
       </w:r>
-      <w:proofErr w:type="gramStart"/>
-      <w:r>
-        <w:t>can be found</w:t>
-      </w:r>
-      <w:proofErr w:type="gramEnd"/>
-      <w:r>
-        <w:t xml:space="preserve"> in the appendix.</w:t>
-      </w:r>
-    </w:p>
-    <w:p>
-      <w:r>
-        <w:t xml:space="preserve">The data </w:t>
-      </w:r>
-      <w:proofErr w:type="gramStart"/>
-      <w:r>
-        <w:t>is then trained</w:t>
-      </w:r>
-      <w:proofErr w:type="gramEnd"/>
-      <w:r>
-        <w:t xml:space="preserve"> to various model candidates and use for model performance evaluation and prediction.</w:t>
-      </w:r>
-    </w:p>
-    <w:p>
-      <w:pPr>
-        <w:pStyle w:val="Heading4"/>
+      <w:r>
+        <w:t>can be found in the appendix.</w:t>
+      </w:r>
+    </w:p>
+    <w:p>
+      <w:r>
+        <w:t>The data is then trained to various model candidates and use for model performance evaluation and prediction.</w:t>
+      </w:r>
+    </w:p>
+    <w:p>
+      <w:pPr>
+        <w:pStyle w:val="4"/>
         <w:rPr>
           <w:sz w:val="28"/>
           <w:szCs w:val="24"/>
@@ -237,46 +203,25 @@
     </w:p>
     <w:p>
       <w:r>
-        <w:t xml:space="preserve">In this project, I am predicting Hang Seng Index’s next day movement, which has </w:t>
-      </w:r>
-      <w:proofErr w:type="gramStart"/>
-      <w:r>
-        <w:t>3</w:t>
-      </w:r>
-      <w:proofErr w:type="gramEnd"/>
-      <w:r>
-        <w:t xml:space="preserve"> states: Up, Neutral and Down. This problem is a classification problem. </w:t>
-      </w:r>
-    </w:p>
-    <w:p>
-      <w:r>
-        <w:t xml:space="preserve">“Up” label is </w:t>
-      </w:r>
-      <w:proofErr w:type="gramStart"/>
-      <w:r>
-        <w:t>defined</w:t>
-      </w:r>
-      <w:proofErr w:type="gramEnd"/>
-      <w:r>
-        <w:t xml:space="preserve"> as the daily price movement </w:t>
+        <w:t xml:space="preserve">In this project, I am predicting Hang Seng Index’s next day movement, which has 3 states: Up, Neutral and Down. This problem is a classification problem. </w:t>
+      </w:r>
+    </w:p>
+    <w:p>
+      <w:r>
+        <w:t xml:space="preserve">“Up” label is defined as the daily price movement </w:t>
       </w:r>
       <w:r>
         <w:t xml:space="preserve">compared to yesterday’s close is greater than 0.5%. “Down” label is defined as daily price movement compared to yesterday’s close is less than -0.5%. While “Neutral” label is defined as not “Up” or “Down”. </w:t>
       </w:r>
     </w:p>
     <w:p>
-      <w:proofErr w:type="gramStart"/>
-      <w:r>
-        <w:t>4</w:t>
-      </w:r>
-      <w:proofErr w:type="gramEnd"/>
-      <w:r>
-        <w:t xml:space="preserve"> classification algorithms will be utilized and see which one has the best predictability. Namely</w:t>
-      </w:r>
-    </w:p>
-    <w:p>
-      <w:pPr>
-        <w:pStyle w:val="ListParagraph"/>
+      <w:r>
+        <w:t>4 classification algorithms will be utilized and see which one has the best predictability. Namely</w:t>
+      </w:r>
+    </w:p>
+    <w:p>
+      <w:pPr>
+        <w:pStyle w:val="a9"/>
         <w:numPr>
           <w:ilvl w:val="0"/>
           <w:numId w:val="4"/>
@@ -289,7 +234,7 @@
     </w:p>
     <w:p>
       <w:pPr>
-        <w:pStyle w:val="ListParagraph"/>
+        <w:pStyle w:val="a9"/>
         <w:numPr>
           <w:ilvl w:val="0"/>
           <w:numId w:val="4"/>
@@ -303,7 +248,7 @@
     </w:p>
     <w:p>
       <w:pPr>
-        <w:pStyle w:val="ListParagraph"/>
+        <w:pStyle w:val="a9"/>
         <w:numPr>
           <w:ilvl w:val="0"/>
           <w:numId w:val="4"/>
@@ -315,7 +260,7 @@
     </w:p>
     <w:p>
       <w:pPr>
-        <w:pStyle w:val="ListParagraph"/>
+        <w:pStyle w:val="a9"/>
         <w:numPr>
           <w:ilvl w:val="0"/>
           <w:numId w:val="4"/>
@@ -335,7 +280,7 @@
     </w:p>
     <w:p>
       <w:pPr>
-        <w:pStyle w:val="ListParagraph"/>
+        <w:pStyle w:val="a9"/>
         <w:numPr>
           <w:ilvl w:val="0"/>
           <w:numId w:val="5"/>
@@ -347,7 +292,7 @@
     </w:p>
     <w:p>
       <w:pPr>
-        <w:pStyle w:val="ListParagraph"/>
+        <w:pStyle w:val="a9"/>
         <w:numPr>
           <w:ilvl w:val="0"/>
           <w:numId w:val="5"/>
@@ -359,31 +304,15 @@
     </w:p>
     <w:p>
       <w:r>
-        <w:t xml:space="preserve">I anticipate there is at least </w:t>
-      </w:r>
-      <w:proofErr w:type="gramStart"/>
-      <w:r>
-        <w:t>1</w:t>
-      </w:r>
-      <w:proofErr w:type="gramEnd"/>
-      <w:r>
-        <w:t xml:space="preserve"> model would be better </w:t>
-      </w:r>
-      <w:r>
-        <w:t xml:space="preserve">than the benchmark model, with higher precision and F-beta score. This in turn meaning the model does have higher prediction power, and </w:t>
-      </w:r>
-      <w:proofErr w:type="gramStart"/>
-      <w:r>
-        <w:t>can be used</w:t>
-      </w:r>
-      <w:proofErr w:type="gramEnd"/>
-      <w:r>
-        <w:t xml:space="preserve"> as an input to make trading decisions based on the prediction.</w:t>
-      </w:r>
-    </w:p>
-    <w:p>
-      <w:pPr>
-        <w:pStyle w:val="Heading4"/>
+        <w:t xml:space="preserve">I anticipate there is at least 1 model would be better </w:t>
+      </w:r>
+      <w:r>
+        <w:t>than the benchmark model, with higher precision and F-beta score. This in turn meaning the model does have higher prediction power, and can be used as an input to make trading decisions based on the prediction.</w:t>
+      </w:r>
+    </w:p>
+    <w:p>
+      <w:pPr>
+        <w:pStyle w:val="4"/>
         <w:rPr>
           <w:sz w:val="28"/>
           <w:szCs w:val="24"/>
@@ -398,18 +327,13 @@
       </w:r>
     </w:p>
     <w:p>
-      <w:proofErr w:type="gramStart"/>
-      <w:r>
-        <w:t>2</w:t>
-      </w:r>
-      <w:proofErr w:type="gramEnd"/>
-      <w:r>
-        <w:t xml:space="preserve"> specific metrics are chosen for evaluating the model performance:</w:t>
-      </w:r>
-    </w:p>
-    <w:p>
-      <w:pPr>
-        <w:pStyle w:val="ListParagraph"/>
+      <w:r>
+        <w:t>2 specific metrics are chosen for evaluating the model performance:</w:t>
+      </w:r>
+    </w:p>
+    <w:p>
+      <w:pPr>
+        <w:pStyle w:val="a9"/>
         <w:numPr>
           <w:ilvl w:val="0"/>
           <w:numId w:val="6"/>
@@ -421,7 +345,7 @@
     </w:p>
     <w:p>
       <w:pPr>
-        <w:pStyle w:val="ListParagraph"/>
+        <w:pStyle w:val="a9"/>
         <w:numPr>
           <w:ilvl w:val="0"/>
           <w:numId w:val="6"/>
@@ -433,6 +357,180 @@
     </w:p>
     <w:p>
       <w:r>
+        <w:t>F-beta score is defined as</w:t>
+      </w:r>
+    </w:p>
+    <w:p>
+      <m:oMathPara>
+        <m:oMath>
+          <m:sSub>
+            <m:sSubPr>
+              <m:ctrlPr>
+                <w:rPr>
+                  <w:rFonts w:ascii="Cambria Math" w:hAnsi="Cambria Math"/>
+                  <w:i/>
+                </w:rPr>
+              </m:ctrlPr>
+            </m:sSubPr>
+            <m:e>
+              <m:r>
+                <w:rPr>
+                  <w:rFonts w:ascii="Cambria Math" w:hAnsi="Cambria Math"/>
+                </w:rPr>
+                <m:t>F</m:t>
+              </m:r>
+            </m:e>
+            <m:sub>
+              <m:r>
+                <w:rPr>
+                  <w:rFonts w:ascii="Cambria Math" w:hAnsi="Cambria Math"/>
+                </w:rPr>
+                <m:t>β</m:t>
+              </m:r>
+            </m:sub>
+          </m:sSub>
+          <m:r>
+            <w:rPr>
+              <w:rFonts w:ascii="Cambria Math" w:hAnsi="Cambria Math"/>
+            </w:rPr>
+            <m:t>=</m:t>
+          </m:r>
+          <m:d>
+            <m:dPr>
+              <m:ctrlPr>
+                <w:rPr>
+                  <w:rFonts w:ascii="Cambria Math" w:hAnsi="Cambria Math"/>
+                  <w:i/>
+                </w:rPr>
+              </m:ctrlPr>
+            </m:dPr>
+            <m:e>
+              <m:r>
+                <w:rPr>
+                  <w:rFonts w:ascii="Cambria Math" w:hAnsi="Cambria Math"/>
+                </w:rPr>
+                <m:t>1+</m:t>
+              </m:r>
+              <m:sSup>
+                <m:sSupPr>
+                  <m:ctrlPr>
+                    <w:rPr>
+                      <w:rFonts w:ascii="Cambria Math" w:hAnsi="Cambria Math"/>
+                      <w:i/>
+                    </w:rPr>
+                  </m:ctrlPr>
+                </m:sSupPr>
+                <m:e>
+                  <m:r>
+                    <w:rPr>
+                      <w:rFonts w:ascii="Cambria Math" w:hAnsi="Cambria Math"/>
+                    </w:rPr>
+                    <m:t>β</m:t>
+                  </m:r>
+                </m:e>
+                <m:sup>
+                  <m:r>
+                    <w:rPr>
+                      <w:rFonts w:ascii="Cambria Math" w:hAnsi="Cambria Math"/>
+                    </w:rPr>
+                    <m:t>2</m:t>
+                  </m:r>
+                </m:sup>
+              </m:sSup>
+            </m:e>
+          </m:d>
+          <m:f>
+            <m:fPr>
+              <m:ctrlPr>
+                <w:rPr>
+                  <w:rFonts w:ascii="Cambria Math" w:hAnsi="Cambria Math"/>
+                  <w:i/>
+                </w:rPr>
+              </m:ctrlPr>
+            </m:fPr>
+            <m:num>
+              <m:r>
+                <w:rPr>
+                  <w:rFonts w:ascii="Cambria Math" w:hAnsi="Cambria Math"/>
+                </w:rPr>
+                <m:t>p ∙r</m:t>
+              </m:r>
+            </m:num>
+            <m:den>
+              <m:sSup>
+                <m:sSupPr>
+                  <m:ctrlPr>
+                    <w:rPr>
+                      <w:rFonts w:ascii="Cambria Math" w:hAnsi="Cambria Math"/>
+                      <w:i/>
+                    </w:rPr>
+                  </m:ctrlPr>
+                </m:sSupPr>
+                <m:e>
+                  <m:r>
+                    <w:rPr>
+                      <w:rFonts w:ascii="Cambria Math" w:hAnsi="Cambria Math"/>
+                    </w:rPr>
+                    <m:t>β</m:t>
+                  </m:r>
+                </m:e>
+                <m:sup>
+                  <m:r>
+                    <w:rPr>
+                      <w:rFonts w:ascii="Cambria Math" w:hAnsi="Cambria Math"/>
+                    </w:rPr>
+                    <m:t>2</m:t>
+                  </m:r>
+                </m:sup>
+              </m:sSup>
+              <m:r>
+                <w:rPr>
+                  <w:rFonts w:ascii="Cambria Math" w:hAnsi="Cambria Math"/>
+                </w:rPr>
+                <m:t>∙p+r</m:t>
+              </m:r>
+            </m:den>
+          </m:f>
+        </m:oMath>
+      </m:oMathPara>
+    </w:p>
+    <w:p>
+      <w:proofErr w:type="gramStart"/>
+      <w:r>
+        <w:t>where</w:t>
+      </w:r>
+      <w:proofErr w:type="gramEnd"/>
+      <w:r>
+        <w:t xml:space="preserve"> </w:t>
+      </w:r>
+      <m:oMath>
+        <m:r>
+          <w:rPr>
+            <w:rFonts w:ascii="Cambria Math" w:hAnsi="Cambria Math"/>
+          </w:rPr>
+          <m:t>p</m:t>
+        </m:r>
+      </m:oMath>
+      <w:r>
+        <w:t xml:space="preserve"> = precision</w:t>
+      </w:r>
+      <w:r>
+        <w:t xml:space="preserve">, </w:t>
+      </w:r>
+      <m:oMath>
+        <m:r>
+          <w:rPr>
+            <w:rFonts w:ascii="Cambria Math" w:hAnsi="Cambria Math"/>
+          </w:rPr>
+          <m:t>r</m:t>
+        </m:r>
+      </m:oMath>
+      <w:r>
+        <w:t xml:space="preserve"> = recall</w:t>
+      </w:r>
+    </w:p>
+    <w:p>
+      <w:r>
         <w:t xml:space="preserve">F-beta score is an overall measure that describes model accuracy, taking into account precision and recall. Note that I have placed special emphasize on precision with a beta value larger than 0.5. The reason behind is that in practical trading, it is easier to go long than short, so therefore, we want to predict better the “Up” labels. </w:t>
       </w:r>
     </w:p>
@@ -444,7 +542,7 @@
     <w:p/>
     <w:p>
       <w:pPr>
-        <w:pStyle w:val="Heading5"/>
+        <w:pStyle w:val="5"/>
         <w:rPr>
           <w:sz w:val="36"/>
           <w:szCs w:val="30"/>
@@ -482,7 +580,7 @@
     <w:p/>
     <w:p>
       <w:pPr>
-        <w:pStyle w:val="Heading4"/>
+        <w:pStyle w:val="4"/>
         <w:rPr>
           <w:sz w:val="28"/>
           <w:szCs w:val="24"/>
@@ -507,18 +605,13 @@
       <w:r>
         <w:t xml:space="preserve">The data that I used to study </w:t>
       </w:r>
-      <w:proofErr w:type="gramStart"/>
-      <w:r>
-        <w:t>is sourced</w:t>
-      </w:r>
-      <w:proofErr w:type="gramEnd"/>
-      <w:r>
-        <w:t xml:space="preserve"> from </w:t>
-      </w:r>
-      <w:hyperlink r:id="rId6" w:history="1">
+      <w:r>
+        <w:t xml:space="preserve">is sourced from </w:t>
+      </w:r>
+      <w:hyperlink r:id="rId7" w:history="1">
         <w:r>
           <w:rPr>
-            <w:rStyle w:val="Hyperlink"/>
+            <w:rStyle w:val="ac"/>
           </w:rPr>
           <w:t>FactSet Research System’s</w:t>
         </w:r>
@@ -536,107 +629,20 @@
         <w:t xml:space="preserve"> </w:t>
       </w:r>
       <w:r>
-        <w:t xml:space="preserve">The first column is the date index, starting from earliest to closest. A snippet of the data </w:t>
-      </w:r>
-      <w:proofErr w:type="gramStart"/>
-      <w:r>
-        <w:t>is shown</w:t>
-      </w:r>
-      <w:proofErr w:type="gramEnd"/>
-      <w:r>
-        <w:t xml:space="preserve"> below.</w:t>
-      </w:r>
-    </w:p>
-    <w:p/>
-    <w:p/>
-    <w:p/>
-    <w:p>
-      <w:r>
+        <w:t>The first column is the date index, starting from earliest to closest. A snippet of the data is shown below.</w:t>
+      </w:r>
+    </w:p>
+    <w:p>
+      <w:r>
+        <w:rPr>
+          <w:noProof/>
+        </w:rPr>
         <w:lastRenderedPageBreak/>
         <w:drawing>
           <wp:inline distT="0" distB="0" distL="0" distR="0" wp14:anchorId="01546423" wp14:editId="104EBEF2">
             <wp:extent cx="5943600" cy="1752600"/>
             <wp:effectExtent l="0" t="0" r="0" b="0"/>
             <wp:docPr id="1" name="Picture 1"/>
-            <wp:cNvGraphicFramePr>
-              <a:graphicFrameLocks xmlns:a="http://schemas.openxmlformats.org/drawingml/2006/main" noChangeAspect="1"/>
-            </wp:cNvGraphicFramePr>
-            <a:graphic xmlns:a="http://schemas.openxmlformats.org/drawingml/2006/main">
-              <a:graphicData uri="http://schemas.openxmlformats.org/drawingml/2006/picture">
-                <pic:pic xmlns:pic="http://schemas.openxmlformats.org/drawingml/2006/picture">
-                  <pic:nvPicPr>
-                    <pic:cNvPr id="1" name=""/>
-                    <pic:cNvPicPr/>
-                  </pic:nvPicPr>
-                  <pic:blipFill>
-                    <a:blip r:embed="rId7"/>
-                    <a:stretch>
-                      <a:fillRect/>
-                    </a:stretch>
-                  </pic:blipFill>
-                  <pic:spPr>
-                    <a:xfrm>
-                      <a:off x="0" y="0"/>
-                      <a:ext cx="5943600" cy="1752600"/>
-                    </a:xfrm>
-                    <a:prstGeom prst="rect">
-                      <a:avLst/>
-                    </a:prstGeom>
-                  </pic:spPr>
-                </pic:pic>
-              </a:graphicData>
-            </a:graphic>
-          </wp:inline>
-        </w:drawing>
-      </w:r>
-    </w:p>
-    <w:p>
-      <w:pPr>
-        <w:rPr>
-          <w:i/>
-        </w:rPr>
-      </w:pPr>
-      <w:r>
-        <w:rPr>
-          <w:i/>
-        </w:rPr>
-        <w:t xml:space="preserve">Figure 1: First </w:t>
-      </w:r>
-      <w:proofErr w:type="gramStart"/>
-      <w:r>
-        <w:rPr>
-          <w:i/>
-        </w:rPr>
-        <w:t>5</w:t>
-      </w:r>
-      <w:proofErr w:type="gramEnd"/>
-      <w:r>
-        <w:rPr>
-          <w:i/>
-        </w:rPr>
-        <w:t xml:space="preserve"> rows of the raw index close data</w:t>
-      </w:r>
-    </w:p>
-    <w:p>
-      <w:r>
-        <w:t xml:space="preserve">Next, I have generated some basic descriptive statistics of the data set. This is an attempt to get some knowledge around the distributional properties and shape of the data, and with the aim to determine any data pre-processing is required or not. An excerpt of the output </w:t>
-      </w:r>
-      <w:proofErr w:type="gramStart"/>
-      <w:r>
-        <w:t>is shown</w:t>
-      </w:r>
-      <w:proofErr w:type="gramEnd"/>
-      <w:r>
-        <w:t xml:space="preserve"> below.</w:t>
-      </w:r>
-    </w:p>
-    <w:p>
-      <w:r>
-        <w:drawing>
-          <wp:inline distT="0" distB="0" distL="0" distR="0" wp14:anchorId="6F23FD59" wp14:editId="05EA8956">
-            <wp:extent cx="5943600" cy="1926590"/>
-            <wp:effectExtent l="0" t="0" r="0" b="0"/>
-            <wp:docPr id="2" name="Picture 2"/>
             <wp:cNvGraphicFramePr>
               <a:graphicFrameLocks xmlns:a="http://schemas.openxmlformats.org/drawingml/2006/main" noChangeAspect="1"/>
             </wp:cNvGraphicFramePr>
@@ -656,6 +662,66 @@
                   <pic:spPr>
                     <a:xfrm>
                       <a:off x="0" y="0"/>
+                      <a:ext cx="5943600" cy="1752600"/>
+                    </a:xfrm>
+                    <a:prstGeom prst="rect">
+                      <a:avLst/>
+                    </a:prstGeom>
+                  </pic:spPr>
+                </pic:pic>
+              </a:graphicData>
+            </a:graphic>
+          </wp:inline>
+        </w:drawing>
+      </w:r>
+    </w:p>
+    <w:p>
+      <w:pPr>
+        <w:rPr>
+          <w:i/>
+        </w:rPr>
+      </w:pPr>
+      <w:r>
+        <w:rPr>
+          <w:i/>
+        </w:rPr>
+        <w:t>Figure 1: First 5 rows of the raw index close data</w:t>
+      </w:r>
+    </w:p>
+    <w:p>
+      <w:r>
+        <w:t>Next, I have generated some basic descriptive statistics of the data set. This is an attempt to get some knowledge around the distributional properties and shape of the data, and with the aim to determine any data pre-processing is required or not. An excerpt of the output is shown below.</w:t>
+      </w:r>
+    </w:p>
+    <w:p>
+      <w:r>
+        <w:rPr>
+          <w:noProof/>
+        </w:rPr>
+        <w:drawing>
+          <wp:inline distT="0" distB="0" distL="0" distR="0" wp14:anchorId="6F23FD59" wp14:editId="05EA8956">
+            <wp:extent cx="5943600" cy="1926590"/>
+            <wp:effectExtent l="0" t="0" r="0" b="0"/>
+            <wp:docPr id="2" name="Picture 2"/>
+            <wp:cNvGraphicFramePr>
+              <a:graphicFrameLocks xmlns:a="http://schemas.openxmlformats.org/drawingml/2006/main" noChangeAspect="1"/>
+            </wp:cNvGraphicFramePr>
+            <a:graphic xmlns:a="http://schemas.openxmlformats.org/drawingml/2006/main">
+              <a:graphicData uri="http://schemas.openxmlformats.org/drawingml/2006/picture">
+                <pic:pic xmlns:pic="http://schemas.openxmlformats.org/drawingml/2006/picture">
+                  <pic:nvPicPr>
+                    <pic:cNvPr id="1" name=""/>
+                    <pic:cNvPicPr/>
+                  </pic:nvPicPr>
+                  <pic:blipFill>
+                    <a:blip r:embed="rId9"/>
+                    <a:stretch>
+                      <a:fillRect/>
+                    </a:stretch>
+                  </pic:blipFill>
+                  <pic:spPr>
+                    <a:xfrm>
+                      <a:off x="0" y="0"/>
                       <a:ext cx="5943600" cy="1926590"/>
                     </a:xfrm>
                     <a:prstGeom prst="rect">
@@ -694,18 +760,12 @@
         <w:rPr>
           <w:i/>
         </w:rPr>
-        <w:t xml:space="preserve">: </w:t>
+        <w:t xml:space="preserve">: Descriptive Statistics of </w:t>
       </w:r>
       <w:r>
         <w:rPr>
           <w:i/>
         </w:rPr>
-        <w:t xml:space="preserve">Descriptive Statistics of </w:t>
-      </w:r>
-      <w:r>
-        <w:rPr>
-          <w:i/>
-        </w:rPr>
         <w:t>Asia Pacific indices</w:t>
       </w:r>
     </w:p>
@@ -716,7 +776,7 @@
     </w:p>
     <w:p>
       <w:pPr>
-        <w:pStyle w:val="ListParagraph"/>
+        <w:pStyle w:val="a9"/>
         <w:numPr>
           <w:ilvl w:val="0"/>
           <w:numId w:val="7"/>
@@ -728,7 +788,7 @@
     </w:p>
     <w:p>
       <w:pPr>
-        <w:pStyle w:val="ListParagraph"/>
+        <w:pStyle w:val="a9"/>
         <w:numPr>
           <w:ilvl w:val="0"/>
           <w:numId w:val="7"/>
@@ -740,7 +800,7 @@
     </w:p>
     <w:p>
       <w:pPr>
-        <w:pStyle w:val="ListParagraph"/>
+        <w:pStyle w:val="a9"/>
         <w:numPr>
           <w:ilvl w:val="0"/>
           <w:numId w:val="7"/>
@@ -752,28 +812,485 @@
     </w:p>
     <w:p>
       <w:r>
-        <w:t xml:space="preserve">From the above observation, particularly </w:t>
+        <w:t xml:space="preserve">From the above observation, particularly 2 and 3, imply that the data is not directly usable as they are at different levels or scale. </w:t>
+      </w:r>
+      <w:r>
+        <w:t>In order to preserve the structure of the data, the raw data has to go through a normalization process.</w:t>
+      </w:r>
+    </w:p>
+    <w:p>
+      <w:r>
+        <w:t>To further visualize the structure of the data</w:t>
       </w:r>
       <w:proofErr w:type="gramStart"/>
       <w:r>
-        <w:t>2</w:t>
+        <w:t>,  below</w:t>
       </w:r>
       <w:proofErr w:type="gramEnd"/>
       <w:r>
-        <w:t xml:space="preserve"> and 3, imply that the data is not directly usable as they are at different levels or scale. As a result, th</w:t>
-      </w:r>
-      <w:r>
-        <w:t xml:space="preserve">e data has to be normalized </w:t>
+        <w:t xml:space="preserve"> is a plot of the data</w:t>
+      </w:r>
+    </w:p>
+    <w:p/>
+    <w:p/>
+    <w:p>
+      <w:r>
+        <w:br w:type="page"/>
+      </w:r>
+      <w:r>
+        <w:rPr>
+          <w:noProof/>
+        </w:rPr>
+        <w:lastRenderedPageBreak/>
+        <w:drawing>
+          <wp:inline distT="0" distB="0" distL="0" distR="0">
+            <wp:extent cx="5943600" cy="4057650"/>
+            <wp:effectExtent l="0" t="0" r="0" b="0"/>
+            <wp:docPr id="3" name="圖片 3"/>
+            <wp:cNvGraphicFramePr>
+              <a:graphicFrameLocks xmlns:a="http://schemas.openxmlformats.org/drawingml/2006/main" noChangeAspect="1"/>
+            </wp:cNvGraphicFramePr>
+            <a:graphic xmlns:a="http://schemas.openxmlformats.org/drawingml/2006/main">
+              <a:graphicData uri="http://schemas.openxmlformats.org/drawingml/2006/picture">
+                <pic:pic xmlns:pic="http://schemas.openxmlformats.org/drawingml/2006/picture">
+                  <pic:nvPicPr>
+                    <pic:cNvPr id="0" name="download.png"/>
+                    <pic:cNvPicPr/>
+                  </pic:nvPicPr>
+                  <pic:blipFill>
+                    <a:blip r:embed="rId10">
+                      <a:extLst>
+                        <a:ext uri="{28A0092B-C50C-407E-A947-70E740481C1C}">
+                          <a14:useLocalDpi xmlns:a14="http://schemas.microsoft.com/office/drawing/2010/main" val="0"/>
+                        </a:ext>
+                      </a:extLst>
+                    </a:blip>
+                    <a:stretch>
+                      <a:fillRect/>
+                    </a:stretch>
+                  </pic:blipFill>
+                  <pic:spPr>
+                    <a:xfrm>
+                      <a:off x="0" y="0"/>
+                      <a:ext cx="5943600" cy="4057650"/>
+                    </a:xfrm>
+                    <a:prstGeom prst="rect">
+                      <a:avLst/>
+                    </a:prstGeom>
+                  </pic:spPr>
+                </pic:pic>
+              </a:graphicData>
+            </a:graphic>
+          </wp:inline>
+        </w:drawing>
+      </w:r>
+    </w:p>
+    <w:p>
+      <w:pPr>
+        <w:rPr>
+          <w:i/>
+        </w:rPr>
+      </w:pPr>
+      <w:r>
+        <w:rPr>
+          <w:i/>
+        </w:rPr>
+        <w:t xml:space="preserve">Figure </w:t>
+      </w:r>
+      <w:r>
+        <w:rPr>
+          <w:i/>
+        </w:rPr>
+        <w:t>3</w:t>
+      </w:r>
+      <w:r>
+        <w:rPr>
+          <w:i/>
+        </w:rPr>
+        <w:t xml:space="preserve">: </w:t>
+      </w:r>
+      <w:r>
+        <w:rPr>
+          <w:i/>
+        </w:rPr>
+        <w:t>Time series plot of index data</w:t>
+      </w:r>
+    </w:p>
+    <w:p>
+      <w:r>
+        <w:t xml:space="preserve">From the above figure, the indices have various levels. In order to preserve their structure, normalization is required. </w:t>
+      </w:r>
+    </w:p>
+    <w:p>
+      <w:r>
+        <w:t>There is an extra point to note from the above plot. It looks like all the indices exhibit a trend.  This trend component will cause issues during our fitting process, and therefore we need to “de-trend” the data. In statistics and time-series analysis context, the data has to be transformed into a stationary series before they can serve as an input in fitting our models.</w:t>
+      </w:r>
+    </w:p>
+    <w:p>
+      <w:r>
+        <w:t>A practical issue with the current dat</w:t>
+      </w:r>
+      <w:r>
+        <w:t>a is that since the exchanges are in different time zones, we will need to apply a proper lag to indices that are in slower time zones.  Based on each exchange’s closing time, the below table lists out which indices need to be lagged. This step is essential and critical to avoid “look-ahead bias” which you predicting the past using the future.</w:t>
+      </w:r>
+    </w:p>
+    <w:p>
+      <w:pPr>
+        <w:jc w:val="center"/>
+      </w:pPr>
+      <w:r>
+        <w:rPr>
+          <w:noProof/>
+        </w:rPr>
+        <w:lastRenderedPageBreak/>
+        <w:drawing>
+          <wp:inline distT="0" distB="0" distL="0" distR="0">
+            <wp:extent cx="4972050" cy="6391275"/>
+            <wp:effectExtent l="0" t="0" r="0" b="9525"/>
+            <wp:docPr id="4" name="圖片 4"/>
+            <wp:cNvGraphicFramePr>
+              <a:graphicFrameLocks xmlns:a="http://schemas.openxmlformats.org/drawingml/2006/main" noChangeAspect="1"/>
+            </wp:cNvGraphicFramePr>
+            <a:graphic xmlns:a="http://schemas.openxmlformats.org/drawingml/2006/main">
+              <a:graphicData uri="http://schemas.openxmlformats.org/drawingml/2006/picture">
+                <pic:pic xmlns:pic="http://schemas.openxmlformats.org/drawingml/2006/picture">
+                  <pic:nvPicPr>
+                    <pic:cNvPr id="0" name="download (2).png"/>
+                    <pic:cNvPicPr/>
+                  </pic:nvPicPr>
+                  <pic:blipFill>
+                    <a:blip r:embed="rId11">
+                      <a:extLst>
+                        <a:ext uri="{28A0092B-C50C-407E-A947-70E740481C1C}">
+                          <a14:useLocalDpi xmlns:a14="http://schemas.microsoft.com/office/drawing/2010/main" val="0"/>
+                        </a:ext>
+                      </a:extLst>
+                    </a:blip>
+                    <a:stretch>
+                      <a:fillRect/>
+                    </a:stretch>
+                  </pic:blipFill>
+                  <pic:spPr>
+                    <a:xfrm>
+                      <a:off x="0" y="0"/>
+                      <a:ext cx="4972050" cy="6391275"/>
+                    </a:xfrm>
+                    <a:prstGeom prst="rect">
+                      <a:avLst/>
+                    </a:prstGeom>
+                  </pic:spPr>
+                </pic:pic>
+              </a:graphicData>
+            </a:graphic>
+          </wp:inline>
+        </w:drawing>
+      </w:r>
+    </w:p>
+    <w:p>
+      <w:pPr>
+        <w:spacing w:line="240" w:lineRule="auto"/>
+        <w:rPr>
+          <w:i/>
+        </w:rPr>
+      </w:pPr>
+      <w:r>
+        <w:rPr>
+          <w:i/>
+        </w:rPr>
+        <w:t xml:space="preserve">Figure </w:t>
+      </w:r>
+      <w:r>
+        <w:rPr>
+          <w:i/>
+        </w:rPr>
+        <w:t>4</w:t>
+      </w:r>
+      <w:r>
+        <w:rPr>
+          <w:i/>
+        </w:rPr>
+        <w:t xml:space="preserve">: </w:t>
+      </w:r>
+      <w:r>
+        <w:rPr>
+          <w:i/>
+        </w:rPr>
+        <w:t>List of exchange closing time</w:t>
+      </w:r>
+    </w:p>
+    <w:p>
+      <w:pPr>
+        <w:spacing w:line="240" w:lineRule="auto"/>
+        <w:rPr>
+          <w:i/>
+        </w:rPr>
+      </w:pPr>
+      <w:r>
+        <w:rPr>
+          <w:i/>
+        </w:rPr>
+        <w:t xml:space="preserve">Source: </w:t>
+      </w:r>
+      <w:hyperlink r:id="rId12" w:history="1">
+        <w:r>
+          <w:rPr>
+            <w:rStyle w:val="ac"/>
+            <w:i/>
+          </w:rPr>
+          <w:t>https://en.wikipedia.org/wiki/List_of_stock_exchange_opening_times</w:t>
+        </w:r>
+      </w:hyperlink>
+    </w:p>
+    <w:p>
+      <w:r>
+        <w:t>Finally, the</w:t>
+      </w:r>
+      <w:r>
+        <w:t xml:space="preserve"> selected </w:t>
+      </w:r>
+      <w:r>
+        <w:t>indices would need to possess some kind of correlation to Hang Seng in order for them to qualify as a predictor. If the index is independent of Hang Seng, then it has no contribution to Hang Seng’s movement information and can be dropped</w:t>
+      </w:r>
+      <w:r>
+        <w:t>. To verify this, I have generated a sample correlation heat map below to investigate the correlation structure</w:t>
+      </w:r>
+      <w:r>
+        <w:t>, using the lagged transformed data</w:t>
+      </w:r>
+      <w:r>
+        <w:t>.</w:t>
+      </w:r>
+    </w:p>
+    <w:p>
+      <w:pPr>
+        <w:jc w:val="center"/>
+      </w:pPr>
+      <w:r>
+        <w:rPr>
+          <w:noProof/>
+        </w:rPr>
+        <w:lastRenderedPageBreak/>
+        <w:drawing>
+          <wp:inline distT="0" distB="0" distL="0" distR="0">
+            <wp:extent cx="5957430" cy="6368595"/>
+            <wp:effectExtent l="0" t="0" r="5715" b="0"/>
+            <wp:docPr id="5" name="圖片 5"/>
+            <wp:cNvGraphicFramePr>
+              <a:graphicFrameLocks xmlns:a="http://schemas.openxmlformats.org/drawingml/2006/main" noChangeAspect="1"/>
+            </wp:cNvGraphicFramePr>
+            <a:graphic xmlns:a="http://schemas.openxmlformats.org/drawingml/2006/main">
+              <a:graphicData uri="http://schemas.openxmlformats.org/drawingml/2006/picture">
+                <pic:pic xmlns:pic="http://schemas.openxmlformats.org/drawingml/2006/picture">
+                  <pic:nvPicPr>
+                    <pic:cNvPr id="0" name="download (1).png"/>
+                    <pic:cNvPicPr/>
+                  </pic:nvPicPr>
+                  <pic:blipFill>
+                    <a:blip r:embed="rId13">
+                      <a:extLst>
+                        <a:ext uri="{28A0092B-C50C-407E-A947-70E740481C1C}">
+                          <a14:useLocalDpi xmlns:a14="http://schemas.microsoft.com/office/drawing/2010/main" val="0"/>
+                        </a:ext>
+                      </a:extLst>
+                    </a:blip>
+                    <a:stretch>
+                      <a:fillRect/>
+                    </a:stretch>
+                  </pic:blipFill>
+                  <pic:spPr>
+                    <a:xfrm>
+                      <a:off x="0" y="0"/>
+                      <a:ext cx="5957593" cy="6368770"/>
+                    </a:xfrm>
+                    <a:prstGeom prst="rect">
+                      <a:avLst/>
+                    </a:prstGeom>
+                  </pic:spPr>
+                </pic:pic>
+              </a:graphicData>
+            </a:graphic>
+          </wp:inline>
+        </w:drawing>
+      </w:r>
+    </w:p>
+    <w:p>
+      <w:pPr>
+        <w:spacing w:line="240" w:lineRule="auto"/>
+        <w:rPr>
+          <w:i/>
+        </w:rPr>
+      </w:pPr>
+      <w:r>
+        <w:rPr>
+          <w:i/>
+        </w:rPr>
+        <w:t xml:space="preserve">Figure </w:t>
+      </w:r>
+      <w:r>
+        <w:rPr>
+          <w:i/>
+        </w:rPr>
+        <w:t>5</w:t>
+      </w:r>
+      <w:r>
+        <w:rPr>
+          <w:i/>
+        </w:rPr>
+        <w:t xml:space="preserve">: </w:t>
+      </w:r>
+      <w:r>
+        <w:rPr>
+          <w:i/>
+        </w:rPr>
+        <w:t>Sample correlation of the lagged index data</w:t>
+      </w:r>
+    </w:p>
+    <w:p>
+      <w:r>
+        <w:t>From the above chart, we can observe the following</w:t>
+      </w:r>
+    </w:p>
+    <w:p>
+      <w:pPr>
+        <w:pStyle w:val="a9"/>
+        <w:numPr>
+          <w:ilvl w:val="0"/>
+          <w:numId w:val="9"/>
+        </w:numPr>
+      </w:pPr>
+      <w:r>
+        <w:t>Indices within the same geographical region tends to have higher correlation</w:t>
+      </w:r>
+    </w:p>
+    <w:p>
+      <w:pPr>
+        <w:pStyle w:val="a9"/>
+        <w:numPr>
+          <w:ilvl w:val="0"/>
+          <w:numId w:val="9"/>
+        </w:numPr>
+      </w:pPr>
+      <w:r>
+        <w:t>Developed market indices are more correlated to each other compared to emerging market indices</w:t>
+      </w:r>
+    </w:p>
+    <w:p>
+      <w:pPr>
+        <w:pStyle w:val="a9"/>
+        <w:numPr>
+          <w:ilvl w:val="0"/>
+          <w:numId w:val="9"/>
+        </w:numPr>
+      </w:pPr>
+      <w:r>
+        <w:t>Hang Seng index itself are more correlated to Asian indices, but indices from Eurozone and Americas also have positive correlation</w:t>
+      </w:r>
+    </w:p>
+    <w:p>
+      <w:r>
+        <w:lastRenderedPageBreak/>
+        <w:t>From the observations above, we can initially confirm the indices should possess various degrees of prediction power towards Hang Seng index. Intuitively this makes sense as stocks listed in Hang Seng index are likely to have business running in different countries globally. Therefore, each stock should possess exposures to different countries, and its stock price will be affected by those markets.</w:t>
+      </w:r>
+    </w:p>
+    <w:p>
+      <w:pPr>
+        <w:pStyle w:val="4"/>
+        <w:rPr>
+          <w:sz w:val="28"/>
+          <w:szCs w:val="24"/>
+        </w:rPr>
+      </w:pPr>
+      <w:r>
+        <w:rPr>
+          <w:sz w:val="28"/>
+          <w:szCs w:val="24"/>
+        </w:rPr>
+        <w:t>Algorithms and Techniques</w:t>
+      </w:r>
+    </w:p>
+    <w:p>
+      <w:r>
+        <w:t>In this project, I have explored 4 different algorithms and compared their performance:</w:t>
+      </w:r>
+    </w:p>
+    <w:p>
+      <w:pPr>
+        <w:pStyle w:val="a9"/>
+        <w:numPr>
+          <w:ilvl w:val="0"/>
+          <w:numId w:val="11"/>
+        </w:numPr>
+      </w:pPr>
+      <w:r>
+        <w:t>Logistic Regression</w:t>
+      </w:r>
+    </w:p>
+    <w:p>
+      <w:pPr>
+        <w:pStyle w:val="a9"/>
+        <w:numPr>
+          <w:ilvl w:val="0"/>
+          <w:numId w:val="11"/>
+        </w:numPr>
+      </w:pPr>
+      <w:proofErr w:type="spellStart"/>
+      <w:r>
+        <w:t>AdaBoost</w:t>
+      </w:r>
+      <w:proofErr w:type="spellEnd"/>
+    </w:p>
+    <w:p>
+      <w:pPr>
+        <w:pStyle w:val="a9"/>
+        <w:numPr>
+          <w:ilvl w:val="0"/>
+          <w:numId w:val="11"/>
+        </w:numPr>
+      </w:pPr>
+      <w:r>
+        <w:t>Feed-forward Neural Network</w:t>
+      </w:r>
+    </w:p>
+    <w:p>
+      <w:pPr>
+        <w:pStyle w:val="a9"/>
+        <w:numPr>
+          <w:ilvl w:val="0"/>
+          <w:numId w:val="11"/>
+        </w:numPr>
+      </w:pPr>
+      <w:r>
+        <w:t>LSTM</w:t>
+      </w:r>
+    </w:p>
+    <w:p>
+      <w:r>
+        <w:t xml:space="preserve">All 4 of the algorithm can be used as a classifier and able to take in continuous numerical feature inputs for prediction. </w:t>
+      </w:r>
+    </w:p>
+    <w:p>
+      <w:r>
+        <w:t>Logistic Regression serve</w:t>
+      </w:r>
+      <w:r>
+        <w:t>d</w:t>
+      </w:r>
+      <w:r>
+        <w:t xml:space="preserve"> as a start as a lot of classical </w:t>
+      </w:r>
+      <w:r>
+        <w:t xml:space="preserve">financial economics </w:t>
+      </w:r>
+      <w:r>
+        <w:t xml:space="preserve">literature has been written based on </w:t>
+      </w:r>
+      <w:r>
+        <w:t xml:space="preserve">a linear model form. </w:t>
       </w:r>
       <w:bookmarkStart w:id="0" w:name="_GoBack"/>
       <w:bookmarkEnd w:id="0"/>
     </w:p>
     <w:p/>
-    <w:p>
-      <w:r>
-        <w:br w:type="page"/>
-      </w:r>
-    </w:p>
     <w:sectPr>
       <w:pgSz w:w="12240" w:h="15840"/>
       <w:pgMar w:top="1440" w:right="1440" w:bottom="1440" w:left="1440" w:header="720" w:footer="720" w:gutter="0"/>
@@ -785,8 +1302,8 @@
 </file>
 
 <file path=word/numbering.xml><?xml version="1.0" encoding="utf-8"?>
-<w:numbering xmlns:wpc="http://schemas.microsoft.com/office/word/2010/wordprocessingCanvas" xmlns:cx="http://schemas.microsoft.com/office/drawing/2014/chartex" xmlns:cx1="http://schemas.microsoft.com/office/drawing/2015/9/8/chartex" xmlns:mc="http://schemas.openxmlformats.org/markup-compatibility/2006" xmlns:o="urn:schemas-microsoft-com:office:office" xmlns:r="http://schemas.openxmlformats.org/officeDocument/2006/relationships" xmlns:m="http://schemas.openxmlformats.org/officeDocument/2006/math" xmlns:v="urn:schemas-microsoft-com:vml" xmlns:wp14="http://schemas.microsoft.com/office/word/2010/wordprocessingDrawing" xmlns:wp="http://schemas.openxmlformats.org/drawingml/2006/wordprocessingDrawing" xmlns:w10="urn:schemas-microsoft-com:office:word" xmlns:w="http://schemas.openxmlformats.org/wordprocessingml/2006/main" xmlns:w14="http://schemas.microsoft.com/office/word/2010/wordml" xmlns:w15="http://schemas.microsoft.com/office/word/2012/wordml" xmlns:w16se="http://schemas.microsoft.com/office/word/2015/wordml/symex" xmlns:wpg="http://schemas.microsoft.com/office/word/2010/wordprocessingGroup" xmlns:wpi="http://schemas.microsoft.com/office/word/2010/wordprocessingInk" xmlns:wne="http://schemas.microsoft.com/office/word/2006/wordml" xmlns:wps="http://schemas.microsoft.com/office/word/2010/wordprocessingShape" mc:Ignorable="w14 w15 w16se wp14">
-  <w:abstractNum w:abstractNumId="0" w15:restartNumberingAfterBreak="0">
+<w:numbering xmlns:wpc="http://schemas.microsoft.com/office/word/2010/wordprocessingCanvas" xmlns:mc="http://schemas.openxmlformats.org/markup-compatibility/2006" xmlns:o="urn:schemas-microsoft-com:office:office" xmlns:r="http://schemas.openxmlformats.org/officeDocument/2006/relationships" xmlns:m="http://schemas.openxmlformats.org/officeDocument/2006/math" xmlns:v="urn:schemas-microsoft-com:vml" xmlns:wp14="http://schemas.microsoft.com/office/word/2010/wordprocessingDrawing" xmlns:wp="http://schemas.openxmlformats.org/drawingml/2006/wordprocessingDrawing" xmlns:w10="urn:schemas-microsoft-com:office:word" xmlns:w="http://schemas.openxmlformats.org/wordprocessingml/2006/main" xmlns:w14="http://schemas.microsoft.com/office/word/2010/wordml" xmlns:wpg="http://schemas.microsoft.com/office/word/2010/wordprocessingGroup" xmlns:wpi="http://schemas.microsoft.com/office/word/2010/wordprocessingInk" xmlns:wne="http://schemas.microsoft.com/office/word/2006/wordml" xmlns:wps="http://schemas.microsoft.com/office/word/2010/wordprocessingShape" mc:Ignorable="w14 wp14">
+  <w:abstractNum w:abstractNumId="0">
     <w:nsid w:val="057C0DD3"/>
     <w:multiLevelType w:val="hybridMultilevel"/>
     <w:tmpl w:val="14B6FA34"/>
@@ -899,7 +1416,7 @@
       </w:rPr>
     </w:lvl>
   </w:abstractNum>
-  <w:abstractNum w:abstractNumId="1" w15:restartNumberingAfterBreak="0">
+  <w:abstractNum w:abstractNumId="1">
     <w:nsid w:val="076140B1"/>
     <w:multiLevelType w:val="hybridMultilevel"/>
     <w:tmpl w:val="C1A8C158"/>
@@ -988,7 +1505,7 @@
       </w:pPr>
     </w:lvl>
   </w:abstractNum>
-  <w:abstractNum w:abstractNumId="2" w15:restartNumberingAfterBreak="0">
+  <w:abstractNum w:abstractNumId="2">
     <w:nsid w:val="0FFE2E82"/>
     <w:multiLevelType w:val="hybridMultilevel"/>
     <w:tmpl w:val="DDF22CC0"/>
@@ -1074,7 +1591,93 @@
       </w:pPr>
     </w:lvl>
   </w:abstractNum>
-  <w:abstractNum w:abstractNumId="3" w15:restartNumberingAfterBreak="0">
+  <w:abstractNum w:abstractNumId="3">
+    <w:nsid w:val="15557FAA"/>
+    <w:multiLevelType w:val="hybridMultilevel"/>
+    <w:tmpl w:val="F60CDB08"/>
+    <w:lvl w:ilvl="0" w:tplc="0409000F">
+      <w:start w:val="1"/>
+      <w:numFmt w:val="decimal"/>
+      <w:lvlText w:val="%1."/>
+      <w:lvlJc w:val="left"/>
+      <w:pPr>
+        <w:ind w:left="840" w:hanging="480"/>
+      </w:pPr>
+    </w:lvl>
+    <w:lvl w:ilvl="1" w:tplc="04090019" w:tentative="1">
+      <w:start w:val="1"/>
+      <w:numFmt w:val="ideographTraditional"/>
+      <w:lvlText w:val="%2、"/>
+      <w:lvlJc w:val="left"/>
+      <w:pPr>
+        <w:ind w:left="1320" w:hanging="480"/>
+      </w:pPr>
+    </w:lvl>
+    <w:lvl w:ilvl="2" w:tplc="0409001B" w:tentative="1">
+      <w:start w:val="1"/>
+      <w:numFmt w:val="lowerRoman"/>
+      <w:lvlText w:val="%3."/>
+      <w:lvlJc w:val="right"/>
+      <w:pPr>
+        <w:ind w:left="1800" w:hanging="480"/>
+      </w:pPr>
+    </w:lvl>
+    <w:lvl w:ilvl="3" w:tplc="0409000F" w:tentative="1">
+      <w:start w:val="1"/>
+      <w:numFmt w:val="decimal"/>
+      <w:lvlText w:val="%4."/>
+      <w:lvlJc w:val="left"/>
+      <w:pPr>
+        <w:ind w:left="2280" w:hanging="480"/>
+      </w:pPr>
+    </w:lvl>
+    <w:lvl w:ilvl="4" w:tplc="04090019" w:tentative="1">
+      <w:start w:val="1"/>
+      <w:numFmt w:val="ideographTraditional"/>
+      <w:lvlText w:val="%5、"/>
+      <w:lvlJc w:val="left"/>
+      <w:pPr>
+        <w:ind w:left="2760" w:hanging="480"/>
+      </w:pPr>
+    </w:lvl>
+    <w:lvl w:ilvl="5" w:tplc="0409001B" w:tentative="1">
+      <w:start w:val="1"/>
+      <w:numFmt w:val="lowerRoman"/>
+      <w:lvlText w:val="%6."/>
+      <w:lvlJc w:val="right"/>
+      <w:pPr>
+        <w:ind w:left="3240" w:hanging="480"/>
+      </w:pPr>
+    </w:lvl>
+    <w:lvl w:ilvl="6" w:tplc="0409000F" w:tentative="1">
+      <w:start w:val="1"/>
+      <w:numFmt w:val="decimal"/>
+      <w:lvlText w:val="%7."/>
+      <w:lvlJc w:val="left"/>
+      <w:pPr>
+        <w:ind w:left="3720" w:hanging="480"/>
+      </w:pPr>
+    </w:lvl>
+    <w:lvl w:ilvl="7" w:tplc="04090019" w:tentative="1">
+      <w:start w:val="1"/>
+      <w:numFmt w:val="ideographTraditional"/>
+      <w:lvlText w:val="%8、"/>
+      <w:lvlJc w:val="left"/>
+      <w:pPr>
+        <w:ind w:left="4200" w:hanging="480"/>
+      </w:pPr>
+    </w:lvl>
+    <w:lvl w:ilvl="8" w:tplc="0409001B" w:tentative="1">
+      <w:start w:val="1"/>
+      <w:numFmt w:val="lowerRoman"/>
+      <w:lvlText w:val="%9."/>
+      <w:lvlJc w:val="right"/>
+      <w:pPr>
+        <w:ind w:left="4680" w:hanging="480"/>
+      </w:pPr>
+    </w:lvl>
+  </w:abstractNum>
+  <w:abstractNum w:abstractNumId="4">
     <w:nsid w:val="22F1411C"/>
     <w:multiLevelType w:val="hybridMultilevel"/>
     <w:tmpl w:val="B2B43A1C"/>
@@ -1163,7 +1766,120 @@
       </w:pPr>
     </w:lvl>
   </w:abstractNum>
-  <w:abstractNum w:abstractNumId="4" w15:restartNumberingAfterBreak="0">
+  <w:abstractNum w:abstractNumId="5">
+    <w:nsid w:val="4ED86E11"/>
+    <w:multiLevelType w:val="hybridMultilevel"/>
+    <w:tmpl w:val="AF7803C4"/>
+    <w:lvl w:ilvl="0" w:tplc="04090001">
+      <w:start w:val="1"/>
+      <w:numFmt w:val="bullet"/>
+      <w:lvlText w:val=""/>
+      <w:lvlJc w:val="left"/>
+      <w:pPr>
+        <w:ind w:left="480" w:hanging="480"/>
+      </w:pPr>
+      <w:rPr>
+        <w:rFonts w:ascii="Wingdings" w:hAnsi="Wingdings" w:hint="default"/>
+      </w:rPr>
+    </w:lvl>
+    <w:lvl w:ilvl="1" w:tplc="04090003" w:tentative="1">
+      <w:start w:val="1"/>
+      <w:numFmt w:val="bullet"/>
+      <w:lvlText w:val=""/>
+      <w:lvlJc w:val="left"/>
+      <w:pPr>
+        <w:ind w:left="960" w:hanging="480"/>
+      </w:pPr>
+      <w:rPr>
+        <w:rFonts w:ascii="Wingdings" w:hAnsi="Wingdings" w:hint="default"/>
+      </w:rPr>
+    </w:lvl>
+    <w:lvl w:ilvl="2" w:tplc="04090005" w:tentative="1">
+      <w:start w:val="1"/>
+      <w:numFmt w:val="bullet"/>
+      <w:lvlText w:val=""/>
+      <w:lvlJc w:val="left"/>
+      <w:pPr>
+        <w:ind w:left="1440" w:hanging="480"/>
+      </w:pPr>
+      <w:rPr>
+        <w:rFonts w:ascii="Wingdings" w:hAnsi="Wingdings" w:hint="default"/>
+      </w:rPr>
+    </w:lvl>
+    <w:lvl w:ilvl="3" w:tplc="04090001" w:tentative="1">
+      <w:start w:val="1"/>
+      <w:numFmt w:val="bullet"/>
+      <w:lvlText w:val=""/>
+      <w:lvlJc w:val="left"/>
+      <w:pPr>
+        <w:ind w:left="1920" w:hanging="480"/>
+      </w:pPr>
+      <w:rPr>
+        <w:rFonts w:ascii="Wingdings" w:hAnsi="Wingdings" w:hint="default"/>
+      </w:rPr>
+    </w:lvl>
+    <w:lvl w:ilvl="4" w:tplc="04090003" w:tentative="1">
+      <w:start w:val="1"/>
+      <w:numFmt w:val="bullet"/>
+      <w:lvlText w:val=""/>
+      <w:lvlJc w:val="left"/>
+      <w:pPr>
+        <w:ind w:left="2400" w:hanging="480"/>
+      </w:pPr>
+      <w:rPr>
+        <w:rFonts w:ascii="Wingdings" w:hAnsi="Wingdings" w:hint="default"/>
+      </w:rPr>
+    </w:lvl>
+    <w:lvl w:ilvl="5" w:tplc="04090005" w:tentative="1">
+      <w:start w:val="1"/>
+      <w:numFmt w:val="bullet"/>
+      <w:lvlText w:val=""/>
+      <w:lvlJc w:val="left"/>
+      <w:pPr>
+        <w:ind w:left="2880" w:hanging="480"/>
+      </w:pPr>
+      <w:rPr>
+        <w:rFonts w:ascii="Wingdings" w:hAnsi="Wingdings" w:hint="default"/>
+      </w:rPr>
+    </w:lvl>
+    <w:lvl w:ilvl="6" w:tplc="04090001" w:tentative="1">
+      <w:start w:val="1"/>
+      <w:numFmt w:val="bullet"/>
+      <w:lvlText w:val=""/>
+      <w:lvlJc w:val="left"/>
+      <w:pPr>
+        <w:ind w:left="3360" w:hanging="480"/>
+      </w:pPr>
+      <w:rPr>
+        <w:rFonts w:ascii="Wingdings" w:hAnsi="Wingdings" w:hint="default"/>
+      </w:rPr>
+    </w:lvl>
+    <w:lvl w:ilvl="7" w:tplc="04090003" w:tentative="1">
+      <w:start w:val="1"/>
+      <w:numFmt w:val="bullet"/>
+      <w:lvlText w:val=""/>
+      <w:lvlJc w:val="left"/>
+      <w:pPr>
+        <w:ind w:left="3840" w:hanging="480"/>
+      </w:pPr>
+      <w:rPr>
+        <w:rFonts w:ascii="Wingdings" w:hAnsi="Wingdings" w:hint="default"/>
+      </w:rPr>
+    </w:lvl>
+    <w:lvl w:ilvl="8" w:tplc="04090005" w:tentative="1">
+      <w:start w:val="1"/>
+      <w:numFmt w:val="bullet"/>
+      <w:lvlText w:val=""/>
+      <w:lvlJc w:val="left"/>
+      <w:pPr>
+        <w:ind w:left="4320" w:hanging="480"/>
+      </w:pPr>
+      <w:rPr>
+        <w:rFonts w:ascii="Wingdings" w:hAnsi="Wingdings" w:hint="default"/>
+      </w:rPr>
+    </w:lvl>
+  </w:abstractNum>
+  <w:abstractNum w:abstractNumId="6">
     <w:nsid w:val="524432F3"/>
     <w:multiLevelType w:val="hybridMultilevel"/>
     <w:tmpl w:val="735AD094"/>
@@ -1252,7 +1968,120 @@
       </w:pPr>
     </w:lvl>
   </w:abstractNum>
-  <w:abstractNum w:abstractNumId="5" w15:restartNumberingAfterBreak="0">
+  <w:abstractNum w:abstractNumId="7">
+    <w:nsid w:val="625A65B0"/>
+    <w:multiLevelType w:val="hybridMultilevel"/>
+    <w:tmpl w:val="CE78688C"/>
+    <w:lvl w:ilvl="0" w:tplc="04090001">
+      <w:start w:val="1"/>
+      <w:numFmt w:val="bullet"/>
+      <w:lvlText w:val=""/>
+      <w:lvlJc w:val="left"/>
+      <w:pPr>
+        <w:ind w:left="480" w:hanging="480"/>
+      </w:pPr>
+      <w:rPr>
+        <w:rFonts w:ascii="Wingdings" w:hAnsi="Wingdings" w:hint="default"/>
+      </w:rPr>
+    </w:lvl>
+    <w:lvl w:ilvl="1" w:tplc="04090003" w:tentative="1">
+      <w:start w:val="1"/>
+      <w:numFmt w:val="bullet"/>
+      <w:lvlText w:val=""/>
+      <w:lvlJc w:val="left"/>
+      <w:pPr>
+        <w:ind w:left="960" w:hanging="480"/>
+      </w:pPr>
+      <w:rPr>
+        <w:rFonts w:ascii="Wingdings" w:hAnsi="Wingdings" w:hint="default"/>
+      </w:rPr>
+    </w:lvl>
+    <w:lvl w:ilvl="2" w:tplc="04090005" w:tentative="1">
+      <w:start w:val="1"/>
+      <w:numFmt w:val="bullet"/>
+      <w:lvlText w:val=""/>
+      <w:lvlJc w:val="left"/>
+      <w:pPr>
+        <w:ind w:left="1440" w:hanging="480"/>
+      </w:pPr>
+      <w:rPr>
+        <w:rFonts w:ascii="Wingdings" w:hAnsi="Wingdings" w:hint="default"/>
+      </w:rPr>
+    </w:lvl>
+    <w:lvl w:ilvl="3" w:tplc="04090001" w:tentative="1">
+      <w:start w:val="1"/>
+      <w:numFmt w:val="bullet"/>
+      <w:lvlText w:val=""/>
+      <w:lvlJc w:val="left"/>
+      <w:pPr>
+        <w:ind w:left="1920" w:hanging="480"/>
+      </w:pPr>
+      <w:rPr>
+        <w:rFonts w:ascii="Wingdings" w:hAnsi="Wingdings" w:hint="default"/>
+      </w:rPr>
+    </w:lvl>
+    <w:lvl w:ilvl="4" w:tplc="04090003" w:tentative="1">
+      <w:start w:val="1"/>
+      <w:numFmt w:val="bullet"/>
+      <w:lvlText w:val=""/>
+      <w:lvlJc w:val="left"/>
+      <w:pPr>
+        <w:ind w:left="2400" w:hanging="480"/>
+      </w:pPr>
+      <w:rPr>
+        <w:rFonts w:ascii="Wingdings" w:hAnsi="Wingdings" w:hint="default"/>
+      </w:rPr>
+    </w:lvl>
+    <w:lvl w:ilvl="5" w:tplc="04090005" w:tentative="1">
+      <w:start w:val="1"/>
+      <w:numFmt w:val="bullet"/>
+      <w:lvlText w:val=""/>
+      <w:lvlJc w:val="left"/>
+      <w:pPr>
+        <w:ind w:left="2880" w:hanging="480"/>
+      </w:pPr>
+      <w:rPr>
+        <w:rFonts w:ascii="Wingdings" w:hAnsi="Wingdings" w:hint="default"/>
+      </w:rPr>
+    </w:lvl>
+    <w:lvl w:ilvl="6" w:tplc="04090001" w:tentative="1">
+      <w:start w:val="1"/>
+      <w:numFmt w:val="bullet"/>
+      <w:lvlText w:val=""/>
+      <w:lvlJc w:val="left"/>
+      <w:pPr>
+        <w:ind w:left="3360" w:hanging="480"/>
+      </w:pPr>
+      <w:rPr>
+        <w:rFonts w:ascii="Wingdings" w:hAnsi="Wingdings" w:hint="default"/>
+      </w:rPr>
+    </w:lvl>
+    <w:lvl w:ilvl="7" w:tplc="04090003" w:tentative="1">
+      <w:start w:val="1"/>
+      <w:numFmt w:val="bullet"/>
+      <w:lvlText w:val=""/>
+      <w:lvlJc w:val="left"/>
+      <w:pPr>
+        <w:ind w:left="3840" w:hanging="480"/>
+      </w:pPr>
+      <w:rPr>
+        <w:rFonts w:ascii="Wingdings" w:hAnsi="Wingdings" w:hint="default"/>
+      </w:rPr>
+    </w:lvl>
+    <w:lvl w:ilvl="8" w:tplc="04090005" w:tentative="1">
+      <w:start w:val="1"/>
+      <w:numFmt w:val="bullet"/>
+      <w:lvlText w:val=""/>
+      <w:lvlJc w:val="left"/>
+      <w:pPr>
+        <w:ind w:left="4320" w:hanging="480"/>
+      </w:pPr>
+      <w:rPr>
+        <w:rFonts w:ascii="Wingdings" w:hAnsi="Wingdings" w:hint="default"/>
+      </w:rPr>
+    </w:lvl>
+  </w:abstractNum>
+  <w:abstractNum w:abstractNumId="8">
     <w:nsid w:val="73D50A69"/>
     <w:multiLevelType w:val="hybridMultilevel"/>
     <w:tmpl w:val="025E3578"/>
@@ -1365,7 +2194,120 @@
       </w:rPr>
     </w:lvl>
   </w:abstractNum>
-  <w:abstractNum w:abstractNumId="6" w15:restartNumberingAfterBreak="0">
+  <w:abstractNum w:abstractNumId="9">
+    <w:nsid w:val="7A7534D6"/>
+    <w:multiLevelType w:val="hybridMultilevel"/>
+    <w:tmpl w:val="E30A8EBE"/>
+    <w:lvl w:ilvl="0" w:tplc="04090001">
+      <w:start w:val="1"/>
+      <w:numFmt w:val="bullet"/>
+      <w:lvlText w:val=""/>
+      <w:lvlJc w:val="left"/>
+      <w:pPr>
+        <w:ind w:left="1200" w:hanging="480"/>
+      </w:pPr>
+      <w:rPr>
+        <w:rFonts w:ascii="Symbol" w:hAnsi="Symbol" w:hint="default"/>
+      </w:rPr>
+    </w:lvl>
+    <w:lvl w:ilvl="1" w:tplc="04090003" w:tentative="1">
+      <w:start w:val="1"/>
+      <w:numFmt w:val="bullet"/>
+      <w:lvlText w:val=""/>
+      <w:lvlJc w:val="left"/>
+      <w:pPr>
+        <w:ind w:left="1680" w:hanging="480"/>
+      </w:pPr>
+      <w:rPr>
+        <w:rFonts w:ascii="Wingdings" w:hAnsi="Wingdings" w:hint="default"/>
+      </w:rPr>
+    </w:lvl>
+    <w:lvl w:ilvl="2" w:tplc="04090005" w:tentative="1">
+      <w:start w:val="1"/>
+      <w:numFmt w:val="bullet"/>
+      <w:lvlText w:val=""/>
+      <w:lvlJc w:val="left"/>
+      <w:pPr>
+        <w:ind w:left="2160" w:hanging="480"/>
+      </w:pPr>
+      <w:rPr>
+        <w:rFonts w:ascii="Wingdings" w:hAnsi="Wingdings" w:hint="default"/>
+      </w:rPr>
+    </w:lvl>
+    <w:lvl w:ilvl="3" w:tplc="04090001" w:tentative="1">
+      <w:start w:val="1"/>
+      <w:numFmt w:val="bullet"/>
+      <w:lvlText w:val=""/>
+      <w:lvlJc w:val="left"/>
+      <w:pPr>
+        <w:ind w:left="2640" w:hanging="480"/>
+      </w:pPr>
+      <w:rPr>
+        <w:rFonts w:ascii="Wingdings" w:hAnsi="Wingdings" w:hint="default"/>
+      </w:rPr>
+    </w:lvl>
+    <w:lvl w:ilvl="4" w:tplc="04090003" w:tentative="1">
+      <w:start w:val="1"/>
+      <w:numFmt w:val="bullet"/>
+      <w:lvlText w:val=""/>
+      <w:lvlJc w:val="left"/>
+      <w:pPr>
+        <w:ind w:left="3120" w:hanging="480"/>
+      </w:pPr>
+      <w:rPr>
+        <w:rFonts w:ascii="Wingdings" w:hAnsi="Wingdings" w:hint="default"/>
+      </w:rPr>
+    </w:lvl>
+    <w:lvl w:ilvl="5" w:tplc="04090005" w:tentative="1">
+      <w:start w:val="1"/>
+      <w:numFmt w:val="bullet"/>
+      <w:lvlText w:val=""/>
+      <w:lvlJc w:val="left"/>
+      <w:pPr>
+        <w:ind w:left="3600" w:hanging="480"/>
+      </w:pPr>
+      <w:rPr>
+        <w:rFonts w:ascii="Wingdings" w:hAnsi="Wingdings" w:hint="default"/>
+      </w:rPr>
+    </w:lvl>
+    <w:lvl w:ilvl="6" w:tplc="04090001" w:tentative="1">
+      <w:start w:val="1"/>
+      <w:numFmt w:val="bullet"/>
+      <w:lvlText w:val=""/>
+      <w:lvlJc w:val="left"/>
+      <w:pPr>
+        <w:ind w:left="4080" w:hanging="480"/>
+      </w:pPr>
+      <w:rPr>
+        <w:rFonts w:ascii="Wingdings" w:hAnsi="Wingdings" w:hint="default"/>
+      </w:rPr>
+    </w:lvl>
+    <w:lvl w:ilvl="7" w:tplc="04090003" w:tentative="1">
+      <w:start w:val="1"/>
+      <w:numFmt w:val="bullet"/>
+      <w:lvlText w:val=""/>
+      <w:lvlJc w:val="left"/>
+      <w:pPr>
+        <w:ind w:left="4560" w:hanging="480"/>
+      </w:pPr>
+      <w:rPr>
+        <w:rFonts w:ascii="Wingdings" w:hAnsi="Wingdings" w:hint="default"/>
+      </w:rPr>
+    </w:lvl>
+    <w:lvl w:ilvl="8" w:tplc="04090005" w:tentative="1">
+      <w:start w:val="1"/>
+      <w:numFmt w:val="bullet"/>
+      <w:lvlText w:val=""/>
+      <w:lvlJc w:val="left"/>
+      <w:pPr>
+        <w:ind w:left="5040" w:hanging="480"/>
+      </w:pPr>
+      <w:rPr>
+        <w:rFonts w:ascii="Wingdings" w:hAnsi="Wingdings" w:hint="default"/>
+      </w:rPr>
+    </w:lvl>
+  </w:abstractNum>
+  <w:abstractNum w:abstractNumId="10">
     <w:nsid w:val="7C906CC1"/>
     <w:multiLevelType w:val="hybridMultilevel"/>
     <w:tmpl w:val="09C8BA6C"/>
@@ -1479,19 +2421,19 @@
     </w:lvl>
   </w:abstractNum>
   <w:num w:numId="1">
-    <w:abstractNumId w:val="4"/>
+    <w:abstractNumId w:val="6"/>
   </w:num>
   <w:num w:numId="2">
     <w:abstractNumId w:val="1"/>
   </w:num>
   <w:num w:numId="3">
-    <w:abstractNumId w:val="3"/>
+    <w:abstractNumId w:val="4"/>
   </w:num>
   <w:num w:numId="4">
-    <w:abstractNumId w:val="5"/>
+    <w:abstractNumId w:val="8"/>
   </w:num>
   <w:num w:numId="5">
-    <w:abstractNumId w:val="6"/>
+    <w:abstractNumId w:val="10"/>
   </w:num>
   <w:num w:numId="6">
     <w:abstractNumId w:val="0"/>
@@ -1499,11 +2441,23 @@
   <w:num w:numId="7">
     <w:abstractNumId w:val="2"/>
   </w:num>
+  <w:num w:numId="8">
+    <w:abstractNumId w:val="7"/>
+  </w:num>
+  <w:num w:numId="9">
+    <w:abstractNumId w:val="3"/>
+  </w:num>
+  <w:num w:numId="10">
+    <w:abstractNumId w:val="5"/>
+  </w:num>
+  <w:num w:numId="11">
+    <w:abstractNumId w:val="9"/>
+  </w:num>
 </w:numbering>
 </file>
 
 <file path=word/styles.xml><?xml version="1.0" encoding="utf-8"?>
-<w:styles xmlns:mc="http://schemas.openxmlformats.org/markup-compatibility/2006" xmlns:r="http://schemas.openxmlformats.org/officeDocument/2006/relationships" xmlns:w="http://schemas.openxmlformats.org/wordprocessingml/2006/main" xmlns:w14="http://schemas.microsoft.com/office/word/2010/wordml" xmlns:w15="http://schemas.microsoft.com/office/word/2012/wordml" xmlns:w16se="http://schemas.microsoft.com/office/word/2015/wordml/symex" mc:Ignorable="w14 w15 w16se">
+<w:styles xmlns:mc="http://schemas.openxmlformats.org/markup-compatibility/2006" xmlns:r="http://schemas.openxmlformats.org/officeDocument/2006/relationships" xmlns:w="http://schemas.openxmlformats.org/wordprocessingml/2006/main" xmlns:w14="http://schemas.microsoft.com/office/word/2010/wordml" mc:Ignorable="w14">
   <w:docDefaults>
     <w:rPrDefault>
       <w:rPr>
@@ -1519,388 +2473,154 @@
       </w:pPr>
     </w:pPrDefault>
   </w:docDefaults>
-  <w:latentStyles w:defLockedState="0" w:defUIPriority="99" w:defSemiHidden="0" w:defUnhideWhenUsed="0" w:defQFormat="0" w:count="371">
-    <w:lsdException w:name="Normal" w:uiPriority="0" w:qFormat="1"/>
-    <w:lsdException w:name="heading 1" w:uiPriority="9" w:qFormat="1"/>
-    <w:lsdException w:name="heading 2" w:semiHidden="1" w:uiPriority="9" w:unhideWhenUsed="1" w:qFormat="1"/>
-    <w:lsdException w:name="heading 3" w:semiHidden="1" w:uiPriority="9" w:unhideWhenUsed="1" w:qFormat="1"/>
-    <w:lsdException w:name="heading 4" w:semiHidden="1" w:uiPriority="9" w:unhideWhenUsed="1" w:qFormat="1"/>
-    <w:lsdException w:name="heading 5" w:semiHidden="1" w:uiPriority="9" w:unhideWhenUsed="1" w:qFormat="1"/>
-    <w:lsdException w:name="heading 6" w:semiHidden="1" w:uiPriority="9" w:unhideWhenUsed="1" w:qFormat="1"/>
-    <w:lsdException w:name="heading 7" w:semiHidden="1" w:uiPriority="9" w:unhideWhenUsed="1" w:qFormat="1"/>
-    <w:lsdException w:name="heading 8" w:semiHidden="1" w:uiPriority="9" w:unhideWhenUsed="1" w:qFormat="1"/>
-    <w:lsdException w:name="heading 9" w:semiHidden="1" w:uiPriority="9" w:unhideWhenUsed="1" w:qFormat="1"/>
-    <w:lsdException w:name="index 1" w:semiHidden="1" w:unhideWhenUsed="1"/>
-    <w:lsdException w:name="index 2" w:semiHidden="1" w:unhideWhenUsed="1"/>
-    <w:lsdException w:name="index 3" w:semiHidden="1" w:unhideWhenUsed="1"/>
-    <w:lsdException w:name="index 4" w:semiHidden="1" w:unhideWhenUsed="1"/>
-    <w:lsdException w:name="index 5" w:semiHidden="1" w:unhideWhenUsed="1"/>
-    <w:lsdException w:name="index 6" w:semiHidden="1" w:unhideWhenUsed="1"/>
-    <w:lsdException w:name="index 7" w:semiHidden="1" w:unhideWhenUsed="1"/>
-    <w:lsdException w:name="index 8" w:semiHidden="1" w:unhideWhenUsed="1"/>
-    <w:lsdException w:name="index 9" w:semiHidden="1" w:unhideWhenUsed="1"/>
-    <w:lsdException w:name="toc 1" w:semiHidden="1" w:uiPriority="39" w:unhideWhenUsed="1"/>
-    <w:lsdException w:name="toc 2" w:semiHidden="1" w:uiPriority="39" w:unhideWhenUsed="1"/>
-    <w:lsdException w:name="toc 3" w:semiHidden="1" w:uiPriority="39" w:unhideWhenUsed="1"/>
-    <w:lsdException w:name="toc 4" w:semiHidden="1" w:uiPriority="39" w:unhideWhenUsed="1"/>
-    <w:lsdException w:name="toc 5" w:semiHidden="1" w:uiPriority="39" w:unhideWhenUsed="1"/>
-    <w:lsdException w:name="toc 6" w:semiHidden="1" w:uiPriority="39" w:unhideWhenUsed="1"/>
-    <w:lsdException w:name="toc 7" w:semiHidden="1" w:uiPriority="39" w:unhideWhenUsed="1"/>
-    <w:lsdException w:name="toc 8" w:semiHidden="1" w:uiPriority="39" w:unhideWhenUsed="1"/>
-    <w:lsdException w:name="toc 9" w:semiHidden="1" w:uiPriority="39" w:unhideWhenUsed="1"/>
-    <w:lsdException w:name="Normal Indent" w:semiHidden="1" w:unhideWhenUsed="1"/>
-    <w:lsdException w:name="footnote text" w:semiHidden="1" w:unhideWhenUsed="1"/>
-    <w:lsdException w:name="annotation text" w:semiHidden="1" w:unhideWhenUsed="1"/>
-    <w:lsdException w:name="header" w:semiHidden="1" w:unhideWhenUsed="1"/>
-    <w:lsdException w:name="footer" w:semiHidden="1" w:unhideWhenUsed="1"/>
-    <w:lsdException w:name="index heading" w:semiHidden="1" w:unhideWhenUsed="1"/>
-    <w:lsdException w:name="caption" w:semiHidden="1" w:uiPriority="35" w:unhideWhenUsed="1" w:qFormat="1"/>
-    <w:lsdException w:name="table of figures" w:semiHidden="1" w:unhideWhenUsed="1"/>
-    <w:lsdException w:name="envelope address" w:semiHidden="1" w:unhideWhenUsed="1"/>
-    <w:lsdException w:name="envelope return" w:semiHidden="1" w:unhideWhenUsed="1"/>
-    <w:lsdException w:name="footnote reference" w:semiHidden="1" w:unhideWhenUsed="1"/>
-    <w:lsdException w:name="annotation reference" w:semiHidden="1" w:unhideWhenUsed="1"/>
-    <w:lsdException w:name="line number" w:semiHidden="1" w:unhideWhenUsed="1"/>
-    <w:lsdException w:name="page number" w:semiHidden="1" w:unhideWhenUsed="1"/>
-    <w:lsdException w:name="endnote reference" w:semiHidden="1" w:unhideWhenUsed="1"/>
-    <w:lsdException w:name="endnote text" w:semiHidden="1" w:unhideWhenUsed="1"/>
-    <w:lsdException w:name="table of authorities" w:semiHidden="1" w:unhideWhenUsed="1"/>
-    <w:lsdException w:name="macro" w:semiHidden="1" w:unhideWhenUsed="1"/>
-    <w:lsdException w:name="toa heading" w:semiHidden="1" w:unhideWhenUsed="1"/>
-    <w:lsdException w:name="List" w:semiHidden="1" w:unhideWhenUsed="1"/>
-    <w:lsdException w:name="List Bullet" w:semiHidden="1" w:unhideWhenUsed="1"/>
-    <w:lsdException w:name="List Number" w:semiHidden="1" w:unhideWhenUsed="1"/>
-    <w:lsdException w:name="List 2" w:semiHidden="1" w:unhideWhenUsed="1"/>
-    <w:lsdException w:name="List 3" w:semiHidden="1" w:unhideWhenUsed="1"/>
-    <w:lsdException w:name="List 4" w:semiHidden="1" w:unhideWhenUsed="1"/>
-    <w:lsdException w:name="List 5" w:semiHidden="1" w:unhideWhenUsed="1"/>
-    <w:lsdException w:name="List Bullet 2" w:semiHidden="1" w:unhideWhenUsed="1"/>
-    <w:lsdException w:name="List Bullet 3" w:semiHidden="1" w:unhideWhenUsed="1"/>
-    <w:lsdException w:name="List Bullet 4" w:semiHidden="1" w:unhideWhenUsed="1"/>
-    <w:lsdException w:name="List Bullet 5" w:semiHidden="1" w:unhideWhenUsed="1"/>
-    <w:lsdException w:name="List Number 2" w:semiHidden="1" w:unhideWhenUsed="1"/>
-    <w:lsdException w:name="List Number 3" w:semiHidden="1" w:unhideWhenUsed="1"/>
-    <w:lsdException w:name="List Number 4" w:semiHidden="1" w:unhideWhenUsed="1"/>
-    <w:lsdException w:name="List Number 5" w:semiHidden="1" w:unhideWhenUsed="1"/>
-    <w:lsdException w:name="Title" w:uiPriority="10" w:qFormat="1"/>
-    <w:lsdException w:name="Closing" w:semiHidden="1" w:unhideWhenUsed="1"/>
-    <w:lsdException w:name="Signature" w:semiHidden="1" w:unhideWhenUsed="1"/>
-    <w:lsdException w:name="Default Paragraph Font" w:semiHidden="1" w:uiPriority="1" w:unhideWhenUsed="1"/>
-    <w:lsdException w:name="Body Text" w:semiHidden="1" w:unhideWhenUsed="1"/>
-    <w:lsdException w:name="Body Text Indent" w:semiHidden="1" w:unhideWhenUsed="1"/>
-    <w:lsdException w:name="List Continue" w:semiHidden="1" w:unhideWhenUsed="1"/>
-    <w:lsdException w:name="List Continue 2" w:semiHidden="1" w:unhideWhenUsed="1"/>
-    <w:lsdException w:name="List Continue 3" w:semiHidden="1" w:unhideWhenUsed="1"/>
-    <w:lsdException w:name="List Continue 4" w:semiHidden="1" w:unhideWhenUsed="1"/>
-    <w:lsdException w:name="List Continue 5" w:semiHidden="1" w:unhideWhenUsed="1"/>
-    <w:lsdException w:name="Message Header" w:semiHidden="1" w:unhideWhenUsed="1"/>
-    <w:lsdException w:name="Subtitle" w:uiPriority="11" w:qFormat="1"/>
-    <w:lsdException w:name="Salutation" w:semiHidden="1" w:unhideWhenUsed="1"/>
-    <w:lsdException w:name="Date" w:semiHidden="1" w:unhideWhenUsed="1"/>
-    <w:lsdException w:name="Body Text First Indent" w:semiHidden="1" w:unhideWhenUsed="1"/>
-    <w:lsdException w:name="Body Text First Indent 2" w:semiHidden="1" w:unhideWhenUsed="1"/>
-    <w:lsdException w:name="Note Heading" w:semiHidden="1" w:unhideWhenUsed="1"/>
-    <w:lsdException w:name="Body Text 2" w:semiHidden="1" w:unhideWhenUsed="1"/>
-    <w:lsdException w:name="Body Text 3" w:semiHidden="1" w:unhideWhenUsed="1"/>
-    <w:lsdException w:name="Body Text Indent 2" w:semiHidden="1" w:unhideWhenUsed="1"/>
-    <w:lsdException w:name="Body Text Indent 3" w:semiHidden="1" w:unhideWhenUsed="1"/>
-    <w:lsdException w:name="Block Text" w:semiHidden="1" w:unhideWhenUsed="1"/>
-    <w:lsdException w:name="Hyperlink" w:semiHidden="1" w:unhideWhenUsed="1"/>
-    <w:lsdException w:name="FollowedHyperlink" w:semiHidden="1" w:unhideWhenUsed="1"/>
-    <w:lsdException w:name="Strong" w:uiPriority="22" w:qFormat="1"/>
-    <w:lsdException w:name="Emphasis" w:uiPriority="20" w:qFormat="1"/>
-    <w:lsdException w:name="Document Map" w:semiHidden="1" w:unhideWhenUsed="1"/>
-    <w:lsdException w:name="Plain Text" w:semiHidden="1" w:unhideWhenUsed="1"/>
-    <w:lsdException w:name="E-mail Signature" w:semiHidden="1" w:unhideWhenUsed="1"/>
-    <w:lsdException w:name="HTML Top of Form" w:semiHidden="1" w:unhideWhenUsed="1"/>
-    <w:lsdException w:name="HTML Bottom of Form" w:semiHidden="1" w:unhideWhenUsed="1"/>
-    <w:lsdException w:name="Normal (Web)" w:semiHidden="1" w:unhideWhenUsed="1"/>
-    <w:lsdException w:name="HTML Acronym" w:semiHidden="1" w:unhideWhenUsed="1"/>
-    <w:lsdException w:name="HTML Address" w:semiHidden="1" w:unhideWhenUsed="1"/>
-    <w:lsdException w:name="HTML Cite" w:semiHidden="1" w:unhideWhenUsed="1"/>
-    <w:lsdException w:name="HTML Code" w:semiHidden="1" w:unhideWhenUsed="1"/>
-    <w:lsdException w:name="HTML Definition" w:semiHidden="1" w:unhideWhenUsed="1"/>
-    <w:lsdException w:name="HTML Keyboard" w:semiHidden="1" w:unhideWhenUsed="1"/>
-    <w:lsdException w:name="HTML Preformatted" w:semiHidden="1" w:unhideWhenUsed="1"/>
-    <w:lsdException w:name="HTML Sample" w:semiHidden="1" w:unhideWhenUsed="1"/>
-    <w:lsdException w:name="HTML Typewriter" w:semiHidden="1" w:unhideWhenUsed="1"/>
-    <w:lsdException w:name="HTML Variable" w:semiHidden="1" w:unhideWhenUsed="1"/>
-    <w:lsdException w:name="Normal Table" w:semiHidden="1" w:unhideWhenUsed="1"/>
-    <w:lsdException w:name="annotation subject" w:semiHidden="1" w:unhideWhenUsed="1"/>
-    <w:lsdException w:name="No List" w:semiHidden="1" w:unhideWhenUsed="1"/>
-    <w:lsdException w:name="Outline List 1" w:semiHidden="1" w:unhideWhenUsed="1"/>
-    <w:lsdException w:name="Outline List 2" w:semiHidden="1" w:unhideWhenUsed="1"/>
-    <w:lsdException w:name="Outline List 3" w:semiHidden="1" w:unhideWhenUsed="1"/>
-    <w:lsdException w:name="Table Simple 1" w:semiHidden="1" w:unhideWhenUsed="1"/>
-    <w:lsdException w:name="Table Simple 2" w:semiHidden="1" w:unhideWhenUsed="1"/>
-    <w:lsdException w:name="Table Simple 3" w:semiHidden="1" w:unhideWhenUsed="1"/>
-    <w:lsdException w:name="Table Classic 1" w:semiHidden="1" w:unhideWhenUsed="1"/>
-    <w:lsdException w:name="Table Classic 2" w:semiHidden="1" w:unhideWhenUsed="1"/>
-    <w:lsdException w:name="Table Classic 3" w:semiHidden="1" w:unhideWhenUsed="1"/>
-    <w:lsdException w:name="Table Classic 4" w:semiHidden="1" w:unhideWhenUsed="1"/>
-    <w:lsdException w:name="Table Colorful 1" w:semiHidden="1" w:unhideWhenUsed="1"/>
-    <w:lsdException w:name="Table Colorful 2" w:semiHidden="1" w:unhideWhenUsed="1"/>
-    <w:lsdException w:name="Table Colorful 3" w:semiHidden="1" w:unhideWhenUsed="1"/>
-    <w:lsdException w:name="Table Columns 1" w:semiHidden="1" w:unhideWhenUsed="1"/>
-    <w:lsdException w:name="Table Columns 2" w:semiHidden="1" w:unhideWhenUsed="1"/>
-    <w:lsdException w:name="Table Columns 3" w:semiHidden="1" w:unhideWhenUsed="1"/>
-    <w:lsdException w:name="Table Columns 4" w:semiHidden="1" w:unhideWhenUsed="1"/>
-    <w:lsdException w:name="Table Columns 5" w:semiHidden="1" w:unhideWhenUsed="1"/>
-    <w:lsdException w:name="Table Grid 1" w:semiHidden="1" w:unhideWhenUsed="1"/>
-    <w:lsdException w:name="Table Grid 2" w:semiHidden="1" w:unhideWhenUsed="1"/>
-    <w:lsdException w:name="Table Grid 3" w:semiHidden="1" w:unhideWhenUsed="1"/>
-    <w:lsdException w:name="Table Grid 4" w:semiHidden="1" w:unhideWhenUsed="1"/>
-    <w:lsdException w:name="Table Grid 5" w:semiHidden="1" w:unhideWhenUsed="1"/>
-    <w:lsdException w:name="Table Grid 6" w:semiHidden="1" w:unhideWhenUsed="1"/>
-    <w:lsdException w:name="Table Grid 7" w:semiHidden="1" w:unhideWhenUsed="1"/>
-    <w:lsdException w:name="Table Grid 8" w:semiHidden="1" w:unhideWhenUsed="1"/>
-    <w:lsdException w:name="Table List 1" w:semiHidden="1" w:unhideWhenUsed="1"/>
-    <w:lsdException w:name="Table List 2" w:semiHidden="1" w:unhideWhenUsed="1"/>
-    <w:lsdException w:name="Table List 3" w:semiHidden="1" w:unhideWhenUsed="1"/>
-    <w:lsdException w:name="Table List 4" w:semiHidden="1" w:unhideWhenUsed="1"/>
-    <w:lsdException w:name="Table List 5" w:semiHidden="1" w:unhideWhenUsed="1"/>
-    <w:lsdException w:name="Table List 6" w:semiHidden="1" w:unhideWhenUsed="1"/>
-    <w:lsdException w:name="Table List 7" w:semiHidden="1" w:unhideWhenUsed="1"/>
-    <w:lsdException w:name="Table List 8" w:semiHidden="1" w:unhideWhenUsed="1"/>
-    <w:lsdException w:name="Table 3D effects 1" w:semiHidden="1" w:unhideWhenUsed="1"/>
-    <w:lsdException w:name="Table 3D effects 2" w:semiHidden="1" w:unhideWhenUsed="1"/>
-    <w:lsdException w:name="Table 3D effects 3" w:semiHidden="1" w:unhideWhenUsed="1"/>
-    <w:lsdException w:name="Table Contemporary" w:semiHidden="1" w:unhideWhenUsed="1"/>
-    <w:lsdException w:name="Table Elegant" w:semiHidden="1" w:unhideWhenUsed="1"/>
-    <w:lsdException w:name="Table Professional" w:semiHidden="1" w:unhideWhenUsed="1"/>
-    <w:lsdException w:name="Table Subtle 1" w:semiHidden="1" w:unhideWhenUsed="1"/>
-    <w:lsdException w:name="Table Subtle 2" w:semiHidden="1" w:unhideWhenUsed="1"/>
-    <w:lsdException w:name="Table Web 1" w:semiHidden="1" w:unhideWhenUsed="1"/>
-    <w:lsdException w:name="Table Web 2" w:semiHidden="1" w:unhideWhenUsed="1"/>
-    <w:lsdException w:name="Table Web 3" w:semiHidden="1" w:unhideWhenUsed="1"/>
-    <w:lsdException w:name="Balloon Text" w:semiHidden="1" w:unhideWhenUsed="1"/>
-    <w:lsdException w:name="Table Grid" w:uiPriority="59"/>
-    <w:lsdException w:name="Table Theme" w:semiHidden="1" w:unhideWhenUsed="1"/>
-    <w:lsdException w:name="Placeholder Text" w:semiHidden="1"/>
-    <w:lsdException w:name="No Spacing" w:uiPriority="1" w:qFormat="1"/>
-    <w:lsdException w:name="Light Shading" w:uiPriority="60"/>
-    <w:lsdException w:name="Light List" w:uiPriority="61"/>
-    <w:lsdException w:name="Light Grid" w:uiPriority="62"/>
-    <w:lsdException w:name="Medium Shading 1" w:uiPriority="63"/>
-    <w:lsdException w:name="Medium Shading 2" w:uiPriority="64"/>
-    <w:lsdException w:name="Medium List 1" w:uiPriority="65"/>
-    <w:lsdException w:name="Medium List 2" w:uiPriority="66"/>
-    <w:lsdException w:name="Medium Grid 1" w:uiPriority="67"/>
-    <w:lsdException w:name="Medium Grid 2" w:uiPriority="68"/>
-    <w:lsdException w:name="Medium Grid 3" w:uiPriority="69"/>
-    <w:lsdException w:name="Dark List" w:uiPriority="70"/>
-    <w:lsdException w:name="Colorful Shading" w:uiPriority="71"/>
-    <w:lsdException w:name="Colorful List" w:uiPriority="72"/>
-    <w:lsdException w:name="Colorful Grid" w:uiPriority="73"/>
-    <w:lsdException w:name="Light Shading Accent 1" w:uiPriority="60"/>
-    <w:lsdException w:name="Light List Accent 1" w:uiPriority="61"/>
-    <w:lsdException w:name="Light Grid Accent 1" w:uiPriority="62"/>
-    <w:lsdException w:name="Medium Shading 1 Accent 1" w:uiPriority="63"/>
-    <w:lsdException w:name="Medium Shading 2 Accent 1" w:uiPriority="64"/>
-    <w:lsdException w:name="Medium List 1 Accent 1" w:uiPriority="65"/>
-    <w:lsdException w:name="Revision" w:semiHidden="1"/>
-    <w:lsdException w:name="List Paragraph" w:uiPriority="34" w:qFormat="1"/>
-    <w:lsdException w:name="Quote" w:uiPriority="29" w:qFormat="1"/>
-    <w:lsdException w:name="Intense Quote" w:uiPriority="30" w:qFormat="1"/>
-    <w:lsdException w:name="Medium List 2 Accent 1" w:uiPriority="66"/>
-    <w:lsdException w:name="Medium Grid 1 Accent 1" w:uiPriority="67"/>
-    <w:lsdException w:name="Medium Grid 2 Accent 1" w:uiPriority="68"/>
-    <w:lsdException w:name="Medium Grid 3 Accent 1" w:uiPriority="69"/>
-    <w:lsdException w:name="Dark List Accent 1" w:uiPriority="70"/>
-    <w:lsdException w:name="Colorful Shading Accent 1" w:uiPriority="71"/>
-    <w:lsdException w:name="Colorful List Accent 1" w:uiPriority="72"/>
-    <w:lsdException w:name="Colorful Grid Accent 1" w:uiPriority="73"/>
-    <w:lsdException w:name="Light Shading Accent 2" w:uiPriority="60"/>
-    <w:lsdException w:name="Light List Accent 2" w:uiPriority="61"/>
-    <w:lsdException w:name="Light Grid Accent 2" w:uiPriority="62"/>
-    <w:lsdException w:name="Medium Shading 1 Accent 2" w:uiPriority="63"/>
-    <w:lsdException w:name="Medium Shading 2 Accent 2" w:uiPriority="64"/>
-    <w:lsdException w:name="Medium List 1 Accent 2" w:uiPriority="65"/>
-    <w:lsdException w:name="Medium List 2 Accent 2" w:uiPriority="66"/>
-    <w:lsdException w:name="Medium Grid 1 Accent 2" w:uiPriority="67"/>
-    <w:lsdException w:name="Medium Grid 2 Accent 2" w:uiPriority="68"/>
-    <w:lsdException w:name="Medium Grid 3 Accent 2" w:uiPriority="69"/>
-    <w:lsdException w:name="Dark List Accent 2" w:uiPriority="70"/>
-    <w:lsdException w:name="Colorful Shading Accent 2" w:uiPriority="71"/>
-    <w:lsdException w:name="Colorful List Accent 2" w:uiPriority="72"/>
-    <w:lsdException w:name="Colorful Grid Accent 2" w:uiPriority="73"/>
-    <w:lsdException w:name="Light Shading Accent 3" w:uiPriority="60"/>
-    <w:lsdException w:name="Light List Accent 3" w:uiPriority="61"/>
-    <w:lsdException w:name="Light Grid Accent 3" w:uiPriority="62"/>
-    <w:lsdException w:name="Medium Shading 1 Accent 3" w:uiPriority="63"/>
-    <w:lsdException w:name="Medium Shading 2 Accent 3" w:uiPriority="64"/>
-    <w:lsdException w:name="Medium List 1 Accent 3" w:uiPriority="65"/>
-    <w:lsdException w:name="Medium List 2 Accent 3" w:uiPriority="66"/>
-    <w:lsdException w:name="Medium Grid 1 Accent 3" w:uiPriority="67"/>
-    <w:lsdException w:name="Medium Grid 2 Accent 3" w:uiPriority="68"/>
-    <w:lsdException w:name="Medium Grid 3 Accent 3" w:uiPriority="69"/>
-    <w:lsdException w:name="Dark List Accent 3" w:uiPriority="70"/>
-    <w:lsdException w:name="Colorful Shading Accent 3" w:uiPriority="71"/>
-    <w:lsdException w:name="Colorful List Accent 3" w:uiPriority="72"/>
-    <w:lsdException w:name="Colorful Grid Accent 3" w:uiPriority="73"/>
-    <w:lsdException w:name="Light Shading Accent 4" w:uiPriority="60"/>
-    <w:lsdException w:name="Light List Accent 4" w:uiPriority="61"/>
-    <w:lsdException w:name="Light Grid Accent 4" w:uiPriority="62"/>
-    <w:lsdException w:name="Medium Shading 1 Accent 4" w:uiPriority="63"/>
-    <w:lsdException w:name="Medium Shading 2 Accent 4" w:uiPriority="64"/>
-    <w:lsdException w:name="Medium List 1 Accent 4" w:uiPriority="65"/>
-    <w:lsdException w:name="Medium List 2 Accent 4" w:uiPriority="66"/>
-    <w:lsdException w:name="Medium Grid 1 Accent 4" w:uiPriority="67"/>
-    <w:lsdException w:name="Medium Grid 2 Accent 4" w:uiPriority="68"/>
-    <w:lsdException w:name="Medium Grid 3 Accent 4" w:uiPriority="69"/>
-    <w:lsdException w:name="Dark List Accent 4" w:uiPriority="70"/>
-    <w:lsdException w:name="Colorful Shading Accent 4" w:uiPriority="71"/>
-    <w:lsdException w:name="Colorful List Accent 4" w:uiPriority="72"/>
-    <w:lsdException w:name="Colorful Grid Accent 4" w:uiPriority="73"/>
-    <w:lsdException w:name="Light Shading Accent 5" w:uiPriority="60"/>
-    <w:lsdException w:name="Light List Accent 5" w:uiPriority="61"/>
-    <w:lsdException w:name="Light Grid Accent 5" w:uiPriority="62"/>
-    <w:lsdException w:name="Medium Shading 1 Accent 5" w:uiPriority="63"/>
-    <w:lsdException w:name="Medium Shading 2 Accent 5" w:uiPriority="64"/>
-    <w:lsdException w:name="Medium List 1 Accent 5" w:uiPriority="65"/>
-    <w:lsdException w:name="Medium List 2 Accent 5" w:uiPriority="66"/>
-    <w:lsdException w:name="Medium Grid 1 Accent 5" w:uiPriority="67"/>
-    <w:lsdException w:name="Medium Grid 2 Accent 5" w:uiPriority="68"/>
-    <w:lsdException w:name="Medium Grid 3 Accent 5" w:uiPriority="69"/>
-    <w:lsdException w:name="Dark List Accent 5" w:uiPriority="70"/>
-    <w:lsdException w:name="Colorful Shading Accent 5" w:uiPriority="71"/>
-    <w:lsdException w:name="Colorful List Accent 5" w:uiPriority="72"/>
-    <w:lsdException w:name="Colorful Grid Accent 5" w:uiPriority="73"/>
-    <w:lsdException w:name="Light Shading Accent 6" w:uiPriority="60"/>
-    <w:lsdException w:name="Light List Accent 6" w:uiPriority="61"/>
-    <w:lsdException w:name="Light Grid Accent 6" w:uiPriority="62"/>
-    <w:lsdException w:name="Medium Shading 1 Accent 6" w:uiPriority="63"/>
-    <w:lsdException w:name="Medium Shading 2 Accent 6" w:uiPriority="64"/>
-    <w:lsdException w:name="Medium List 1 Accent 6" w:uiPriority="65"/>
-    <w:lsdException w:name="Medium List 2 Accent 6" w:uiPriority="66"/>
-    <w:lsdException w:name="Medium Grid 1 Accent 6" w:uiPriority="67"/>
-    <w:lsdException w:name="Medium Grid 2 Accent 6" w:uiPriority="68"/>
-    <w:lsdException w:name="Medium Grid 3 Accent 6" w:uiPriority="69"/>
-    <w:lsdException w:name="Dark List Accent 6" w:uiPriority="70"/>
-    <w:lsdException w:name="Colorful Shading Accent 6" w:uiPriority="71"/>
-    <w:lsdException w:name="Colorful List Accent 6" w:uiPriority="72"/>
-    <w:lsdException w:name="Colorful Grid Accent 6" w:uiPriority="73"/>
-    <w:lsdException w:name="Subtle Emphasis" w:uiPriority="19" w:qFormat="1"/>
-    <w:lsdException w:name="Intense Emphasis" w:uiPriority="21" w:qFormat="1"/>
-    <w:lsdException w:name="Subtle Reference" w:uiPriority="31" w:qFormat="1"/>
-    <w:lsdException w:name="Intense Reference" w:uiPriority="32" w:qFormat="1"/>
-    <w:lsdException w:name="Book Title" w:uiPriority="33" w:qFormat="1"/>
-    <w:lsdException w:name="Bibliography" w:semiHidden="1" w:uiPriority="37" w:unhideWhenUsed="1"/>
-    <w:lsdException w:name="TOC Heading" w:semiHidden="1" w:uiPriority="39" w:unhideWhenUsed="1" w:qFormat="1"/>
-    <w:lsdException w:name="Plain Table 1" w:uiPriority="41"/>
-    <w:lsdException w:name="Plain Table 2" w:uiPriority="42"/>
-    <w:lsdException w:name="Plain Table 3" w:uiPriority="43"/>
-    <w:lsdException w:name="Plain Table 4" w:uiPriority="44"/>
-    <w:lsdException w:name="Plain Table 5" w:uiPriority="45"/>
-    <w:lsdException w:name="Grid Table Light" w:uiPriority="40"/>
-    <w:lsdException w:name="Grid Table 1 Light" w:uiPriority="46"/>
-    <w:lsdException w:name="Grid Table 2" w:uiPriority="47"/>
-    <w:lsdException w:name="Grid Table 3" w:uiPriority="48"/>
-    <w:lsdException w:name="Grid Table 4" w:uiPriority="49"/>
-    <w:lsdException w:name="Grid Table 5 Dark" w:uiPriority="50"/>
-    <w:lsdException w:name="Grid Table 6 Colorful" w:uiPriority="51"/>
-    <w:lsdException w:name="Grid Table 7 Colorful" w:uiPriority="52"/>
-    <w:lsdException w:name="Grid Table 1 Light Accent 1" w:uiPriority="46"/>
-    <w:lsdException w:name="Grid Table 2 Accent 1" w:uiPriority="47"/>
-    <w:lsdException w:name="Grid Table 3 Accent 1" w:uiPriority="48"/>
-    <w:lsdException w:name="Grid Table 4 Accent 1" w:uiPriority="49"/>
-    <w:lsdException w:name="Grid Table 5 Dark Accent 1" w:uiPriority="50"/>
-    <w:lsdException w:name="Grid Table 6 Colorful Accent 1" w:uiPriority="51"/>
-    <w:lsdException w:name="Grid Table 7 Colorful Accent 1" w:uiPriority="52"/>
-    <w:lsdException w:name="Grid Table 1 Light Accent 2" w:uiPriority="46"/>
-    <w:lsdException w:name="Grid Table 2 Accent 2" w:uiPriority="47"/>
-    <w:lsdException w:name="Grid Table 3 Accent 2" w:uiPriority="48"/>
-    <w:lsdException w:name="Grid Table 4 Accent 2" w:uiPriority="49"/>
-    <w:lsdException w:name="Grid Table 5 Dark Accent 2" w:uiPriority="50"/>
-    <w:lsdException w:name="Grid Table 6 Colorful Accent 2" w:uiPriority="51"/>
-    <w:lsdException w:name="Grid Table 7 Colorful Accent 2" w:uiPriority="52"/>
-    <w:lsdException w:name="Grid Table 1 Light Accent 3" w:uiPriority="46"/>
-    <w:lsdException w:name="Grid Table 2 Accent 3" w:uiPriority="47"/>
-    <w:lsdException w:name="Grid Table 3 Accent 3" w:uiPriority="48"/>
-    <w:lsdException w:name="Grid Table 4 Accent 3" w:uiPriority="49"/>
-    <w:lsdException w:name="Grid Table 5 Dark Accent 3" w:uiPriority="50"/>
-    <w:lsdException w:name="Grid Table 6 Colorful Accent 3" w:uiPriority="51"/>
-    <w:lsdException w:name="Grid Table 7 Colorful Accent 3" w:uiPriority="52"/>
-    <w:lsdException w:name="Grid Table 1 Light Accent 4" w:uiPriority="46"/>
-    <w:lsdException w:name="Grid Table 2 Accent 4" w:uiPriority="47"/>
-    <w:lsdException w:name="Grid Table 3 Accent 4" w:uiPriority="48"/>
-    <w:lsdException w:name="Grid Table 4 Accent 4" w:uiPriority="49"/>
-    <w:lsdException w:name="Grid Table 5 Dark Accent 4" w:uiPriority="50"/>
-    <w:lsdException w:name="Grid Table 6 Colorful Accent 4" w:uiPriority="51"/>
-    <w:lsdException w:name="Grid Table 7 Colorful Accent 4" w:uiPriority="52"/>
-    <w:lsdException w:name="Grid Table 1 Light Accent 5" w:uiPriority="46"/>
-    <w:lsdException w:name="Grid Table 2 Accent 5" w:uiPriority="47"/>
-    <w:lsdException w:name="Grid Table 3 Accent 5" w:uiPriority="48"/>
-    <w:lsdException w:name="Grid Table 4 Accent 5" w:uiPriority="49"/>
-    <w:lsdException w:name="Grid Table 5 Dark Accent 5" w:uiPriority="50"/>
-    <w:lsdException w:name="Grid Table 6 Colorful Accent 5" w:uiPriority="51"/>
-    <w:lsdException w:name="Grid Table 7 Colorful Accent 5" w:uiPriority="52"/>
-    <w:lsdException w:name="Grid Table 1 Light Accent 6" w:uiPriority="46"/>
-    <w:lsdException w:name="Grid Table 2 Accent 6" w:uiPriority="47"/>
-    <w:lsdException w:name="Grid Table 3 Accent 6" w:uiPriority="48"/>
-    <w:lsdException w:name="Grid Table 4 Accent 6" w:uiPriority="49"/>
-    <w:lsdException w:name="Grid Table 5 Dark Accent 6" w:uiPriority="50"/>
-    <w:lsdException w:name="Grid Table 6 Colorful Accent 6" w:uiPriority="51"/>
-    <w:lsdException w:name="Grid Table 7 Colorful Accent 6" w:uiPriority="52"/>
-    <w:lsdException w:name="List Table 1 Light" w:uiPriority="46"/>
-    <w:lsdException w:name="List Table 2" w:uiPriority="47"/>
-    <w:lsdException w:name="List Table 3" w:uiPriority="48"/>
-    <w:lsdException w:name="List Table 4" w:uiPriority="49"/>
-    <w:lsdException w:name="List Table 5 Dark" w:uiPriority="50"/>
-    <w:lsdException w:name="List Table 6 Colorful" w:uiPriority="51"/>
-    <w:lsdException w:name="List Table 7 Colorful" w:uiPriority="52"/>
-    <w:lsdException w:name="List Table 1 Light Accent 1" w:uiPriority="46"/>
-    <w:lsdException w:name="List Table 2 Accent 1" w:uiPriority="47"/>
-    <w:lsdException w:name="List Table 3 Accent 1" w:uiPriority="48"/>
-    <w:lsdException w:name="List Table 4 Accent 1" w:uiPriority="49"/>
-    <w:lsdException w:name="List Table 5 Dark Accent 1" w:uiPriority="50"/>
-    <w:lsdException w:name="List Table 6 Colorful Accent 1" w:uiPriority="51"/>
-    <w:lsdException w:name="List Table 7 Colorful Accent 1" w:uiPriority="52"/>
-    <w:lsdException w:name="List Table 1 Light Accent 2" w:uiPriority="46"/>
-    <w:lsdException w:name="List Table 2 Accent 2" w:uiPriority="47"/>
-    <w:lsdException w:name="List Table 3 Accent 2" w:uiPriority="48"/>
-    <w:lsdException w:name="List Table 4 Accent 2" w:uiPriority="49"/>
-    <w:lsdException w:name="List Table 5 Dark Accent 2" w:uiPriority="50"/>
-    <w:lsdException w:name="List Table 6 Colorful Accent 2" w:uiPriority="51"/>
-    <w:lsdException w:name="List Table 7 Colorful Accent 2" w:uiPriority="52"/>
-    <w:lsdException w:name="List Table 1 Light Accent 3" w:uiPriority="46"/>
-    <w:lsdException w:name="List Table 2 Accent 3" w:uiPriority="47"/>
-    <w:lsdException w:name="List Table 3 Accent 3" w:uiPriority="48"/>
-    <w:lsdException w:name="List Table 4 Accent 3" w:uiPriority="49"/>
-    <w:lsdException w:name="List Table 5 Dark Accent 3" w:uiPriority="50"/>
-    <w:lsdException w:name="List Table 6 Colorful Accent 3" w:uiPriority="51"/>
-    <w:lsdException w:name="List Table 7 Colorful Accent 3" w:uiPriority="52"/>
-    <w:lsdException w:name="List Table 1 Light Accent 4" w:uiPriority="46"/>
-    <w:lsdException w:name="List Table 2 Accent 4" w:uiPriority="47"/>
-    <w:lsdException w:name="List Table 3 Accent 4" w:uiPriority="48"/>
-    <w:lsdException w:name="List Table 4 Accent 4" w:uiPriority="49"/>
-    <w:lsdException w:name="List Table 5 Dark Accent 4" w:uiPriority="50"/>
-    <w:lsdException w:name="List Table 6 Colorful Accent 4" w:uiPriority="51"/>
-    <w:lsdException w:name="List Table 7 Colorful Accent 4" w:uiPriority="52"/>
-    <w:lsdException w:name="List Table 1 Light Accent 5" w:uiPriority="46"/>
-    <w:lsdException w:name="List Table 2 Accent 5" w:uiPriority="47"/>
-    <w:lsdException w:name="List Table 3 Accent 5" w:uiPriority="48"/>
-    <w:lsdException w:name="List Table 4 Accent 5" w:uiPriority="49"/>
-    <w:lsdException w:name="List Table 5 Dark Accent 5" w:uiPriority="50"/>
-    <w:lsdException w:name="List Table 6 Colorful Accent 5" w:uiPriority="51"/>
-    <w:lsdException w:name="List Table 7 Colorful Accent 5" w:uiPriority="52"/>
-    <w:lsdException w:name="List Table 1 Light Accent 6" w:uiPriority="46"/>
-    <w:lsdException w:name="List Table 2 Accent 6" w:uiPriority="47"/>
-    <w:lsdException w:name="List Table 3 Accent 6" w:uiPriority="48"/>
-    <w:lsdException w:name="List Table 4 Accent 6" w:uiPriority="49"/>
-    <w:lsdException w:name="List Table 5 Dark Accent 6" w:uiPriority="50"/>
-    <w:lsdException w:name="List Table 6 Colorful Accent 6" w:uiPriority="51"/>
-    <w:lsdException w:name="List Table 7 Colorful Accent 6" w:uiPriority="52"/>
+  <w:latentStyles w:defLockedState="0" w:defUIPriority="99" w:defSemiHidden="1" w:defUnhideWhenUsed="1" w:defQFormat="0" w:count="267">
+    <w:lsdException w:name="Normal" w:semiHidden="0" w:uiPriority="0" w:unhideWhenUsed="0" w:qFormat="1"/>
+    <w:lsdException w:name="heading 1" w:semiHidden="0" w:uiPriority="9" w:unhideWhenUsed="0" w:qFormat="1"/>
+    <w:lsdException w:name="heading 2" w:uiPriority="9" w:qFormat="1"/>
+    <w:lsdException w:name="heading 3" w:uiPriority="9" w:qFormat="1"/>
+    <w:lsdException w:name="heading 4" w:uiPriority="9" w:qFormat="1"/>
+    <w:lsdException w:name="heading 5" w:uiPriority="9" w:qFormat="1"/>
+    <w:lsdException w:name="heading 6" w:uiPriority="9" w:qFormat="1"/>
+    <w:lsdException w:name="heading 7" w:uiPriority="9" w:qFormat="1"/>
+    <w:lsdException w:name="heading 8" w:uiPriority="9" w:qFormat="1"/>
+    <w:lsdException w:name="heading 9" w:uiPriority="9" w:qFormat="1"/>
+    <w:lsdException w:name="toc 1" w:uiPriority="39"/>
+    <w:lsdException w:name="toc 2" w:uiPriority="39"/>
+    <w:lsdException w:name="toc 3" w:uiPriority="39"/>
+    <w:lsdException w:name="toc 4" w:uiPriority="39"/>
+    <w:lsdException w:name="toc 5" w:uiPriority="39"/>
+    <w:lsdException w:name="toc 6" w:uiPriority="39"/>
+    <w:lsdException w:name="toc 7" w:uiPriority="39"/>
+    <w:lsdException w:name="toc 8" w:uiPriority="39"/>
+    <w:lsdException w:name="toc 9" w:uiPriority="39"/>
+    <w:lsdException w:name="caption" w:uiPriority="35" w:qFormat="1"/>
+    <w:lsdException w:name="Title" w:semiHidden="0" w:uiPriority="10" w:unhideWhenUsed="0" w:qFormat="1"/>
+    <w:lsdException w:name="Default Paragraph Font" w:uiPriority="1"/>
+    <w:lsdException w:name="Subtitle" w:semiHidden="0" w:uiPriority="11" w:unhideWhenUsed="0" w:qFormat="1"/>
+    <w:lsdException w:name="Strong" w:semiHidden="0" w:uiPriority="22" w:unhideWhenUsed="0" w:qFormat="1"/>
+    <w:lsdException w:name="Emphasis" w:semiHidden="0" w:uiPriority="20" w:unhideWhenUsed="0" w:qFormat="1"/>
+    <w:lsdException w:name="Table Grid" w:semiHidden="0" w:uiPriority="59" w:unhideWhenUsed="0"/>
+    <w:lsdException w:name="Placeholder Text" w:unhideWhenUsed="0"/>
+    <w:lsdException w:name="No Spacing" w:semiHidden="0" w:uiPriority="1" w:unhideWhenUsed="0" w:qFormat="1"/>
+    <w:lsdException w:name="Light Shading" w:semiHidden="0" w:uiPriority="60" w:unhideWhenUsed="0"/>
+    <w:lsdException w:name="Light List" w:semiHidden="0" w:uiPriority="61" w:unhideWhenUsed="0"/>
+    <w:lsdException w:name="Light Grid" w:semiHidden="0" w:uiPriority="62" w:unhideWhenUsed="0"/>
+    <w:lsdException w:name="Medium Shading 1" w:semiHidden="0" w:uiPriority="63" w:unhideWhenUsed="0"/>
+    <w:lsdException w:name="Medium Shading 2" w:semiHidden="0" w:uiPriority="64" w:unhideWhenUsed="0"/>
+    <w:lsdException w:name="Medium List 1" w:semiHidden="0" w:uiPriority="65" w:unhideWhenUsed="0"/>
+    <w:lsdException w:name="Medium List 2" w:semiHidden="0" w:uiPriority="66" w:unhideWhenUsed="0"/>
+    <w:lsdException w:name="Medium Grid 1" w:semiHidden="0" w:uiPriority="67" w:unhideWhenUsed="0"/>
+    <w:lsdException w:name="Medium Grid 2" w:semiHidden="0" w:uiPriority="68" w:unhideWhenUsed="0"/>
+    <w:lsdException w:name="Medium Grid 3" w:semiHidden="0" w:uiPriority="69" w:unhideWhenUsed="0"/>
+    <w:lsdException w:name="Dark List" w:semiHidden="0" w:uiPriority="70" w:unhideWhenUsed="0"/>
+    <w:lsdException w:name="Colorful Shading" w:semiHidden="0" w:uiPriority="71" w:unhideWhenUsed="0"/>
+    <w:lsdException w:name="Colorful List" w:semiHidden="0" w:uiPriority="72" w:unhideWhenUsed="0"/>
+    <w:lsdException w:name="Colorful Grid" w:semiHidden="0" w:uiPriority="73" w:unhideWhenUsed="0"/>
+    <w:lsdException w:name="Light Shading Accent 1" w:semiHidden="0" w:uiPriority="60" w:unhideWhenUsed="0"/>
+    <w:lsdException w:name="Light List Accent 1" w:semiHidden="0" w:uiPriority="61" w:unhideWhenUsed="0"/>
+    <w:lsdException w:name="Light Grid Accent 1" w:semiHidden="0" w:uiPriority="62" w:unhideWhenUsed="0"/>
+    <w:lsdException w:name="Medium Shading 1 Accent 1" w:semiHidden="0" w:uiPriority="63" w:unhideWhenUsed="0"/>
+    <w:lsdException w:name="Medium Shading 2 Accent 1" w:semiHidden="0" w:uiPriority="64" w:unhideWhenUsed="0"/>
+    <w:lsdException w:name="Medium List 1 Accent 1" w:semiHidden="0" w:uiPriority="65" w:unhideWhenUsed="0"/>
+    <w:lsdException w:name="Revision" w:unhideWhenUsed="0"/>
+    <w:lsdException w:name="List Paragraph" w:semiHidden="0" w:uiPriority="34" w:unhideWhenUsed="0" w:qFormat="1"/>
+    <w:lsdException w:name="Quote" w:semiHidden="0" w:uiPriority="29" w:unhideWhenUsed="0" w:qFormat="1"/>
+    <w:lsdException w:name="Intense Quote" w:semiHidden="0" w:uiPriority="30" w:unhideWhenUsed="0" w:qFormat="1"/>
+    <w:lsdException w:name="Medium List 2 Accent 1" w:semiHidden="0" w:uiPriority="66" w:unhideWhenUsed="0"/>
+    <w:lsdException w:name="Medium Grid 1 Accent 1" w:semiHidden="0" w:uiPriority="67" w:unhideWhenUsed="0"/>
+    <w:lsdException w:name="Medium Grid 2 Accent 1" w:semiHidden="0" w:uiPriority="68" w:unhideWhenUsed="0"/>
+    <w:lsdException w:name="Medium Grid 3 Accent 1" w:semiHidden="0" w:uiPriority="69" w:unhideWhenUsed="0"/>
+    <w:lsdException w:name="Dark List Accent 1" w:semiHidden="0" w:uiPriority="70" w:unhideWhenUsed="0"/>
+    <w:lsdException w:name="Colorful Shading Accent 1" w:semiHidden="0" w:uiPriority="71" w:unhideWhenUsed="0"/>
+    <w:lsdException w:name="Colorful List Accent 1" w:semiHidden="0" w:uiPriority="72" w:unhideWhenUsed="0"/>
+    <w:lsdException w:name="Colorful Grid Accent 1" w:semiHidden="0" w:uiPriority="73" w:unhideWhenUsed="0"/>
+    <w:lsdException w:name="Light Shading Accent 2" w:semiHidden="0" w:uiPriority="60" w:unhideWhenUsed="0"/>
+    <w:lsdException w:name="Light List Accent 2" w:semiHidden="0" w:uiPriority="61" w:unhideWhenUsed="0"/>
+    <w:lsdException w:name="Light Grid Accent 2" w:semiHidden="0" w:uiPriority="62" w:unhideWhenUsed="0"/>
+    <w:lsdException w:name="Medium Shading 1 Accent 2" w:semiHidden="0" w:uiPriority="63" w:unhideWhenUsed="0"/>
+    <w:lsdException w:name="Medium Shading 2 Accent 2" w:semiHidden="0" w:uiPriority="64" w:unhideWhenUsed="0"/>
+    <w:lsdException w:name="Medium List 1 Accent 2" w:semiHidden="0" w:uiPriority="65" w:unhideWhenUsed="0"/>
+    <w:lsdException w:name="Medium List 2 Accent 2" w:semiHidden="0" w:uiPriority="66" w:unhideWhenUsed="0"/>
+    <w:lsdException w:name="Medium Grid 1 Accent 2" w:semiHidden="0" w:uiPriority="67" w:unhideWhenUsed="0"/>
+    <w:lsdException w:name="Medium Grid 2 Accent 2" w:semiHidden="0" w:uiPriority="68" w:unhideWhenUsed="0"/>
+    <w:lsdException w:name="Medium Grid 3 Accent 2" w:semiHidden="0" w:uiPriority="69" w:unhideWhenUsed="0"/>
+    <w:lsdException w:name="Dark List Accent 2" w:semiHidden="0" w:uiPriority="70" w:unhideWhenUsed="0"/>
+    <w:lsdException w:name="Colorful Shading Accent 2" w:semiHidden="0" w:uiPriority="71" w:unhideWhenUsed="0"/>
+    <w:lsdException w:name="Colorful List Accent 2" w:semiHidden="0" w:uiPriority="72" w:unhideWhenUsed="0"/>
+    <w:lsdException w:name="Colorful Grid Accent 2" w:semiHidden="0" w:uiPriority="73" w:unhideWhenUsed="0"/>
+    <w:lsdException w:name="Light Shading Accent 3" w:semiHidden="0" w:uiPriority="60" w:unhideWhenUsed="0"/>
+    <w:lsdException w:name="Light List Accent 3" w:semiHidden="0" w:uiPriority="61" w:unhideWhenUsed="0"/>
+    <w:lsdException w:name="Light Grid Accent 3" w:semiHidden="0" w:uiPriority="62" w:unhideWhenUsed="0"/>
+    <w:lsdException w:name="Medium Shading 1 Accent 3" w:semiHidden="0" w:uiPriority="63" w:unhideWhenUsed="0"/>
+    <w:lsdException w:name="Medium Shading 2 Accent 3" w:semiHidden="0" w:uiPriority="64" w:unhideWhenUsed="0"/>
+    <w:lsdException w:name="Medium List 1 Accent 3" w:semiHidden="0" w:uiPriority="65" w:unhideWhenUsed="0"/>
+    <w:lsdException w:name="Medium List 2 Accent 3" w:semiHidden="0" w:uiPriority="66" w:unhideWhenUsed="0"/>
+    <w:lsdException w:name="Medium Grid 1 Accent 3" w:semiHidden="0" w:uiPriority="67" w:unhideWhenUsed="0"/>
+    <w:lsdException w:name="Medium Grid 2 Accent 3" w:semiHidden="0" w:uiPriority="68" w:unhideWhenUsed="0"/>
+    <w:lsdException w:name="Medium Grid 3 Accent 3" w:semiHidden="0" w:uiPriority="69" w:unhideWhenUsed="0"/>
+    <w:lsdException w:name="Dark List Accent 3" w:semiHidden="0" w:uiPriority="70" w:unhideWhenUsed="0"/>
+    <w:lsdException w:name="Colorful Shading Accent 3" w:semiHidden="0" w:uiPriority="71" w:unhideWhenUsed="0"/>
+    <w:lsdException w:name="Colorful List Accent 3" w:semiHidden="0" w:uiPriority="72" w:unhideWhenUsed="0"/>
+    <w:lsdException w:name="Colorful Grid Accent 3" w:semiHidden="0" w:uiPriority="73" w:unhideWhenUsed="0"/>
+    <w:lsdException w:name="Light Shading Accent 4" w:semiHidden="0" w:uiPriority="60" w:unhideWhenUsed="0"/>
+    <w:lsdException w:name="Light List Accent 4" w:semiHidden="0" w:uiPriority="61" w:unhideWhenUsed="0"/>
+    <w:lsdException w:name="Light Grid Accent 4" w:semiHidden="0" w:uiPriority="62" w:unhideWhenUsed="0"/>
+    <w:lsdException w:name="Medium Shading 1 Accent 4" w:semiHidden="0" w:uiPriority="63" w:unhideWhenUsed="0"/>
+    <w:lsdException w:name="Medium Shading 2 Accent 4" w:semiHidden="0" w:uiPriority="64" w:unhideWhenUsed="0"/>
+    <w:lsdException w:name="Medium List 1 Accent 4" w:semiHidden="0" w:uiPriority="65" w:unhideWhenUsed="0"/>
+    <w:lsdException w:name="Medium List 2 Accent 4" w:semiHidden="0" w:uiPriority="66" w:unhideWhenUsed="0"/>
+    <w:lsdException w:name="Medium Grid 1 Accent 4" w:semiHidden="0" w:uiPriority="67" w:unhideWhenUsed="0"/>
+    <w:lsdException w:name="Medium Grid 2 Accent 4" w:semiHidden="0" w:uiPriority="68" w:unhideWhenUsed="0"/>
+    <w:lsdException w:name="Medium Grid 3 Accent 4" w:semiHidden="0" w:uiPriority="69" w:unhideWhenUsed="0"/>
+    <w:lsdException w:name="Dark List Accent 4" w:semiHidden="0" w:uiPriority="70" w:unhideWhenUsed="0"/>
+    <w:lsdException w:name="Colorful Shading Accent 4" w:semiHidden="0" w:uiPriority="71" w:unhideWhenUsed="0"/>
+    <w:lsdException w:name="Colorful List Accent 4" w:semiHidden="0" w:uiPriority="72" w:unhideWhenUsed="0"/>
+    <w:lsdException w:name="Colorful Grid Accent 4" w:semiHidden="0" w:uiPriority="73" w:unhideWhenUsed="0"/>
+    <w:lsdException w:name="Light Shading Accent 5" w:semiHidden="0" w:uiPriority="60" w:unhideWhenUsed="0"/>
+    <w:lsdException w:name="Light List Accent 5" w:semiHidden="0" w:uiPriority="61" w:unhideWhenUsed="0"/>
+    <w:lsdException w:name="Light Grid Accent 5" w:semiHidden="0" w:uiPriority="62" w:unhideWhenUsed="0"/>
+    <w:lsdException w:name="Medium Shading 1 Accent 5" w:semiHidden="0" w:uiPriority="63" w:unhideWhenUsed="0"/>
+    <w:lsdException w:name="Medium Shading 2 Accent 5" w:semiHidden="0" w:uiPriority="64" w:unhideWhenUsed="0"/>
+    <w:lsdException w:name="Medium List 1 Accent 5" w:semiHidden="0" w:uiPriority="65" w:unhideWhenUsed="0"/>
+    <w:lsdException w:name="Medium List 2 Accent 5" w:semiHidden="0" w:uiPriority="66" w:unhideWhenUsed="0"/>
+    <w:lsdException w:name="Medium Grid 1 Accent 5" w:semiHidden="0" w:uiPriority="67" w:unhideWhenUsed="0"/>
+    <w:lsdException w:name="Medium Grid 2 Accent 5" w:semiHidden="0" w:uiPriority="68" w:unhideWhenUsed="0"/>
+    <w:lsdException w:name="Medium Grid 3 Accent 5" w:semiHidden="0" w:uiPriority="69" w:unhideWhenUsed="0"/>
+    <w:lsdException w:name="Dark List Accent 5" w:semiHidden="0" w:uiPriority="70" w:unhideWhenUsed="0"/>
+    <w:lsdException w:name="Colorful Shading Accent 5" w:semiHidden="0" w:uiPriority="71" w:unhideWhenUsed="0"/>
+    <w:lsdException w:name="Colorful List Accent 5" w:semiHidden="0" w:uiPriority="72" w:unhideWhenUsed="0"/>
+    <w:lsdException w:name="Colorful Grid Accent 5" w:semiHidden="0" w:uiPriority="73" w:unhideWhenUsed="0"/>
+    <w:lsdException w:name="Light Shading Accent 6" w:semiHidden="0" w:uiPriority="60" w:unhideWhenUsed="0"/>
+    <w:lsdException w:name="Light List Accent 6" w:semiHidden="0" w:uiPriority="61" w:unhideWhenUsed="0"/>
+    <w:lsdException w:name="Light Grid Accent 6" w:semiHidden="0" w:uiPriority="62" w:unhideWhenUsed="0"/>
+    <w:lsdException w:name="Medium Shading 1 Accent 6" w:semiHidden="0" w:uiPriority="63" w:unhideWhenUsed="0"/>
+    <w:lsdException w:name="Medium Shading 2 Accent 6" w:semiHidden="0" w:uiPriority="64" w:unhideWhenUsed="0"/>
+    <w:lsdException w:name="Medium List 1 Accent 6" w:semiHidden="0" w:uiPriority="65" w:unhideWhenUsed="0"/>
+    <w:lsdException w:name="Medium List 2 Accent 6" w:semiHidden="0" w:uiPriority="66" w:unhideWhenUsed="0"/>
+    <w:lsdException w:name="Medium Grid 1 Accent 6" w:semiHidden="0" w:uiPriority="67" w:unhideWhenUsed="0"/>
+    <w:lsdException w:name="Medium Grid 2 Accent 6" w:semiHidden="0" w:uiPriority="68" w:unhideWhenUsed="0"/>
+    <w:lsdException w:name="Medium Grid 3 Accent 6" w:semiHidden="0" w:uiPriority="69" w:unhideWhenUsed="0"/>
+    <w:lsdException w:name="Dark List Accent 6" w:semiHidden="0" w:uiPriority="70" w:unhideWhenUsed="0"/>
+    <w:lsdException w:name="Colorful Shading Accent 6" w:semiHidden="0" w:uiPriority="71" w:unhideWhenUsed="0"/>
+    <w:lsdException w:name="Colorful List Accent 6" w:semiHidden="0" w:uiPriority="72" w:unhideWhenUsed="0"/>
+    <w:lsdException w:name="Colorful Grid Accent 6" w:semiHidden="0" w:uiPriority="73" w:unhideWhenUsed="0"/>
+    <w:lsdException w:name="Subtle Emphasis" w:semiHidden="0" w:uiPriority="19" w:unhideWhenUsed="0" w:qFormat="1"/>
+    <w:lsdException w:name="Intense Emphasis" w:semiHidden="0" w:uiPriority="21" w:unhideWhenUsed="0" w:qFormat="1"/>
+    <w:lsdException w:name="Subtle Reference" w:semiHidden="0" w:uiPriority="31" w:unhideWhenUsed="0" w:qFormat="1"/>
+    <w:lsdException w:name="Intense Reference" w:semiHidden="0" w:uiPriority="32" w:unhideWhenUsed="0" w:qFormat="1"/>
+    <w:lsdException w:name="Book Title" w:semiHidden="0" w:uiPriority="33" w:unhideWhenUsed="0" w:qFormat="1"/>
+    <w:lsdException w:name="Bibliography" w:uiPriority="37"/>
+    <w:lsdException w:name="TOC Heading" w:uiPriority="39" w:qFormat="1"/>
   </w:latentStyles>
-  <w:style w:type="paragraph" w:default="1" w:styleId="Normal">
+  <w:style w:type="paragraph" w:default="1" w:styleId="a">
     <w:name w:val="Normal"/>
     <w:qFormat/>
   </w:style>
-  <w:style w:type="paragraph" w:styleId="Heading1">
+  <w:style w:type="paragraph" w:styleId="1">
     <w:name w:val="heading 1"/>
-    <w:basedOn w:val="Normal"/>
-    <w:next w:val="Normal"/>
-    <w:link w:val="Heading1Char"/>
+    <w:basedOn w:val="a"/>
+    <w:next w:val="a"/>
+    <w:link w:val="10"/>
     <w:uiPriority w:val="9"/>
     <w:qFormat/>
     <w:rsid w:val="00B3075D"/>
@@ -1917,11 +2637,11 @@
       <w:szCs w:val="32"/>
     </w:rPr>
   </w:style>
-  <w:style w:type="paragraph" w:styleId="Heading2">
+  <w:style w:type="paragraph" w:styleId="2">
     <w:name w:val="heading 2"/>
-    <w:basedOn w:val="Normal"/>
-    <w:next w:val="Normal"/>
-    <w:link w:val="Heading2Char"/>
+    <w:basedOn w:val="a"/>
+    <w:next w:val="a"/>
+    <w:link w:val="20"/>
     <w:uiPriority w:val="9"/>
     <w:unhideWhenUsed/>
     <w:qFormat/>
@@ -1939,11 +2659,11 @@
       <w:szCs w:val="26"/>
     </w:rPr>
   </w:style>
-  <w:style w:type="paragraph" w:styleId="Heading3">
+  <w:style w:type="paragraph" w:styleId="3">
     <w:name w:val="heading 3"/>
-    <w:basedOn w:val="Normal"/>
-    <w:next w:val="Normal"/>
-    <w:link w:val="Heading3Char"/>
+    <w:basedOn w:val="a"/>
+    <w:next w:val="a"/>
+    <w:link w:val="30"/>
     <w:uiPriority w:val="9"/>
     <w:unhideWhenUsed/>
     <w:qFormat/>
@@ -1961,11 +2681,11 @@
       <w:szCs w:val="24"/>
     </w:rPr>
   </w:style>
-  <w:style w:type="paragraph" w:styleId="Heading4">
+  <w:style w:type="paragraph" w:styleId="4">
     <w:name w:val="heading 4"/>
-    <w:basedOn w:val="Normal"/>
-    <w:next w:val="Normal"/>
-    <w:link w:val="Heading4Char"/>
+    <w:basedOn w:val="a"/>
+    <w:next w:val="a"/>
+    <w:link w:val="40"/>
     <w:uiPriority w:val="9"/>
     <w:unhideWhenUsed/>
     <w:qFormat/>
@@ -1983,11 +2703,11 @@
       <w:color w:val="365F91" w:themeColor="accent1" w:themeShade="BF"/>
     </w:rPr>
   </w:style>
-  <w:style w:type="paragraph" w:styleId="Heading5">
+  <w:style w:type="paragraph" w:styleId="5">
     <w:name w:val="heading 5"/>
-    <w:basedOn w:val="Normal"/>
-    <w:next w:val="Normal"/>
-    <w:link w:val="Heading5Char"/>
+    <w:basedOn w:val="a"/>
+    <w:next w:val="a"/>
+    <w:link w:val="50"/>
     <w:uiPriority w:val="9"/>
     <w:unhideWhenUsed/>
     <w:qFormat/>
@@ -2003,11 +2723,11 @@
       <w:color w:val="365F91" w:themeColor="accent1" w:themeShade="BF"/>
     </w:rPr>
   </w:style>
-  <w:style w:type="paragraph" w:styleId="Heading6">
+  <w:style w:type="paragraph" w:styleId="6">
     <w:name w:val="heading 6"/>
-    <w:basedOn w:val="Normal"/>
-    <w:next w:val="Normal"/>
-    <w:link w:val="Heading6Char"/>
+    <w:basedOn w:val="a"/>
+    <w:next w:val="a"/>
+    <w:link w:val="60"/>
     <w:uiPriority w:val="9"/>
     <w:unhideWhenUsed/>
     <w:qFormat/>
@@ -2023,13 +2743,13 @@
       <w:color w:val="243F60" w:themeColor="accent1" w:themeShade="7F"/>
     </w:rPr>
   </w:style>
-  <w:style w:type="character" w:default="1" w:styleId="DefaultParagraphFont">
+  <w:style w:type="character" w:default="1" w:styleId="a0">
     <w:name w:val="Default Paragraph Font"/>
     <w:uiPriority w:val="1"/>
     <w:semiHidden/>
     <w:unhideWhenUsed/>
   </w:style>
-  <w:style w:type="table" w:default="1" w:styleId="TableNormal">
+  <w:style w:type="table" w:default="1" w:styleId="a1">
     <w:name w:val="Normal Table"/>
     <w:uiPriority w:val="99"/>
     <w:semiHidden/>
@@ -2044,16 +2764,16 @@
       </w:tblCellMar>
     </w:tblPr>
   </w:style>
-  <w:style w:type="numbering" w:default="1" w:styleId="NoList">
+  <w:style w:type="numbering" w:default="1" w:styleId="a2">
     <w:name w:val="No List"/>
     <w:uiPriority w:val="99"/>
     <w:semiHidden/>
     <w:unhideWhenUsed/>
   </w:style>
-  <w:style w:type="character" w:customStyle="1" w:styleId="Heading1Char">
-    <w:name w:val="Heading 1 Char"/>
-    <w:basedOn w:val="DefaultParagraphFont"/>
-    <w:link w:val="Heading1"/>
+  <w:style w:type="character" w:customStyle="1" w:styleId="10">
+    <w:name w:val="標題 1 字元"/>
+    <w:basedOn w:val="a0"/>
+    <w:link w:val="1"/>
     <w:uiPriority w:val="9"/>
     <w:rsid w:val="00B3075D"/>
     <w:rPr>
@@ -2063,10 +2783,10 @@
       <w:szCs w:val="32"/>
     </w:rPr>
   </w:style>
-  <w:style w:type="character" w:customStyle="1" w:styleId="Heading2Char">
-    <w:name w:val="Heading 2 Char"/>
-    <w:basedOn w:val="DefaultParagraphFont"/>
-    <w:link w:val="Heading2"/>
+  <w:style w:type="character" w:customStyle="1" w:styleId="20">
+    <w:name w:val="標題 2 字元"/>
+    <w:basedOn w:val="a0"/>
+    <w:link w:val="2"/>
     <w:uiPriority w:val="9"/>
     <w:rsid w:val="00B3075D"/>
     <w:rPr>
@@ -2076,28 +2796,28 @@
       <w:szCs w:val="26"/>
     </w:rPr>
   </w:style>
-  <w:style w:type="paragraph" w:styleId="Date">
+  <w:style w:type="paragraph" w:styleId="a3">
     <w:name w:val="Date"/>
-    <w:basedOn w:val="Normal"/>
-    <w:next w:val="Normal"/>
-    <w:link w:val="DateChar"/>
+    <w:basedOn w:val="a"/>
+    <w:next w:val="a"/>
+    <w:link w:val="a4"/>
     <w:uiPriority w:val="99"/>
     <w:semiHidden/>
     <w:unhideWhenUsed/>
     <w:rsid w:val="00985B8E"/>
   </w:style>
-  <w:style w:type="character" w:customStyle="1" w:styleId="DateChar">
-    <w:name w:val="Date Char"/>
-    <w:basedOn w:val="DefaultParagraphFont"/>
-    <w:link w:val="Date"/>
+  <w:style w:type="character" w:customStyle="1" w:styleId="a4">
+    <w:name w:val="日期 字元"/>
+    <w:basedOn w:val="a0"/>
+    <w:link w:val="a3"/>
     <w:uiPriority w:val="99"/>
     <w:semiHidden/>
     <w:rsid w:val="00985B8E"/>
   </w:style>
-  <w:style w:type="character" w:customStyle="1" w:styleId="Heading3Char">
-    <w:name w:val="Heading 3 Char"/>
-    <w:basedOn w:val="DefaultParagraphFont"/>
-    <w:link w:val="Heading3"/>
+  <w:style w:type="character" w:customStyle="1" w:styleId="30">
+    <w:name w:val="標題 3 字元"/>
+    <w:basedOn w:val="a0"/>
+    <w:link w:val="3"/>
     <w:uiPriority w:val="9"/>
     <w:rsid w:val="00985B8E"/>
     <w:rPr>
@@ -2107,9 +2827,9 @@
       <w:szCs w:val="24"/>
     </w:rPr>
   </w:style>
-  <w:style w:type="character" w:styleId="SubtleEmphasis">
+  <w:style w:type="character" w:styleId="a5">
     <w:name w:val="Subtle Emphasis"/>
-    <w:basedOn w:val="DefaultParagraphFont"/>
+    <w:basedOn w:val="a0"/>
     <w:uiPriority w:val="19"/>
     <w:qFormat/>
     <w:rsid w:val="00985B8E"/>
@@ -2119,11 +2839,11 @@
       <w:color w:val="404040" w:themeColor="text1" w:themeTint="BF"/>
     </w:rPr>
   </w:style>
-  <w:style w:type="paragraph" w:styleId="Subtitle">
+  <w:style w:type="paragraph" w:styleId="a6">
     <w:name w:val="Subtitle"/>
-    <w:basedOn w:val="Normal"/>
-    <w:next w:val="Normal"/>
-    <w:link w:val="SubtitleChar"/>
+    <w:basedOn w:val="a"/>
+    <w:next w:val="a"/>
+    <w:link w:val="a7"/>
     <w:uiPriority w:val="11"/>
     <w:qFormat/>
     <w:rsid w:val="00985B8E"/>
@@ -2138,10 +2858,10 @@
       <w:spacing w:val="15"/>
     </w:rPr>
   </w:style>
-  <w:style w:type="character" w:customStyle="1" w:styleId="SubtitleChar">
-    <w:name w:val="Subtitle Char"/>
-    <w:basedOn w:val="DefaultParagraphFont"/>
-    <w:link w:val="Subtitle"/>
+  <w:style w:type="character" w:customStyle="1" w:styleId="a7">
+    <w:name w:val="副標題 字元"/>
+    <w:basedOn w:val="a0"/>
+    <w:link w:val="a6"/>
     <w:uiPriority w:val="11"/>
     <w:rsid w:val="00985B8E"/>
     <w:rPr>
@@ -2149,9 +2869,9 @@
       <w:spacing w:val="15"/>
     </w:rPr>
   </w:style>
-  <w:style w:type="character" w:styleId="IntenseReference">
+  <w:style w:type="character" w:styleId="a8">
     <w:name w:val="Intense Reference"/>
-    <w:basedOn w:val="DefaultParagraphFont"/>
+    <w:basedOn w:val="a0"/>
     <w:uiPriority w:val="32"/>
     <w:qFormat/>
     <w:rsid w:val="00985B8E"/>
@@ -2163,10 +2883,10 @@
       <w:spacing w:val="5"/>
     </w:rPr>
   </w:style>
-  <w:style w:type="character" w:customStyle="1" w:styleId="Heading4Char">
-    <w:name w:val="Heading 4 Char"/>
-    <w:basedOn w:val="DefaultParagraphFont"/>
-    <w:link w:val="Heading4"/>
+  <w:style w:type="character" w:customStyle="1" w:styleId="40">
+    <w:name w:val="標題 4 字元"/>
+    <w:basedOn w:val="a0"/>
+    <w:link w:val="4"/>
     <w:uiPriority w:val="9"/>
     <w:rsid w:val="00985B8E"/>
     <w:rPr>
@@ -2176,10 +2896,10 @@
       <w:color w:val="365F91" w:themeColor="accent1" w:themeShade="BF"/>
     </w:rPr>
   </w:style>
-  <w:style w:type="character" w:customStyle="1" w:styleId="Heading5Char">
-    <w:name w:val="Heading 5 Char"/>
-    <w:basedOn w:val="DefaultParagraphFont"/>
-    <w:link w:val="Heading5"/>
+  <w:style w:type="character" w:customStyle="1" w:styleId="50">
+    <w:name w:val="標題 5 字元"/>
+    <w:basedOn w:val="a0"/>
+    <w:link w:val="5"/>
     <w:uiPriority w:val="9"/>
     <w:rsid w:val="00985B8E"/>
     <w:rPr>
@@ -2187,10 +2907,10 @@
       <w:color w:val="365F91" w:themeColor="accent1" w:themeShade="BF"/>
     </w:rPr>
   </w:style>
-  <w:style w:type="character" w:customStyle="1" w:styleId="Heading6Char">
-    <w:name w:val="Heading 6 Char"/>
-    <w:basedOn w:val="DefaultParagraphFont"/>
-    <w:link w:val="Heading6"/>
+  <w:style w:type="character" w:customStyle="1" w:styleId="60">
+    <w:name w:val="標題 6 字元"/>
+    <w:basedOn w:val="a0"/>
+    <w:link w:val="6"/>
     <w:uiPriority w:val="9"/>
     <w:rsid w:val="00985B8E"/>
     <w:rPr>
@@ -2198,9 +2918,9 @@
       <w:color w:val="243F60" w:themeColor="accent1" w:themeShade="7F"/>
     </w:rPr>
   </w:style>
-  <w:style w:type="paragraph" w:styleId="ListParagraph">
+  <w:style w:type="paragraph" w:styleId="a9">
     <w:name w:val="List Paragraph"/>
-    <w:basedOn w:val="Normal"/>
+    <w:basedOn w:val="a"/>
     <w:uiPriority w:val="34"/>
     <w:qFormat/>
     <w:rsid w:val="00985B8E"/>
@@ -2209,10 +2929,10 @@
       <w:contextualSpacing/>
     </w:pPr>
   </w:style>
-  <w:style w:type="paragraph" w:styleId="BalloonText">
+  <w:style w:type="paragraph" w:styleId="aa">
     <w:name w:val="Balloon Text"/>
-    <w:basedOn w:val="Normal"/>
-    <w:link w:val="BalloonTextChar"/>
+    <w:basedOn w:val="a"/>
+    <w:link w:val="ab"/>
     <w:uiPriority w:val="99"/>
     <w:semiHidden/>
     <w:unhideWhenUsed/>
@@ -2226,10 +2946,10 @@
       <w:szCs w:val="18"/>
     </w:rPr>
   </w:style>
-  <w:style w:type="character" w:customStyle="1" w:styleId="BalloonTextChar">
-    <w:name w:val="Balloon Text Char"/>
-    <w:basedOn w:val="DefaultParagraphFont"/>
-    <w:link w:val="BalloonText"/>
+  <w:style w:type="character" w:customStyle="1" w:styleId="ab">
+    <w:name w:val="註解方塊文字 字元"/>
+    <w:basedOn w:val="a0"/>
+    <w:link w:val="aa"/>
     <w:uiPriority w:val="99"/>
     <w:semiHidden/>
     <w:rsid w:val="00985B8E"/>
@@ -2239,15 +2959,552 @@
       <w:szCs w:val="18"/>
     </w:rPr>
   </w:style>
-  <w:style w:type="character" w:styleId="Hyperlink">
+  <w:style w:type="character" w:styleId="ac">
     <w:name w:val="Hyperlink"/>
-    <w:basedOn w:val="DefaultParagraphFont"/>
+    <w:basedOn w:val="a0"/>
     <w:uiPriority w:val="99"/>
     <w:unhideWhenUsed/>
     <w:rsid w:val="003F3CC8"/>
     <w:rPr>
       <w:color w:val="0000FF" w:themeColor="hyperlink"/>
       <w:u w:val="single"/>
+    </w:rPr>
+  </w:style>
+  <w:style w:type="character" w:styleId="ad">
+    <w:name w:val="Placeholder Text"/>
+    <w:basedOn w:val="a0"/>
+    <w:uiPriority w:val="99"/>
+    <w:semiHidden/>
+    <w:rsid w:val="00474161"/>
+    <w:rPr>
+      <w:color w:val="808080"/>
+    </w:rPr>
+  </w:style>
+</w:styles>
+</file>
+
+<file path=word/stylesWithEffects.xml><?xml version="1.0" encoding="utf-8"?>
+<w:styles xmlns:wpc="http://schemas.microsoft.com/office/word/2010/wordprocessingCanvas" xmlns:mc="http://schemas.openxmlformats.org/markup-compatibility/2006" xmlns:o="urn:schemas-microsoft-com:office:office" xmlns:r="http://schemas.openxmlformats.org/officeDocument/2006/relationships" xmlns:m="http://schemas.openxmlformats.org/officeDocument/2006/math" xmlns:v="urn:schemas-microsoft-com:vml" xmlns:wp14="http://schemas.microsoft.com/office/word/2010/wordprocessingDrawing" xmlns:wp="http://schemas.openxmlformats.org/drawingml/2006/wordprocessingDrawing" xmlns:w10="urn:schemas-microsoft-com:office:word" xmlns:w="http://schemas.openxmlformats.org/wordprocessingml/2006/main" xmlns:w14="http://schemas.microsoft.com/office/word/2010/wordml" xmlns:wpg="http://schemas.microsoft.com/office/word/2010/wordprocessingGroup" xmlns:wpi="http://schemas.microsoft.com/office/word/2010/wordprocessingInk" xmlns:wne="http://schemas.microsoft.com/office/word/2006/wordml" xmlns:wps="http://schemas.microsoft.com/office/word/2010/wordprocessingShape" mc:Ignorable="w14 wp14">
+  <w:docDefaults>
+    <w:rPrDefault>
+      <w:rPr>
+        <w:rFonts w:asciiTheme="minorHAnsi" w:eastAsiaTheme="minorEastAsia" w:hAnsiTheme="minorHAnsi" w:cstheme="minorBidi"/>
+        <w:sz w:val="22"/>
+        <w:szCs w:val="22"/>
+        <w:lang w:val="en-US" w:eastAsia="zh-TW" w:bidi="ar-SA"/>
+      </w:rPr>
+    </w:rPrDefault>
+    <w:pPrDefault>
+      <w:pPr>
+        <w:spacing w:after="200" w:line="276" w:lineRule="auto"/>
+      </w:pPr>
+    </w:pPrDefault>
+  </w:docDefaults>
+  <w:latentStyles w:defLockedState="0" w:defUIPriority="99" w:defSemiHidden="1" w:defUnhideWhenUsed="1" w:defQFormat="0" w:count="267">
+    <w:lsdException w:name="Normal" w:semiHidden="0" w:uiPriority="0" w:unhideWhenUsed="0" w:qFormat="1"/>
+    <w:lsdException w:name="heading 1" w:semiHidden="0" w:uiPriority="9" w:unhideWhenUsed="0" w:qFormat="1"/>
+    <w:lsdException w:name="heading 2" w:uiPriority="9" w:qFormat="1"/>
+    <w:lsdException w:name="heading 3" w:uiPriority="9" w:qFormat="1"/>
+    <w:lsdException w:name="heading 4" w:uiPriority="9" w:qFormat="1"/>
+    <w:lsdException w:name="heading 5" w:uiPriority="9" w:qFormat="1"/>
+    <w:lsdException w:name="heading 6" w:uiPriority="9" w:qFormat="1"/>
+    <w:lsdException w:name="heading 7" w:uiPriority="9" w:qFormat="1"/>
+    <w:lsdException w:name="heading 8" w:uiPriority="9" w:qFormat="1"/>
+    <w:lsdException w:name="heading 9" w:uiPriority="9" w:qFormat="1"/>
+    <w:lsdException w:name="toc 1" w:uiPriority="39"/>
+    <w:lsdException w:name="toc 2" w:uiPriority="39"/>
+    <w:lsdException w:name="toc 3" w:uiPriority="39"/>
+    <w:lsdException w:name="toc 4" w:uiPriority="39"/>
+    <w:lsdException w:name="toc 5" w:uiPriority="39"/>
+    <w:lsdException w:name="toc 6" w:uiPriority="39"/>
+    <w:lsdException w:name="toc 7" w:uiPriority="39"/>
+    <w:lsdException w:name="toc 8" w:uiPriority="39"/>
+    <w:lsdException w:name="toc 9" w:uiPriority="39"/>
+    <w:lsdException w:name="caption" w:uiPriority="35" w:qFormat="1"/>
+    <w:lsdException w:name="Title" w:semiHidden="0" w:uiPriority="10" w:unhideWhenUsed="0" w:qFormat="1"/>
+    <w:lsdException w:name="Default Paragraph Font" w:uiPriority="1"/>
+    <w:lsdException w:name="Subtitle" w:semiHidden="0" w:uiPriority="11" w:unhideWhenUsed="0" w:qFormat="1"/>
+    <w:lsdException w:name="Strong" w:semiHidden="0" w:uiPriority="22" w:unhideWhenUsed="0" w:qFormat="1"/>
+    <w:lsdException w:name="Emphasis" w:semiHidden="0" w:uiPriority="20" w:unhideWhenUsed="0" w:qFormat="1"/>
+    <w:lsdException w:name="Table Grid" w:semiHidden="0" w:uiPriority="59" w:unhideWhenUsed="0"/>
+    <w:lsdException w:name="Placeholder Text" w:unhideWhenUsed="0"/>
+    <w:lsdException w:name="No Spacing" w:semiHidden="0" w:uiPriority="1" w:unhideWhenUsed="0" w:qFormat="1"/>
+    <w:lsdException w:name="Light Shading" w:semiHidden="0" w:uiPriority="60" w:unhideWhenUsed="0"/>
+    <w:lsdException w:name="Light List" w:semiHidden="0" w:uiPriority="61" w:unhideWhenUsed="0"/>
+    <w:lsdException w:name="Light Grid" w:semiHidden="0" w:uiPriority="62" w:unhideWhenUsed="0"/>
+    <w:lsdException w:name="Medium Shading 1" w:semiHidden="0" w:uiPriority="63" w:unhideWhenUsed="0"/>
+    <w:lsdException w:name="Medium Shading 2" w:semiHidden="0" w:uiPriority="64" w:unhideWhenUsed="0"/>
+    <w:lsdException w:name="Medium List 1" w:semiHidden="0" w:uiPriority="65" w:unhideWhenUsed="0"/>
+    <w:lsdException w:name="Medium List 2" w:semiHidden="0" w:uiPriority="66" w:unhideWhenUsed="0"/>
+    <w:lsdException w:name="Medium Grid 1" w:semiHidden="0" w:uiPriority="67" w:unhideWhenUsed="0"/>
+    <w:lsdException w:name="Medium Grid 2" w:semiHidden="0" w:uiPriority="68" w:unhideWhenUsed="0"/>
+    <w:lsdException w:name="Medium Grid 3" w:semiHidden="0" w:uiPriority="69" w:unhideWhenUsed="0"/>
+    <w:lsdException w:name="Dark List" w:semiHidden="0" w:uiPriority="70" w:unhideWhenUsed="0"/>
+    <w:lsdException w:name="Colorful Shading" w:semiHidden="0" w:uiPriority="71" w:unhideWhenUsed="0"/>
+    <w:lsdException w:name="Colorful List" w:semiHidden="0" w:uiPriority="72" w:unhideWhenUsed="0"/>
+    <w:lsdException w:name="Colorful Grid" w:semiHidden="0" w:uiPriority="73" w:unhideWhenUsed="0"/>
+    <w:lsdException w:name="Light Shading Accent 1" w:semiHidden="0" w:uiPriority="60" w:unhideWhenUsed="0"/>
+    <w:lsdException w:name="Light List Accent 1" w:semiHidden="0" w:uiPriority="61" w:unhideWhenUsed="0"/>
+    <w:lsdException w:name="Light Grid Accent 1" w:semiHidden="0" w:uiPriority="62" w:unhideWhenUsed="0"/>
+    <w:lsdException w:name="Medium Shading 1 Accent 1" w:semiHidden="0" w:uiPriority="63" w:unhideWhenUsed="0"/>
+    <w:lsdException w:name="Medium Shading 2 Accent 1" w:semiHidden="0" w:uiPriority="64" w:unhideWhenUsed="0"/>
+    <w:lsdException w:name="Medium List 1 Accent 1" w:semiHidden="0" w:uiPriority="65" w:unhideWhenUsed="0"/>
+    <w:lsdException w:name="Revision" w:unhideWhenUsed="0"/>
+    <w:lsdException w:name="List Paragraph" w:semiHidden="0" w:uiPriority="34" w:unhideWhenUsed="0" w:qFormat="1"/>
+    <w:lsdException w:name="Quote" w:semiHidden="0" w:uiPriority="29" w:unhideWhenUsed="0" w:qFormat="1"/>
+    <w:lsdException w:name="Intense Quote" w:semiHidden="0" w:uiPriority="30" w:unhideWhenUsed="0" w:qFormat="1"/>
+    <w:lsdException w:name="Medium List 2 Accent 1" w:semiHidden="0" w:uiPriority="66" w:unhideWhenUsed="0"/>
+    <w:lsdException w:name="Medium Grid 1 Accent 1" w:semiHidden="0" w:uiPriority="67" w:unhideWhenUsed="0"/>
+    <w:lsdException w:name="Medium Grid 2 Accent 1" w:semiHidden="0" w:uiPriority="68" w:unhideWhenUsed="0"/>
+    <w:lsdException w:name="Medium Grid 3 Accent 1" w:semiHidden="0" w:uiPriority="69" w:unhideWhenUsed="0"/>
+    <w:lsdException w:name="Dark List Accent 1" w:semiHidden="0" w:uiPriority="70" w:unhideWhenUsed="0"/>
+    <w:lsdException w:name="Colorful Shading Accent 1" w:semiHidden="0" w:uiPriority="71" w:unhideWhenUsed="0"/>
+    <w:lsdException w:name="Colorful List Accent 1" w:semiHidden="0" w:uiPriority="72" w:unhideWhenUsed="0"/>
+    <w:lsdException w:name="Colorful Grid Accent 1" w:semiHidden="0" w:uiPriority="73" w:unhideWhenUsed="0"/>
+    <w:lsdException w:name="Light Shading Accent 2" w:semiHidden="0" w:uiPriority="60" w:unhideWhenUsed="0"/>
+    <w:lsdException w:name="Light List Accent 2" w:semiHidden="0" w:uiPriority="61" w:unhideWhenUsed="0"/>
+    <w:lsdException w:name="Light Grid Accent 2" w:semiHidden="0" w:uiPriority="62" w:unhideWhenUsed="0"/>
+    <w:lsdException w:name="Medium Shading 1 Accent 2" w:semiHidden="0" w:uiPriority="63" w:unhideWhenUsed="0"/>
+    <w:lsdException w:name="Medium Shading 2 Accent 2" w:semiHidden="0" w:uiPriority="64" w:unhideWhenUsed="0"/>
+    <w:lsdException w:name="Medium List 1 Accent 2" w:semiHidden="0" w:uiPriority="65" w:unhideWhenUsed="0"/>
+    <w:lsdException w:name="Medium List 2 Accent 2" w:semiHidden="0" w:uiPriority="66" w:unhideWhenUsed="0"/>
+    <w:lsdException w:name="Medium Grid 1 Accent 2" w:semiHidden="0" w:uiPriority="67" w:unhideWhenUsed="0"/>
+    <w:lsdException w:name="Medium Grid 2 Accent 2" w:semiHidden="0" w:uiPriority="68" w:unhideWhenUsed="0"/>
+    <w:lsdException w:name="Medium Grid 3 Accent 2" w:semiHidden="0" w:uiPriority="69" w:unhideWhenUsed="0"/>
+    <w:lsdException w:name="Dark List Accent 2" w:semiHidden="0" w:uiPriority="70" w:unhideWhenUsed="0"/>
+    <w:lsdException w:name="Colorful Shading Accent 2" w:semiHidden="0" w:uiPriority="71" w:unhideWhenUsed="0"/>
+    <w:lsdException w:name="Colorful List Accent 2" w:semiHidden="0" w:uiPriority="72" w:unhideWhenUsed="0"/>
+    <w:lsdException w:name="Colorful Grid Accent 2" w:semiHidden="0" w:uiPriority="73" w:unhideWhenUsed="0"/>
+    <w:lsdException w:name="Light Shading Accent 3" w:semiHidden="0" w:uiPriority="60" w:unhideWhenUsed="0"/>
+    <w:lsdException w:name="Light List Accent 3" w:semiHidden="0" w:uiPriority="61" w:unhideWhenUsed="0"/>
+    <w:lsdException w:name="Light Grid Accent 3" w:semiHidden="0" w:uiPriority="62" w:unhideWhenUsed="0"/>
+    <w:lsdException w:name="Medium Shading 1 Accent 3" w:semiHidden="0" w:uiPriority="63" w:unhideWhenUsed="0"/>
+    <w:lsdException w:name="Medium Shading 2 Accent 3" w:semiHidden="0" w:uiPriority="64" w:unhideWhenUsed="0"/>
+    <w:lsdException w:name="Medium List 1 Accent 3" w:semiHidden="0" w:uiPriority="65" w:unhideWhenUsed="0"/>
+    <w:lsdException w:name="Medium List 2 Accent 3" w:semiHidden="0" w:uiPriority="66" w:unhideWhenUsed="0"/>
+    <w:lsdException w:name="Medium Grid 1 Accent 3" w:semiHidden="0" w:uiPriority="67" w:unhideWhenUsed="0"/>
+    <w:lsdException w:name="Medium Grid 2 Accent 3" w:semiHidden="0" w:uiPriority="68" w:unhideWhenUsed="0"/>
+    <w:lsdException w:name="Medium Grid 3 Accent 3" w:semiHidden="0" w:uiPriority="69" w:unhideWhenUsed="0"/>
+    <w:lsdException w:name="Dark List Accent 3" w:semiHidden="0" w:uiPriority="70" w:unhideWhenUsed="0"/>
+    <w:lsdException w:name="Colorful Shading Accent 3" w:semiHidden="0" w:uiPriority="71" w:unhideWhenUsed="0"/>
+    <w:lsdException w:name="Colorful List Accent 3" w:semiHidden="0" w:uiPriority="72" w:unhideWhenUsed="0"/>
+    <w:lsdException w:name="Colorful Grid Accent 3" w:semiHidden="0" w:uiPriority="73" w:unhideWhenUsed="0"/>
+    <w:lsdException w:name="Light Shading Accent 4" w:semiHidden="0" w:uiPriority="60" w:unhideWhenUsed="0"/>
+    <w:lsdException w:name="Light List Accent 4" w:semiHidden="0" w:uiPriority="61" w:unhideWhenUsed="0"/>
+    <w:lsdException w:name="Light Grid Accent 4" w:semiHidden="0" w:uiPriority="62" w:unhideWhenUsed="0"/>
+    <w:lsdException w:name="Medium Shading 1 Accent 4" w:semiHidden="0" w:uiPriority="63" w:unhideWhenUsed="0"/>
+    <w:lsdException w:name="Medium Shading 2 Accent 4" w:semiHidden="0" w:uiPriority="64" w:unhideWhenUsed="0"/>
+    <w:lsdException w:name="Medium List 1 Accent 4" w:semiHidden="0" w:uiPriority="65" w:unhideWhenUsed="0"/>
+    <w:lsdException w:name="Medium List 2 Accent 4" w:semiHidden="0" w:uiPriority="66" w:unhideWhenUsed="0"/>
+    <w:lsdException w:name="Medium Grid 1 Accent 4" w:semiHidden="0" w:uiPriority="67" w:unhideWhenUsed="0"/>
+    <w:lsdException w:name="Medium Grid 2 Accent 4" w:semiHidden="0" w:uiPriority="68" w:unhideWhenUsed="0"/>
+    <w:lsdException w:name="Medium Grid 3 Accent 4" w:semiHidden="0" w:uiPriority="69" w:unhideWhenUsed="0"/>
+    <w:lsdException w:name="Dark List Accent 4" w:semiHidden="0" w:uiPriority="70" w:unhideWhenUsed="0"/>
+    <w:lsdException w:name="Colorful Shading Accent 4" w:semiHidden="0" w:uiPriority="71" w:unhideWhenUsed="0"/>
+    <w:lsdException w:name="Colorful List Accent 4" w:semiHidden="0" w:uiPriority="72" w:unhideWhenUsed="0"/>
+    <w:lsdException w:name="Colorful Grid Accent 4" w:semiHidden="0" w:uiPriority="73" w:unhideWhenUsed="0"/>
+    <w:lsdException w:name="Light Shading Accent 5" w:semiHidden="0" w:uiPriority="60" w:unhideWhenUsed="0"/>
+    <w:lsdException w:name="Light List Accent 5" w:semiHidden="0" w:uiPriority="61" w:unhideWhenUsed="0"/>
+    <w:lsdException w:name="Light Grid Accent 5" w:semiHidden="0" w:uiPriority="62" w:unhideWhenUsed="0"/>
+    <w:lsdException w:name="Medium Shading 1 Accent 5" w:semiHidden="0" w:uiPriority="63" w:unhideWhenUsed="0"/>
+    <w:lsdException w:name="Medium Shading 2 Accent 5" w:semiHidden="0" w:uiPriority="64" w:unhideWhenUsed="0"/>
+    <w:lsdException w:name="Medium List 1 Accent 5" w:semiHidden="0" w:uiPriority="65" w:unhideWhenUsed="0"/>
+    <w:lsdException w:name="Medium List 2 Accent 5" w:semiHidden="0" w:uiPriority="66" w:unhideWhenUsed="0"/>
+    <w:lsdException w:name="Medium Grid 1 Accent 5" w:semiHidden="0" w:uiPriority="67" w:unhideWhenUsed="0"/>
+    <w:lsdException w:name="Medium Grid 2 Accent 5" w:semiHidden="0" w:uiPriority="68" w:unhideWhenUsed="0"/>
+    <w:lsdException w:name="Medium Grid 3 Accent 5" w:semiHidden="0" w:uiPriority="69" w:unhideWhenUsed="0"/>
+    <w:lsdException w:name="Dark List Accent 5" w:semiHidden="0" w:uiPriority="70" w:unhideWhenUsed="0"/>
+    <w:lsdException w:name="Colorful Shading Accent 5" w:semiHidden="0" w:uiPriority="71" w:unhideWhenUsed="0"/>
+    <w:lsdException w:name="Colorful List Accent 5" w:semiHidden="0" w:uiPriority="72" w:unhideWhenUsed="0"/>
+    <w:lsdException w:name="Colorful Grid Accent 5" w:semiHidden="0" w:uiPriority="73" w:unhideWhenUsed="0"/>
+    <w:lsdException w:name="Light Shading Accent 6" w:semiHidden="0" w:uiPriority="60" w:unhideWhenUsed="0"/>
+    <w:lsdException w:name="Light List Accent 6" w:semiHidden="0" w:uiPriority="61" w:unhideWhenUsed="0"/>
+    <w:lsdException w:name="Light Grid Accent 6" w:semiHidden="0" w:uiPriority="62" w:unhideWhenUsed="0"/>
+    <w:lsdException w:name="Medium Shading 1 Accent 6" w:semiHidden="0" w:uiPriority="63" w:unhideWhenUsed="0"/>
+    <w:lsdException w:name="Medium Shading 2 Accent 6" w:semiHidden="0" w:uiPriority="64" w:unhideWhenUsed="0"/>
+    <w:lsdException w:name="Medium List 1 Accent 6" w:semiHidden="0" w:uiPriority="65" w:unhideWhenUsed="0"/>
+    <w:lsdException w:name="Medium List 2 Accent 6" w:semiHidden="0" w:uiPriority="66" w:unhideWhenUsed="0"/>
+    <w:lsdException w:name="Medium Grid 1 Accent 6" w:semiHidden="0" w:uiPriority="67" w:unhideWhenUsed="0"/>
+    <w:lsdException w:name="Medium Grid 2 Accent 6" w:semiHidden="0" w:uiPriority="68" w:unhideWhenUsed="0"/>
+    <w:lsdException w:name="Medium Grid 3 Accent 6" w:semiHidden="0" w:uiPriority="69" w:unhideWhenUsed="0"/>
+    <w:lsdException w:name="Dark List Accent 6" w:semiHidden="0" w:uiPriority="70" w:unhideWhenUsed="0"/>
+    <w:lsdException w:name="Colorful Shading Accent 6" w:semiHidden="0" w:uiPriority="71" w:unhideWhenUsed="0"/>
+    <w:lsdException w:name="Colorful List Accent 6" w:semiHidden="0" w:uiPriority="72" w:unhideWhenUsed="0"/>
+    <w:lsdException w:name="Colorful Grid Accent 6" w:semiHidden="0" w:uiPriority="73" w:unhideWhenUsed="0"/>
+    <w:lsdException w:name="Subtle Emphasis" w:semiHidden="0" w:uiPriority="19" w:unhideWhenUsed="0" w:qFormat="1"/>
+    <w:lsdException w:name="Intense Emphasis" w:semiHidden="0" w:uiPriority="21" w:unhideWhenUsed="0" w:qFormat="1"/>
+    <w:lsdException w:name="Subtle Reference" w:semiHidden="0" w:uiPriority="31" w:unhideWhenUsed="0" w:qFormat="1"/>
+    <w:lsdException w:name="Intense Reference" w:semiHidden="0" w:uiPriority="32" w:unhideWhenUsed="0" w:qFormat="1"/>
+    <w:lsdException w:name="Book Title" w:semiHidden="0" w:uiPriority="33" w:unhideWhenUsed="0" w:qFormat="1"/>
+    <w:lsdException w:name="Bibliography" w:uiPriority="37"/>
+    <w:lsdException w:name="TOC Heading" w:uiPriority="39" w:qFormat="1"/>
+  </w:latentStyles>
+  <w:style w:type="paragraph" w:default="1" w:styleId="a">
+    <w:name w:val="Normal"/>
+    <w:qFormat/>
+  </w:style>
+  <w:style w:type="paragraph" w:styleId="1">
+    <w:name w:val="heading 1"/>
+    <w:basedOn w:val="a"/>
+    <w:next w:val="a"/>
+    <w:link w:val="10"/>
+    <w:uiPriority w:val="9"/>
+    <w:qFormat/>
+    <w:rsid w:val="00B3075D"/>
+    <w:pPr>
+      <w:keepNext/>
+      <w:keepLines/>
+      <w:spacing w:before="240" w:after="0"/>
+      <w:outlineLvl w:val="0"/>
+    </w:pPr>
+    <w:rPr>
+      <w:rFonts w:asciiTheme="majorHAnsi" w:eastAsiaTheme="majorEastAsia" w:hAnsiTheme="majorHAnsi" w:cstheme="majorBidi"/>
+      <w:color w:val="365F91" w:themeColor="accent1" w:themeShade="BF"/>
+      <w:sz w:val="32"/>
+      <w:szCs w:val="32"/>
+    </w:rPr>
+  </w:style>
+  <w:style w:type="paragraph" w:styleId="2">
+    <w:name w:val="heading 2"/>
+    <w:basedOn w:val="a"/>
+    <w:next w:val="a"/>
+    <w:link w:val="20"/>
+    <w:uiPriority w:val="9"/>
+    <w:unhideWhenUsed/>
+    <w:qFormat/>
+    <w:rsid w:val="00B3075D"/>
+    <w:pPr>
+      <w:keepNext/>
+      <w:keepLines/>
+      <w:spacing w:before="40" w:after="0"/>
+      <w:outlineLvl w:val="1"/>
+    </w:pPr>
+    <w:rPr>
+      <w:rFonts w:asciiTheme="majorHAnsi" w:eastAsiaTheme="majorEastAsia" w:hAnsiTheme="majorHAnsi" w:cstheme="majorBidi"/>
+      <w:color w:val="365F91" w:themeColor="accent1" w:themeShade="BF"/>
+      <w:sz w:val="26"/>
+      <w:szCs w:val="26"/>
+    </w:rPr>
+  </w:style>
+  <w:style w:type="paragraph" w:styleId="3">
+    <w:name w:val="heading 3"/>
+    <w:basedOn w:val="a"/>
+    <w:next w:val="a"/>
+    <w:link w:val="30"/>
+    <w:uiPriority w:val="9"/>
+    <w:unhideWhenUsed/>
+    <w:qFormat/>
+    <w:rsid w:val="00985B8E"/>
+    <w:pPr>
+      <w:keepNext/>
+      <w:keepLines/>
+      <w:spacing w:before="40" w:after="0"/>
+      <w:outlineLvl w:val="2"/>
+    </w:pPr>
+    <w:rPr>
+      <w:rFonts w:asciiTheme="majorHAnsi" w:eastAsiaTheme="majorEastAsia" w:hAnsiTheme="majorHAnsi" w:cstheme="majorBidi"/>
+      <w:color w:val="243F60" w:themeColor="accent1" w:themeShade="7F"/>
+      <w:sz w:val="24"/>
+      <w:szCs w:val="24"/>
+    </w:rPr>
+  </w:style>
+  <w:style w:type="paragraph" w:styleId="4">
+    <w:name w:val="heading 4"/>
+    <w:basedOn w:val="a"/>
+    <w:next w:val="a"/>
+    <w:link w:val="40"/>
+    <w:uiPriority w:val="9"/>
+    <w:unhideWhenUsed/>
+    <w:qFormat/>
+    <w:rsid w:val="00985B8E"/>
+    <w:pPr>
+      <w:keepNext/>
+      <w:keepLines/>
+      <w:spacing w:before="40" w:after="0"/>
+      <w:outlineLvl w:val="3"/>
+    </w:pPr>
+    <w:rPr>
+      <w:rFonts w:asciiTheme="majorHAnsi" w:eastAsiaTheme="majorEastAsia" w:hAnsiTheme="majorHAnsi" w:cstheme="majorBidi"/>
+      <w:i/>
+      <w:iCs/>
+      <w:color w:val="365F91" w:themeColor="accent1" w:themeShade="BF"/>
+    </w:rPr>
+  </w:style>
+  <w:style w:type="paragraph" w:styleId="5">
+    <w:name w:val="heading 5"/>
+    <w:basedOn w:val="a"/>
+    <w:next w:val="a"/>
+    <w:link w:val="50"/>
+    <w:uiPriority w:val="9"/>
+    <w:unhideWhenUsed/>
+    <w:qFormat/>
+    <w:rsid w:val="00985B8E"/>
+    <w:pPr>
+      <w:keepNext/>
+      <w:keepLines/>
+      <w:spacing w:before="40" w:after="0"/>
+      <w:outlineLvl w:val="4"/>
+    </w:pPr>
+    <w:rPr>
+      <w:rFonts w:asciiTheme="majorHAnsi" w:eastAsiaTheme="majorEastAsia" w:hAnsiTheme="majorHAnsi" w:cstheme="majorBidi"/>
+      <w:color w:val="365F91" w:themeColor="accent1" w:themeShade="BF"/>
+    </w:rPr>
+  </w:style>
+  <w:style w:type="paragraph" w:styleId="6">
+    <w:name w:val="heading 6"/>
+    <w:basedOn w:val="a"/>
+    <w:next w:val="a"/>
+    <w:link w:val="60"/>
+    <w:uiPriority w:val="9"/>
+    <w:unhideWhenUsed/>
+    <w:qFormat/>
+    <w:rsid w:val="00985B8E"/>
+    <w:pPr>
+      <w:keepNext/>
+      <w:keepLines/>
+      <w:spacing w:before="40" w:after="0"/>
+      <w:outlineLvl w:val="5"/>
+    </w:pPr>
+    <w:rPr>
+      <w:rFonts w:asciiTheme="majorHAnsi" w:eastAsiaTheme="majorEastAsia" w:hAnsiTheme="majorHAnsi" w:cstheme="majorBidi"/>
+      <w:color w:val="243F60" w:themeColor="accent1" w:themeShade="7F"/>
+    </w:rPr>
+  </w:style>
+  <w:style w:type="character" w:default="1" w:styleId="a0">
+    <w:name w:val="Default Paragraph Font"/>
+    <w:uiPriority w:val="1"/>
+    <w:semiHidden/>
+    <w:unhideWhenUsed/>
+  </w:style>
+  <w:style w:type="table" w:default="1" w:styleId="a1">
+    <w:name w:val="Normal Table"/>
+    <w:uiPriority w:val="99"/>
+    <w:semiHidden/>
+    <w:unhideWhenUsed/>
+    <w:tblPr>
+      <w:tblInd w:w="0" w:type="dxa"/>
+      <w:tblCellMar>
+        <w:top w:w="0" w:type="dxa"/>
+        <w:left w:w="108" w:type="dxa"/>
+        <w:bottom w:w="0" w:type="dxa"/>
+        <w:right w:w="108" w:type="dxa"/>
+      </w:tblCellMar>
+    </w:tblPr>
+  </w:style>
+  <w:style w:type="numbering" w:default="1" w:styleId="a2">
+    <w:name w:val="No List"/>
+    <w:uiPriority w:val="99"/>
+    <w:semiHidden/>
+    <w:unhideWhenUsed/>
+  </w:style>
+  <w:style w:type="character" w:customStyle="1" w:styleId="10">
+    <w:name w:val="標題 1 字元"/>
+    <w:basedOn w:val="a0"/>
+    <w:link w:val="1"/>
+    <w:uiPriority w:val="9"/>
+    <w:rsid w:val="00B3075D"/>
+    <w:rPr>
+      <w:rFonts w:asciiTheme="majorHAnsi" w:eastAsiaTheme="majorEastAsia" w:hAnsiTheme="majorHAnsi" w:cstheme="majorBidi"/>
+      <w:color w:val="365F91" w:themeColor="accent1" w:themeShade="BF"/>
+      <w:sz w:val="32"/>
+      <w:szCs w:val="32"/>
+    </w:rPr>
+  </w:style>
+  <w:style w:type="character" w:customStyle="1" w:styleId="20">
+    <w:name w:val="標題 2 字元"/>
+    <w:basedOn w:val="a0"/>
+    <w:link w:val="2"/>
+    <w:uiPriority w:val="9"/>
+    <w:rsid w:val="00B3075D"/>
+    <w:rPr>
+      <w:rFonts w:asciiTheme="majorHAnsi" w:eastAsiaTheme="majorEastAsia" w:hAnsiTheme="majorHAnsi" w:cstheme="majorBidi"/>
+      <w:color w:val="365F91" w:themeColor="accent1" w:themeShade="BF"/>
+      <w:sz w:val="26"/>
+      <w:szCs w:val="26"/>
+    </w:rPr>
+  </w:style>
+  <w:style w:type="paragraph" w:styleId="a3">
+    <w:name w:val="Date"/>
+    <w:basedOn w:val="a"/>
+    <w:next w:val="a"/>
+    <w:link w:val="a4"/>
+    <w:uiPriority w:val="99"/>
+    <w:semiHidden/>
+    <w:unhideWhenUsed/>
+    <w:rsid w:val="00985B8E"/>
+  </w:style>
+  <w:style w:type="character" w:customStyle="1" w:styleId="a4">
+    <w:name w:val="日期 字元"/>
+    <w:basedOn w:val="a0"/>
+    <w:link w:val="a3"/>
+    <w:uiPriority w:val="99"/>
+    <w:semiHidden/>
+    <w:rsid w:val="00985B8E"/>
+  </w:style>
+  <w:style w:type="character" w:customStyle="1" w:styleId="30">
+    <w:name w:val="標題 3 字元"/>
+    <w:basedOn w:val="a0"/>
+    <w:link w:val="3"/>
+    <w:uiPriority w:val="9"/>
+    <w:rsid w:val="00985B8E"/>
+    <w:rPr>
+      <w:rFonts w:asciiTheme="majorHAnsi" w:eastAsiaTheme="majorEastAsia" w:hAnsiTheme="majorHAnsi" w:cstheme="majorBidi"/>
+      <w:color w:val="243F60" w:themeColor="accent1" w:themeShade="7F"/>
+      <w:sz w:val="24"/>
+      <w:szCs w:val="24"/>
+    </w:rPr>
+  </w:style>
+  <w:style w:type="character" w:styleId="a5">
+    <w:name w:val="Subtle Emphasis"/>
+    <w:basedOn w:val="a0"/>
+    <w:uiPriority w:val="19"/>
+    <w:qFormat/>
+    <w:rsid w:val="00985B8E"/>
+    <w:rPr>
+      <w:i/>
+      <w:iCs/>
+      <w:color w:val="404040" w:themeColor="text1" w:themeTint="BF"/>
+    </w:rPr>
+  </w:style>
+  <w:style w:type="paragraph" w:styleId="a6">
+    <w:name w:val="Subtitle"/>
+    <w:basedOn w:val="a"/>
+    <w:next w:val="a"/>
+    <w:link w:val="a7"/>
+    <w:uiPriority w:val="11"/>
+    <w:qFormat/>
+    <w:rsid w:val="00985B8E"/>
+    <w:pPr>
+      <w:numPr>
+        <w:ilvl w:val="1"/>
+      </w:numPr>
+      <w:spacing w:after="160"/>
+    </w:pPr>
+    <w:rPr>
+      <w:color w:val="5A5A5A" w:themeColor="text1" w:themeTint="A5"/>
+      <w:spacing w:val="15"/>
+    </w:rPr>
+  </w:style>
+  <w:style w:type="character" w:customStyle="1" w:styleId="a7">
+    <w:name w:val="副標題 字元"/>
+    <w:basedOn w:val="a0"/>
+    <w:link w:val="a6"/>
+    <w:uiPriority w:val="11"/>
+    <w:rsid w:val="00985B8E"/>
+    <w:rPr>
+      <w:color w:val="5A5A5A" w:themeColor="text1" w:themeTint="A5"/>
+      <w:spacing w:val="15"/>
+    </w:rPr>
+  </w:style>
+  <w:style w:type="character" w:styleId="a8">
+    <w:name w:val="Intense Reference"/>
+    <w:basedOn w:val="a0"/>
+    <w:uiPriority w:val="32"/>
+    <w:qFormat/>
+    <w:rsid w:val="00985B8E"/>
+    <w:rPr>
+      <w:b/>
+      <w:bCs/>
+      <w:smallCaps/>
+      <w:color w:val="4F81BD" w:themeColor="accent1"/>
+      <w:spacing w:val="5"/>
+    </w:rPr>
+  </w:style>
+  <w:style w:type="character" w:customStyle="1" w:styleId="40">
+    <w:name w:val="標題 4 字元"/>
+    <w:basedOn w:val="a0"/>
+    <w:link w:val="4"/>
+    <w:uiPriority w:val="9"/>
+    <w:rsid w:val="00985B8E"/>
+    <w:rPr>
+      <w:rFonts w:asciiTheme="majorHAnsi" w:eastAsiaTheme="majorEastAsia" w:hAnsiTheme="majorHAnsi" w:cstheme="majorBidi"/>
+      <w:i/>
+      <w:iCs/>
+      <w:color w:val="365F91" w:themeColor="accent1" w:themeShade="BF"/>
+    </w:rPr>
+  </w:style>
+  <w:style w:type="character" w:customStyle="1" w:styleId="50">
+    <w:name w:val="標題 5 字元"/>
+    <w:basedOn w:val="a0"/>
+    <w:link w:val="5"/>
+    <w:uiPriority w:val="9"/>
+    <w:rsid w:val="00985B8E"/>
+    <w:rPr>
+      <w:rFonts w:asciiTheme="majorHAnsi" w:eastAsiaTheme="majorEastAsia" w:hAnsiTheme="majorHAnsi" w:cstheme="majorBidi"/>
+      <w:color w:val="365F91" w:themeColor="accent1" w:themeShade="BF"/>
+    </w:rPr>
+  </w:style>
+  <w:style w:type="character" w:customStyle="1" w:styleId="60">
+    <w:name w:val="標題 6 字元"/>
+    <w:basedOn w:val="a0"/>
+    <w:link w:val="6"/>
+    <w:uiPriority w:val="9"/>
+    <w:rsid w:val="00985B8E"/>
+    <w:rPr>
+      <w:rFonts w:asciiTheme="majorHAnsi" w:eastAsiaTheme="majorEastAsia" w:hAnsiTheme="majorHAnsi" w:cstheme="majorBidi"/>
+      <w:color w:val="243F60" w:themeColor="accent1" w:themeShade="7F"/>
+    </w:rPr>
+  </w:style>
+  <w:style w:type="paragraph" w:styleId="a9">
+    <w:name w:val="List Paragraph"/>
+    <w:basedOn w:val="a"/>
+    <w:uiPriority w:val="34"/>
+    <w:qFormat/>
+    <w:rsid w:val="00985B8E"/>
+    <w:pPr>
+      <w:ind w:left="720"/>
+      <w:contextualSpacing/>
+    </w:pPr>
+  </w:style>
+  <w:style w:type="paragraph" w:styleId="aa">
+    <w:name w:val="Balloon Text"/>
+    <w:basedOn w:val="a"/>
+    <w:link w:val="ab"/>
+    <w:uiPriority w:val="99"/>
+    <w:semiHidden/>
+    <w:unhideWhenUsed/>
+    <w:rsid w:val="00985B8E"/>
+    <w:pPr>
+      <w:spacing w:after="0" w:line="240" w:lineRule="auto"/>
+    </w:pPr>
+    <w:rPr>
+      <w:rFonts w:ascii="Segoe UI" w:hAnsi="Segoe UI" w:cs="Segoe UI"/>
+      <w:sz w:val="18"/>
+      <w:szCs w:val="18"/>
+    </w:rPr>
+  </w:style>
+  <w:style w:type="character" w:customStyle="1" w:styleId="ab">
+    <w:name w:val="註解方塊文字 字元"/>
+    <w:basedOn w:val="a0"/>
+    <w:link w:val="aa"/>
+    <w:uiPriority w:val="99"/>
+    <w:semiHidden/>
+    <w:rsid w:val="00985B8E"/>
+    <w:rPr>
+      <w:rFonts w:ascii="Segoe UI" w:hAnsi="Segoe UI" w:cs="Segoe UI"/>
+      <w:sz w:val="18"/>
+      <w:szCs w:val="18"/>
+    </w:rPr>
+  </w:style>
+  <w:style w:type="character" w:styleId="ac">
+    <w:name w:val="Hyperlink"/>
+    <w:basedOn w:val="a0"/>
+    <w:uiPriority w:val="99"/>
+    <w:unhideWhenUsed/>
+    <w:rsid w:val="003F3CC8"/>
+    <w:rPr>
+      <w:color w:val="0000FF" w:themeColor="hyperlink"/>
+      <w:u w:val="single"/>
+    </w:rPr>
+  </w:style>
+  <w:style w:type="character" w:styleId="ad">
+    <w:name w:val="Placeholder Text"/>
+    <w:basedOn w:val="a0"/>
+    <w:uiPriority w:val="99"/>
+    <w:semiHidden/>
+    <w:rsid w:val="00474161"/>
+    <w:rPr>
+      <w:color w:val="808080"/>
     </w:rPr>
   </w:style>
 </w:styles>
@@ -2543,7 +3800,7 @@
 </file>
 
 <file path=customXml/itemProps1.xml><?xml version="1.0" encoding="utf-8"?>
-<ds:datastoreItem xmlns:ds="http://schemas.openxmlformats.org/officeDocument/2006/customXml" ds:itemID="{EAE3ACA1-4203-439A-9638-41D3811BE438}">
+<ds:datastoreItem xmlns:ds="http://schemas.openxmlformats.org/officeDocument/2006/customXml" ds:itemID="{F2593EE6-A2CE-4D5C-8F15-0B175BF9A425}">
   <ds:schemaRefs>
     <ds:schemaRef ds:uri="http://schemas.openxmlformats.org/officeDocument/2006/bibliography"/>
   </ds:schemaRefs>

</xml_diff>

<commit_message>
adding logistic regression and adaboost section in project report
</commit_message>
<xml_diff>
--- a/Capstone Project Report.docx
+++ b/Capstone Project Report.docx
@@ -895,25 +895,7 @@
         <w:rPr>
           <w:i/>
         </w:rPr>
-        <w:t xml:space="preserve">Figure </w:t>
-      </w:r>
-      <w:r>
-        <w:rPr>
-          <w:i/>
-        </w:rPr>
-        <w:t>3</w:t>
-      </w:r>
-      <w:r>
-        <w:rPr>
-          <w:i/>
-        </w:rPr>
-        <w:t xml:space="preserve">: </w:t>
-      </w:r>
-      <w:r>
-        <w:rPr>
-          <w:i/>
-        </w:rPr>
-        <w:t>Time series plot of index data</w:t>
+        <w:t>Figure 3: Time series plot of index data</w:t>
       </w:r>
     </w:p>
     <w:p>
@@ -997,25 +979,7 @@
         <w:rPr>
           <w:i/>
         </w:rPr>
-        <w:t xml:space="preserve">Figure </w:t>
-      </w:r>
-      <w:r>
-        <w:rPr>
-          <w:i/>
-        </w:rPr>
-        <w:t>4</w:t>
-      </w:r>
-      <w:r>
-        <w:rPr>
-          <w:i/>
-        </w:rPr>
-        <w:t xml:space="preserve">: </w:t>
-      </w:r>
-      <w:r>
-        <w:rPr>
-          <w:i/>
-        </w:rPr>
-        <w:t>List of exchange closing time</w:t>
+        <w:t>Figure 4: List of exchange closing time</w:t>
       </w:r>
     </w:p>
     <w:p>
@@ -1124,25 +1088,7 @@
         <w:rPr>
           <w:i/>
         </w:rPr>
-        <w:t xml:space="preserve">Figure </w:t>
-      </w:r>
-      <w:r>
-        <w:rPr>
-          <w:i/>
-        </w:rPr>
-        <w:t>5</w:t>
-      </w:r>
-      <w:r>
-        <w:rPr>
-          <w:i/>
-        </w:rPr>
-        <w:t xml:space="preserve">: </w:t>
-      </w:r>
-      <w:r>
-        <w:rPr>
-          <w:i/>
-        </w:rPr>
-        <w:t>Sample correlation of the lagged index data</w:t>
+        <w:t>Figure 5: Sample correlation of the lagged index data</w:t>
       </w:r>
     </w:p>
     <w:p>
@@ -1269,6 +1215,19 @@
       </w:r>
     </w:p>
     <w:p>
+      <w:pPr>
+        <w:rPr>
+          <w:rStyle w:val="ae"/>
+        </w:rPr>
+      </w:pPr>
+      <w:r>
+        <w:rPr>
+          <w:rStyle w:val="ae"/>
+        </w:rPr>
+        <w:t>Logistic Regression</w:t>
+      </w:r>
+    </w:p>
+    <w:p>
       <w:r>
         <w:t>Logistic Regression serve</w:t>
       </w:r>
@@ -1286,6 +1245,817 @@
       </w:r>
       <w:r>
         <w:t xml:space="preserve">a linear model form. </w:t>
+      </w:r>
+      <w:r>
+        <w:t xml:space="preserve">We used the pre-processed data and fit the logistic regression model. Logistic regression </w:t>
+      </w:r>
+      <w:r>
+        <w:t xml:space="preserve">aims at finding the minimizing the cross-entropy between the predicted labels and the true labels (which in our case, Up/Down/Neutral). The model finds the regression coefficient </w:t>
+      </w:r>
+      <m:oMath>
+        <m:r>
+          <w:rPr>
+            <w:rFonts w:ascii="Cambria Math" w:hAnsi="Cambria Math"/>
+          </w:rPr>
+          <m:t>w</m:t>
+        </m:r>
+      </m:oMath>
+      <w:r>
+        <w:t xml:space="preserve"> that, for   </w:t>
+      </w:r>
+      <m:oMath>
+        <m:r>
+          <w:rPr>
+            <w:rFonts w:ascii="Cambria Math" w:hAnsi="Cambria Math"/>
+          </w:rPr>
+          <m:t>L2</m:t>
+        </m:r>
+      </m:oMath>
+      <w:r>
+        <w:t xml:space="preserve">-penalized cost </w:t>
+      </w:r>
+    </w:p>
+    <w:p>
+      <w:pPr>
+        <w:jc w:val="center"/>
+      </w:pPr>
+      <w:r>
+        <w:rPr>
+          <w:noProof/>
+        </w:rPr>
+        <w:drawing>
+          <wp:inline distT="0" distB="0" distL="0" distR="0" wp14:anchorId="7B9C1718" wp14:editId="2E2EFCC4">
+            <wp:extent cx="3600450" cy="485775"/>
+            <wp:effectExtent l="0" t="0" r="0" b="9525"/>
+            <wp:docPr id="6" name="圖片 6" descr="\underset{w, c}{min\,} \frac{1}{2}w^T w + C \sum_{i=1}^n \log(\exp(- y_i (X_i^T w + c)) + 1) ."/>
+            <wp:cNvGraphicFramePr>
+              <a:graphicFrameLocks xmlns:a="http://schemas.openxmlformats.org/drawingml/2006/main" noChangeAspect="1"/>
+            </wp:cNvGraphicFramePr>
+            <a:graphic xmlns:a="http://schemas.openxmlformats.org/drawingml/2006/main">
+              <a:graphicData uri="http://schemas.openxmlformats.org/drawingml/2006/picture">
+                <pic:pic xmlns:pic="http://schemas.openxmlformats.org/drawingml/2006/picture">
+                  <pic:nvPicPr>
+                    <pic:cNvPr id="0" name="Picture 1" descr="\underset{w, c}{min\,} \frac{1}{2}w^T w + C \sum_{i=1}^n \log(\exp(- y_i (X_i^T w + c)) + 1) ."/>
+                    <pic:cNvPicPr>
+                      <a:picLocks noChangeAspect="1" noChangeArrowheads="1"/>
+                    </pic:cNvPicPr>
+                  </pic:nvPicPr>
+                  <pic:blipFill>
+                    <a:blip r:embed="rId14">
+                      <a:extLst>
+                        <a:ext uri="{28A0092B-C50C-407E-A947-70E740481C1C}">
+                          <a14:useLocalDpi xmlns:a14="http://schemas.microsoft.com/office/drawing/2010/main" val="0"/>
+                        </a:ext>
+                      </a:extLst>
+                    </a:blip>
+                    <a:srcRect/>
+                    <a:stretch>
+                      <a:fillRect/>
+                    </a:stretch>
+                  </pic:blipFill>
+                  <pic:spPr bwMode="auto">
+                    <a:xfrm>
+                      <a:off x="0" y="0"/>
+                      <a:ext cx="3600450" cy="485775"/>
+                    </a:xfrm>
+                    <a:prstGeom prst="rect">
+                      <a:avLst/>
+                    </a:prstGeom>
+                    <a:noFill/>
+                    <a:ln>
+                      <a:noFill/>
+                    </a:ln>
+                  </pic:spPr>
+                </pic:pic>
+              </a:graphicData>
+            </a:graphic>
+          </wp:inline>
+        </w:drawing>
+      </w:r>
+    </w:p>
+    <w:p>
+      <w:r>
+        <w:t xml:space="preserve">Or </w:t>
+      </w:r>
+      <m:oMath>
+        <m:r>
+          <w:rPr>
+            <w:rFonts w:ascii="Cambria Math" w:hAnsi="Cambria Math"/>
+          </w:rPr>
+          <m:t>L1</m:t>
+        </m:r>
+      </m:oMath>
+      <w:r>
+        <w:t>-penalized cost</w:t>
+      </w:r>
+    </w:p>
+    <w:p>
+      <w:pPr>
+        <w:jc w:val="center"/>
+      </w:pPr>
+      <w:r>
+        <w:rPr>
+          <w:noProof/>
+        </w:rPr>
+        <w:drawing>
+          <wp:inline distT="0" distB="0" distL="0" distR="0">
+            <wp:extent cx="3505200" cy="485775"/>
+            <wp:effectExtent l="0" t="0" r="0" b="9525"/>
+            <wp:docPr id="7" name="圖片 7" descr="\underset{w, c}{min\,} \|w\|_1 + C \sum_{i=1}^n \log(\exp(- y_i (X_i^T w + c)) + 1) ."/>
+            <wp:cNvGraphicFramePr>
+              <a:graphicFrameLocks xmlns:a="http://schemas.openxmlformats.org/drawingml/2006/main" noChangeAspect="1"/>
+            </wp:cNvGraphicFramePr>
+            <a:graphic xmlns:a="http://schemas.openxmlformats.org/drawingml/2006/main">
+              <a:graphicData uri="http://schemas.openxmlformats.org/drawingml/2006/picture">
+                <pic:pic xmlns:pic="http://schemas.openxmlformats.org/drawingml/2006/picture">
+                  <pic:nvPicPr>
+                    <pic:cNvPr id="0" name="Picture 3" descr="\underset{w, c}{min\,} \|w\|_1 + C \sum_{i=1}^n \log(\exp(- y_i (X_i^T w + c)) + 1) ."/>
+                    <pic:cNvPicPr>
+                      <a:picLocks noChangeAspect="1" noChangeArrowheads="1"/>
+                    </pic:cNvPicPr>
+                  </pic:nvPicPr>
+                  <pic:blipFill>
+                    <a:blip r:embed="rId15">
+                      <a:extLst>
+                        <a:ext uri="{28A0092B-C50C-407E-A947-70E740481C1C}">
+                          <a14:useLocalDpi xmlns:a14="http://schemas.microsoft.com/office/drawing/2010/main" val="0"/>
+                        </a:ext>
+                      </a:extLst>
+                    </a:blip>
+                    <a:srcRect/>
+                    <a:stretch>
+                      <a:fillRect/>
+                    </a:stretch>
+                  </pic:blipFill>
+                  <pic:spPr bwMode="auto">
+                    <a:xfrm>
+                      <a:off x="0" y="0"/>
+                      <a:ext cx="3505200" cy="485775"/>
+                    </a:xfrm>
+                    <a:prstGeom prst="rect">
+                      <a:avLst/>
+                    </a:prstGeom>
+                    <a:noFill/>
+                    <a:ln>
+                      <a:noFill/>
+                    </a:ln>
+                  </pic:spPr>
+                </pic:pic>
+              </a:graphicData>
+            </a:graphic>
+          </wp:inline>
+        </w:drawing>
+      </w:r>
+    </w:p>
+    <w:p>
+      <w:r>
+        <w:t xml:space="preserve">Source: </w:t>
+      </w:r>
+      <w:hyperlink r:id="rId16" w:history="1">
+        <w:r>
+          <w:rPr>
+            <w:rStyle w:val="ac"/>
+          </w:rPr>
+          <w:t>http://scikit-learn.org/stable/modules/linear_model.html#logistic-regression</w:t>
+        </w:r>
+      </w:hyperlink>
+    </w:p>
+    <w:p>
+      <w:r>
+        <w:t xml:space="preserve">During the fit, time-series cross-validation and grid-search is performed to find the optimal regularization hyper-parameter </w:t>
+      </w:r>
+      <m:oMath>
+        <m:r>
+          <w:rPr>
+            <w:rFonts w:ascii="Cambria Math" w:hAnsi="Cambria Math"/>
+          </w:rPr>
+          <m:t>C</m:t>
+        </m:r>
+      </m:oMath>
+      <w:r>
+        <w:t xml:space="preserve"> and whether </w:t>
+      </w:r>
+      <m:oMath>
+        <m:r>
+          <w:rPr>
+            <w:rFonts w:ascii="Cambria Math" w:hAnsi="Cambria Math"/>
+          </w:rPr>
+          <m:t>L</m:t>
+        </m:r>
+        <m:r>
+          <w:rPr>
+            <w:rFonts w:ascii="Cambria Math" w:hAnsi="Cambria Math"/>
+          </w:rPr>
+          <m:t>1</m:t>
+        </m:r>
+      </m:oMath>
+      <w:r>
+        <w:t xml:space="preserve"> or </w:t>
+      </w:r>
+      <m:oMath>
+        <m:r>
+          <w:rPr>
+            <w:rFonts w:ascii="Cambria Math" w:hAnsi="Cambria Math"/>
+          </w:rPr>
+          <m:t>L</m:t>
+        </m:r>
+        <m:r>
+          <w:rPr>
+            <w:rFonts w:ascii="Cambria Math" w:hAnsi="Cambria Math"/>
+          </w:rPr>
+          <m:t>2</m:t>
+        </m:r>
+      </m:oMath>
+      <w:r>
+        <w:t xml:space="preserve"> penalization provides the best fit. </w:t>
+      </w:r>
+    </w:p>
+    <w:p>
+      <w:r>
+        <w:t xml:space="preserve">Special attention should be placed during the cross-validation. In this project, I have used a time-series cross-validation method which is an extension to </w:t>
+      </w:r>
+      <m:oMath>
+        <m:r>
+          <w:rPr>
+            <w:rFonts w:ascii="Cambria Math" w:hAnsi="Cambria Math"/>
+          </w:rPr>
+          <m:t>K</m:t>
+        </m:r>
+      </m:oMath>
+      <w:r>
+        <w:t xml:space="preserve">-fold cross-validation technique. Traditional </w:t>
+      </w:r>
+      <m:oMath>
+        <m:r>
+          <w:rPr>
+            <w:rFonts w:ascii="Cambria Math" w:hAnsi="Cambria Math"/>
+          </w:rPr>
+          <m:t>K</m:t>
+        </m:r>
+      </m:oMath>
+      <w:r>
+        <w:t xml:space="preserve">-fold cross-validation is not applicable in our context due to the fact that the data possess ordering. If we randomly shuffle the data, there is a possibility where the training set contain future time points and used to predict the past within the test set. Instead, the time series cross-validation will divide the data into </w:t>
+      </w:r>
+      <m:oMath>
+        <m:r>
+          <w:rPr>
+            <w:rFonts w:ascii="Cambria Math" w:hAnsi="Cambria Math"/>
+          </w:rPr>
+          <m:t>K</m:t>
+        </m:r>
+      </m:oMath>
+      <w:r>
+        <w:t xml:space="preserve"> folds. Label </w:t>
+      </w:r>
+      <m:oMath>
+        <m:sSub>
+          <m:sSubPr>
+            <m:ctrlPr>
+              <w:rPr>
+                <w:rFonts w:ascii="Cambria Math" w:hAnsi="Cambria Math"/>
+                <w:i/>
+              </w:rPr>
+            </m:ctrlPr>
+          </m:sSubPr>
+          <m:e>
+            <m:r>
+              <w:rPr>
+                <w:rFonts w:ascii="Cambria Math" w:hAnsi="Cambria Math"/>
+              </w:rPr>
+              <m:t>K</m:t>
+            </m:r>
+          </m:e>
+          <m:sub>
+            <m:r>
+              <w:rPr>
+                <w:rFonts w:ascii="Cambria Math" w:hAnsi="Cambria Math"/>
+              </w:rPr>
+              <m:t>i</m:t>
+            </m:r>
+          </m:sub>
+        </m:sSub>
+      </m:oMath>
+      <w:r>
+        <w:t xml:space="preserve"> as the </w:t>
+      </w:r>
+      <m:oMath>
+        <m:r>
+          <w:rPr>
+            <w:rFonts w:ascii="Cambria Math" w:hAnsi="Cambria Math"/>
+          </w:rPr>
+          <m:t>i</m:t>
+        </m:r>
+      </m:oMath>
+      <w:r>
+        <w:t xml:space="preserve">-th fold, </w:t>
+      </w:r>
+      <w:proofErr w:type="gramStart"/>
+      <w:r>
+        <w:t xml:space="preserve">where </w:t>
+      </w:r>
+      <w:proofErr w:type="gramEnd"/>
+      <m:oMath>
+        <m:r>
+          <w:rPr>
+            <w:rFonts w:ascii="Cambria Math" w:hAnsi="Cambria Math"/>
+          </w:rPr>
+          <m:t>i</m:t>
+        </m:r>
+        <m:r>
+          <w:rPr>
+            <w:rFonts w:ascii="Cambria Math" w:hAnsi="Cambria Math"/>
+          </w:rPr>
+          <m:t>ϵ{1,2,…,K}</m:t>
+        </m:r>
+      </m:oMath>
+      <w:r>
+        <w:t xml:space="preserve">. At the </w:t>
+      </w:r>
+      <m:oMath>
+        <m:r>
+          <w:rPr>
+            <w:rFonts w:ascii="Cambria Math" w:hAnsi="Cambria Math"/>
+          </w:rPr>
+          <m:t>i</m:t>
+        </m:r>
+      </m:oMath>
+      <w:r>
+        <w:t>-</w:t>
+      </w:r>
+      <w:proofErr w:type="gramStart"/>
+      <w:r>
+        <w:t>th</w:t>
+      </w:r>
+      <w:proofErr w:type="gramEnd"/>
+      <w:r>
+        <w:t xml:space="preserve"> iteration during cross-validation, we will be using </w:t>
+      </w:r>
+      <m:oMath>
+        <m:sSub>
+          <m:sSubPr>
+            <m:ctrlPr>
+              <w:rPr>
+                <w:rFonts w:ascii="Cambria Math" w:hAnsi="Cambria Math"/>
+                <w:i/>
+              </w:rPr>
+            </m:ctrlPr>
+          </m:sSubPr>
+          <m:e>
+            <m:r>
+              <w:rPr>
+                <w:rFonts w:ascii="Cambria Math" w:hAnsi="Cambria Math"/>
+              </w:rPr>
+              <m:t>K</m:t>
+            </m:r>
+          </m:e>
+          <m:sub>
+            <m:r>
+              <w:rPr>
+                <w:rFonts w:ascii="Cambria Math" w:hAnsi="Cambria Math"/>
+              </w:rPr>
+              <m:t>1</m:t>
+            </m:r>
+          </m:sub>
+        </m:sSub>
+        <m:r>
+          <w:rPr>
+            <w:rFonts w:ascii="Cambria Math" w:hAnsi="Cambria Math"/>
+          </w:rPr>
+          <m:t>∪</m:t>
+        </m:r>
+        <m:sSub>
+          <m:sSubPr>
+            <m:ctrlPr>
+              <w:rPr>
+                <w:rFonts w:ascii="Cambria Math" w:hAnsi="Cambria Math"/>
+                <w:i/>
+              </w:rPr>
+            </m:ctrlPr>
+          </m:sSubPr>
+          <m:e>
+            <m:r>
+              <w:rPr>
+                <w:rFonts w:ascii="Cambria Math" w:hAnsi="Cambria Math"/>
+              </w:rPr>
+              <m:t>K</m:t>
+            </m:r>
+          </m:e>
+          <m:sub>
+            <m:r>
+              <w:rPr>
+                <w:rFonts w:ascii="Cambria Math" w:hAnsi="Cambria Math"/>
+              </w:rPr>
+              <m:t>2</m:t>
+            </m:r>
+          </m:sub>
+        </m:sSub>
+        <m:r>
+          <w:rPr>
+            <w:rFonts w:ascii="Cambria Math" w:hAnsi="Cambria Math"/>
+          </w:rPr>
+          <m:t>∪…∪</m:t>
+        </m:r>
+        <m:sSub>
+          <m:sSubPr>
+            <m:ctrlPr>
+              <w:rPr>
+                <w:rFonts w:ascii="Cambria Math" w:hAnsi="Cambria Math"/>
+                <w:i/>
+              </w:rPr>
+            </m:ctrlPr>
+          </m:sSubPr>
+          <m:e>
+            <m:r>
+              <w:rPr>
+                <w:rFonts w:ascii="Cambria Math" w:hAnsi="Cambria Math"/>
+              </w:rPr>
+              <m:t>K</m:t>
+            </m:r>
+          </m:e>
+          <m:sub>
+            <m:r>
+              <w:rPr>
+                <w:rFonts w:ascii="Cambria Math" w:hAnsi="Cambria Math"/>
+              </w:rPr>
+              <m:t>i</m:t>
+            </m:r>
+          </m:sub>
+        </m:sSub>
+      </m:oMath>
+      <w:r>
+        <w:t xml:space="preserve"> as the training set, and </w:t>
+      </w:r>
+      <m:oMath>
+        <m:sSub>
+          <m:sSubPr>
+            <m:ctrlPr>
+              <w:rPr>
+                <w:rFonts w:ascii="Cambria Math" w:hAnsi="Cambria Math"/>
+                <w:i/>
+              </w:rPr>
+            </m:ctrlPr>
+          </m:sSubPr>
+          <m:e>
+            <m:r>
+              <w:rPr>
+                <w:rFonts w:ascii="Cambria Math" w:hAnsi="Cambria Math"/>
+              </w:rPr>
+              <m:t>K</m:t>
+            </m:r>
+          </m:e>
+          <m:sub>
+            <m:r>
+              <w:rPr>
+                <w:rFonts w:ascii="Cambria Math" w:hAnsi="Cambria Math"/>
+              </w:rPr>
+              <m:t>i+1</m:t>
+            </m:r>
+          </m:sub>
+        </m:sSub>
+      </m:oMath>
+      <w:r>
+        <w:t xml:space="preserve"> as the test set. The chart below depicts </w:t>
+      </w:r>
+      <w:r>
+        <w:lastRenderedPageBreak/>
+        <w:t>the cross validation process</w:t>
+      </w:r>
+      <w:r>
+        <w:t>. This can ensure that the ordering of the time series can be preserved and no future time points will be used to predict the past.</w:t>
+      </w:r>
+    </w:p>
+    <w:p>
+      <w:r>
+        <w:rPr>
+          <w:noProof/>
+        </w:rPr>
+        <w:drawing>
+          <wp:inline distT="0" distB="0" distL="0" distR="0">
+            <wp:extent cx="5943600" cy="2788123"/>
+            <wp:effectExtent l="0" t="0" r="0" b="0"/>
+            <wp:docPr id="9" name="圖片 9" descr="https://i.stack.imgur.com/fXZ6k.png"/>
+            <wp:cNvGraphicFramePr>
+              <a:graphicFrameLocks xmlns:a="http://schemas.openxmlformats.org/drawingml/2006/main" noChangeAspect="1"/>
+            </wp:cNvGraphicFramePr>
+            <a:graphic xmlns:a="http://schemas.openxmlformats.org/drawingml/2006/main">
+              <a:graphicData uri="http://schemas.openxmlformats.org/drawingml/2006/picture">
+                <pic:pic xmlns:pic="http://schemas.openxmlformats.org/drawingml/2006/picture">
+                  <pic:nvPicPr>
+                    <pic:cNvPr id="0" name="Picture 10" descr="https://i.stack.imgur.com/fXZ6k.png"/>
+                    <pic:cNvPicPr>
+                      <a:picLocks noChangeAspect="1" noChangeArrowheads="1"/>
+                    </pic:cNvPicPr>
+                  </pic:nvPicPr>
+                  <pic:blipFill>
+                    <a:blip r:embed="rId17">
+                      <a:extLst>
+                        <a:ext uri="{28A0092B-C50C-407E-A947-70E740481C1C}">
+                          <a14:useLocalDpi xmlns:a14="http://schemas.microsoft.com/office/drawing/2010/main" val="0"/>
+                        </a:ext>
+                      </a:extLst>
+                    </a:blip>
+                    <a:srcRect/>
+                    <a:stretch>
+                      <a:fillRect/>
+                    </a:stretch>
+                  </pic:blipFill>
+                  <pic:spPr bwMode="auto">
+                    <a:xfrm>
+                      <a:off x="0" y="0"/>
+                      <a:ext cx="5943600" cy="2788123"/>
+                    </a:xfrm>
+                    <a:prstGeom prst="rect">
+                      <a:avLst/>
+                    </a:prstGeom>
+                    <a:noFill/>
+                    <a:ln>
+                      <a:noFill/>
+                    </a:ln>
+                  </pic:spPr>
+                </pic:pic>
+              </a:graphicData>
+            </a:graphic>
+          </wp:inline>
+        </w:drawing>
+      </w:r>
+    </w:p>
+    <w:p>
+      <w:pPr>
+        <w:rPr>
+          <w:i/>
+        </w:rPr>
+      </w:pPr>
+      <w:r>
+        <w:rPr>
+          <w:i/>
+        </w:rPr>
+        <w:t xml:space="preserve">Figure </w:t>
+      </w:r>
+      <w:r>
+        <w:rPr>
+          <w:i/>
+        </w:rPr>
+        <w:t>6:</w:t>
+      </w:r>
+      <w:r>
+        <w:rPr>
+          <w:i/>
+        </w:rPr>
+        <w:t xml:space="preserve"> </w:t>
+      </w:r>
+      <w:r>
+        <w:rPr>
+          <w:i/>
+        </w:rPr>
+        <w:t xml:space="preserve">Diagram depicts the time-series cross validation method used in this project. Source: </w:t>
+      </w:r>
+      <w:hyperlink r:id="rId18" w:history="1">
+        <w:r>
+          <w:rPr>
+            <w:rStyle w:val="ac"/>
+            <w:i/>
+          </w:rPr>
+          <w:t>https://stats.stackexchange.com/questions/14099/using-k-fold-cross-validation-for-time-series-model-selection</w:t>
+        </w:r>
+      </w:hyperlink>
+    </w:p>
+    <w:p>
+      <w:r>
+        <w:t xml:space="preserve">Finally, </w:t>
+      </w:r>
+      <m:oMath>
+        <m:r>
+          <w:rPr>
+            <w:rFonts w:ascii="Cambria Math" w:hAnsi="Cambria Math"/>
+          </w:rPr>
+          <m:t>C</m:t>
+        </m:r>
+      </m:oMath>
+      <w:r>
+        <w:t xml:space="preserve"> is a hyper-parameter that controls the proportion between the cross-entropy error and the </w:t>
+      </w:r>
+      <w:proofErr w:type="gramStart"/>
+      <w:r>
+        <w:t>regularization.</w:t>
+      </w:r>
+      <w:proofErr w:type="gramEnd"/>
+      <w:r>
+        <w:t xml:space="preserve"> A larger </w:t>
+      </w:r>
+      <m:oMath>
+        <m:r>
+          <w:rPr>
+            <w:rFonts w:ascii="Cambria Math" w:hAnsi="Cambria Math"/>
+          </w:rPr>
+          <m:t>C</m:t>
+        </m:r>
+      </m:oMath>
+      <w:r>
+        <w:t xml:space="preserve"> puts more emphasize on minimizing the cross-entropy, and diminishing the regularization effect on the regression coefficients.</w:t>
+      </w:r>
+    </w:p>
+    <w:p>
+      <w:pPr>
+        <w:rPr>
+          <w:rStyle w:val="ae"/>
+        </w:rPr>
+      </w:pPr>
+      <w:proofErr w:type="spellStart"/>
+      <w:r>
+        <w:rPr>
+          <w:rStyle w:val="ae"/>
+        </w:rPr>
+        <w:t>AdaBoost</w:t>
+      </w:r>
+      <w:proofErr w:type="spellEnd"/>
+    </w:p>
+    <w:p>
+      <w:pPr>
+        <w:rPr>
+          <w:bCs/>
+          <w:iCs/>
+        </w:rPr>
+      </w:pPr>
+      <w:r>
+        <w:rPr>
+          <w:bCs/>
+          <w:iCs/>
+        </w:rPr>
+        <w:t xml:space="preserve">The next model I have tried is the </w:t>
+      </w:r>
+      <w:proofErr w:type="spellStart"/>
+      <w:r>
+        <w:rPr>
+          <w:bCs/>
+          <w:iCs/>
+        </w:rPr>
+        <w:t>AdaBoost</w:t>
+      </w:r>
+      <w:proofErr w:type="spellEnd"/>
+      <w:r>
+        <w:rPr>
+          <w:bCs/>
+          <w:iCs/>
+        </w:rPr>
+        <w:t xml:space="preserve"> model, which is a model falls in a bigger class of ensemble learning model</w:t>
+      </w:r>
+      <w:r>
+        <w:rPr>
+          <w:bCs/>
+          <w:iCs/>
+        </w:rPr>
+        <w:t>s</w:t>
+      </w:r>
+      <w:r>
+        <w:rPr>
+          <w:bCs/>
+          <w:iCs/>
+        </w:rPr>
+        <w:t xml:space="preserve">. </w:t>
+      </w:r>
+      <w:r>
+        <w:rPr>
+          <w:bCs/>
+          <w:iCs/>
+        </w:rPr>
+        <w:t xml:space="preserve"> </w:t>
+      </w:r>
+      <w:r>
+        <w:rPr>
+          <w:bCs/>
+          <w:iCs/>
+        </w:rPr>
+        <w:t>Ensemble methods are well-known for its strong performance in real-world machine learning problems.</w:t>
+      </w:r>
+    </w:p>
+    <w:p>
+      <w:pPr>
+        <w:rPr>
+          <w:bCs/>
+          <w:iCs/>
+        </w:rPr>
+      </w:pPr>
+      <w:r>
+        <w:rPr>
+          <w:bCs/>
+          <w:iCs/>
+        </w:rPr>
+        <w:t xml:space="preserve">Ensemble methods rest on a principle that iteratively fitting a weak learner could converge to a strong learner and therefore gives better predictive power. </w:t>
+      </w:r>
+    </w:p>
+    <w:p>
+      <w:pPr>
+        <w:rPr>
+          <w:bCs/>
+          <w:iCs/>
+        </w:rPr>
+      </w:pPr>
+      <w:r>
+        <w:rPr>
+          <w:bCs/>
+          <w:iCs/>
+        </w:rPr>
+        <w:t xml:space="preserve">In this project, I have used the default weak learner from </w:t>
+      </w:r>
+      <w:proofErr w:type="spellStart"/>
+      <w:r>
+        <w:rPr>
+          <w:bCs/>
+          <w:iCs/>
+        </w:rPr>
+        <w:t>scikit</w:t>
+      </w:r>
+      <w:proofErr w:type="spellEnd"/>
+      <w:r>
+        <w:rPr>
+          <w:bCs/>
+          <w:iCs/>
+        </w:rPr>
+        <w:t xml:space="preserve">-learn library, which is by using Decision Trees and also the default boosting algorithm, </w:t>
+      </w:r>
+      <w:proofErr w:type="gramStart"/>
+      <w:r>
+        <w:rPr>
+          <w:bCs/>
+          <w:iCs/>
+        </w:rPr>
+        <w:t>SAMME.R .</w:t>
+      </w:r>
+      <w:proofErr w:type="gramEnd"/>
+      <w:r>
+        <w:rPr>
+          <w:bCs/>
+          <w:iCs/>
+        </w:rPr>
+        <w:t xml:space="preserve"> Similar to the Logistic Regression case, a grid-search is performed on the below hyper-parameters</w:t>
+      </w:r>
+    </w:p>
+    <w:p>
+      <w:pPr>
+        <w:pStyle w:val="a9"/>
+        <w:numPr>
+          <w:ilvl w:val="0"/>
+          <w:numId w:val="11"/>
+        </w:numPr>
+      </w:pPr>
+      <w:r>
+        <w:t xml:space="preserve">Number of estimators: Maximum number of estimators that the boosting algorithm will stop. The grid search is performed in the discrete set </w:t>
+      </w:r>
+      <m:oMath>
+        <m:r>
+          <w:rPr>
+            <w:rFonts w:ascii="Cambria Math" w:hAnsi="Cambria Math"/>
+          </w:rPr>
+          <m:t>{1, 10, 100, 300, 500}</m:t>
+        </m:r>
+      </m:oMath>
+    </w:p>
+    <w:p>
+      <w:pPr>
+        <w:pStyle w:val="a9"/>
+        <w:numPr>
+          <w:ilvl w:val="0"/>
+          <w:numId w:val="11"/>
+        </w:numPr>
+      </w:pPr>
+      <w:r>
+        <w:t xml:space="preserve">Learning Rate:  Controls the shrinkage of the contribution to each classifier. The grid search is performed in the discrete set </w:t>
+      </w:r>
+      <m:oMath>
+        <m:r>
+          <w:rPr>
+            <w:rFonts w:ascii="Cambria Math" w:hAnsi="Cambria Math"/>
+          </w:rPr>
+          <m:t>{</m:t>
+        </m:r>
+        <m:r>
+          <w:rPr>
+            <w:rFonts w:ascii="Cambria Math" w:hAnsi="Cambria Math"/>
+          </w:rPr>
+          <m:t>0.001, 0.01, 0.1, 1 , 10</m:t>
+        </m:r>
+      </m:oMath>
+      <w:r>
+        <w:t>}</w:t>
+      </w:r>
+    </w:p>
+    <w:p>
+      <w:r>
+        <w:lastRenderedPageBreak/>
+        <w:t>Same cross-validation methodology is used from logistic regression.</w:t>
+      </w:r>
+    </w:p>
+    <w:p>
+      <w:pPr>
+        <w:rPr>
+          <w:rStyle w:val="ae"/>
+        </w:rPr>
+      </w:pPr>
+      <w:r>
+        <w:rPr>
+          <w:rStyle w:val="ae"/>
+        </w:rPr>
+        <w:t>Feed-Forward Neural Network</w:t>
       </w:r>
       <w:bookmarkStart w:id="0" w:name="_GoBack"/>
       <w:bookmarkEnd w:id="0"/>
@@ -1767,6 +2537,232 @@
     </w:lvl>
   </w:abstractNum>
   <w:abstractNum w:abstractNumId="5">
+    <w:nsid w:val="3A632756"/>
+    <w:multiLevelType w:val="hybridMultilevel"/>
+    <w:tmpl w:val="6ECC1842"/>
+    <w:lvl w:ilvl="0" w:tplc="04090001">
+      <w:start w:val="1"/>
+      <w:numFmt w:val="bullet"/>
+      <w:lvlText w:val=""/>
+      <w:lvlJc w:val="left"/>
+      <w:pPr>
+        <w:ind w:left="480" w:hanging="480"/>
+      </w:pPr>
+      <w:rPr>
+        <w:rFonts w:ascii="Wingdings" w:hAnsi="Wingdings" w:hint="default"/>
+      </w:rPr>
+    </w:lvl>
+    <w:lvl w:ilvl="1" w:tplc="04090003" w:tentative="1">
+      <w:start w:val="1"/>
+      <w:numFmt w:val="bullet"/>
+      <w:lvlText w:val=""/>
+      <w:lvlJc w:val="left"/>
+      <w:pPr>
+        <w:ind w:left="960" w:hanging="480"/>
+      </w:pPr>
+      <w:rPr>
+        <w:rFonts w:ascii="Wingdings" w:hAnsi="Wingdings" w:hint="default"/>
+      </w:rPr>
+    </w:lvl>
+    <w:lvl w:ilvl="2" w:tplc="04090005" w:tentative="1">
+      <w:start w:val="1"/>
+      <w:numFmt w:val="bullet"/>
+      <w:lvlText w:val=""/>
+      <w:lvlJc w:val="left"/>
+      <w:pPr>
+        <w:ind w:left="1440" w:hanging="480"/>
+      </w:pPr>
+      <w:rPr>
+        <w:rFonts w:ascii="Wingdings" w:hAnsi="Wingdings" w:hint="default"/>
+      </w:rPr>
+    </w:lvl>
+    <w:lvl w:ilvl="3" w:tplc="04090001" w:tentative="1">
+      <w:start w:val="1"/>
+      <w:numFmt w:val="bullet"/>
+      <w:lvlText w:val=""/>
+      <w:lvlJc w:val="left"/>
+      <w:pPr>
+        <w:ind w:left="1920" w:hanging="480"/>
+      </w:pPr>
+      <w:rPr>
+        <w:rFonts w:ascii="Wingdings" w:hAnsi="Wingdings" w:hint="default"/>
+      </w:rPr>
+    </w:lvl>
+    <w:lvl w:ilvl="4" w:tplc="04090003" w:tentative="1">
+      <w:start w:val="1"/>
+      <w:numFmt w:val="bullet"/>
+      <w:lvlText w:val=""/>
+      <w:lvlJc w:val="left"/>
+      <w:pPr>
+        <w:ind w:left="2400" w:hanging="480"/>
+      </w:pPr>
+      <w:rPr>
+        <w:rFonts w:ascii="Wingdings" w:hAnsi="Wingdings" w:hint="default"/>
+      </w:rPr>
+    </w:lvl>
+    <w:lvl w:ilvl="5" w:tplc="04090005" w:tentative="1">
+      <w:start w:val="1"/>
+      <w:numFmt w:val="bullet"/>
+      <w:lvlText w:val=""/>
+      <w:lvlJc w:val="left"/>
+      <w:pPr>
+        <w:ind w:left="2880" w:hanging="480"/>
+      </w:pPr>
+      <w:rPr>
+        <w:rFonts w:ascii="Wingdings" w:hAnsi="Wingdings" w:hint="default"/>
+      </w:rPr>
+    </w:lvl>
+    <w:lvl w:ilvl="6" w:tplc="04090001" w:tentative="1">
+      <w:start w:val="1"/>
+      <w:numFmt w:val="bullet"/>
+      <w:lvlText w:val=""/>
+      <w:lvlJc w:val="left"/>
+      <w:pPr>
+        <w:ind w:left="3360" w:hanging="480"/>
+      </w:pPr>
+      <w:rPr>
+        <w:rFonts w:ascii="Wingdings" w:hAnsi="Wingdings" w:hint="default"/>
+      </w:rPr>
+    </w:lvl>
+    <w:lvl w:ilvl="7" w:tplc="04090003" w:tentative="1">
+      <w:start w:val="1"/>
+      <w:numFmt w:val="bullet"/>
+      <w:lvlText w:val=""/>
+      <w:lvlJc w:val="left"/>
+      <w:pPr>
+        <w:ind w:left="3840" w:hanging="480"/>
+      </w:pPr>
+      <w:rPr>
+        <w:rFonts w:ascii="Wingdings" w:hAnsi="Wingdings" w:hint="default"/>
+      </w:rPr>
+    </w:lvl>
+    <w:lvl w:ilvl="8" w:tplc="04090005" w:tentative="1">
+      <w:start w:val="1"/>
+      <w:numFmt w:val="bullet"/>
+      <w:lvlText w:val=""/>
+      <w:lvlJc w:val="left"/>
+      <w:pPr>
+        <w:ind w:left="4320" w:hanging="480"/>
+      </w:pPr>
+      <w:rPr>
+        <w:rFonts w:ascii="Wingdings" w:hAnsi="Wingdings" w:hint="default"/>
+      </w:rPr>
+    </w:lvl>
+  </w:abstractNum>
+  <w:abstractNum w:abstractNumId="6">
+    <w:nsid w:val="3D3422C8"/>
+    <w:multiLevelType w:val="hybridMultilevel"/>
+    <w:tmpl w:val="120E2A00"/>
+    <w:lvl w:ilvl="0" w:tplc="04090001">
+      <w:start w:val="1"/>
+      <w:numFmt w:val="bullet"/>
+      <w:lvlText w:val=""/>
+      <w:lvlJc w:val="left"/>
+      <w:pPr>
+        <w:ind w:left="622" w:hanging="480"/>
+      </w:pPr>
+      <w:rPr>
+        <w:rFonts w:ascii="Wingdings" w:hAnsi="Wingdings" w:hint="default"/>
+      </w:rPr>
+    </w:lvl>
+    <w:lvl w:ilvl="1" w:tplc="04090003" w:tentative="1">
+      <w:start w:val="1"/>
+      <w:numFmt w:val="bullet"/>
+      <w:lvlText w:val=""/>
+      <w:lvlJc w:val="left"/>
+      <w:pPr>
+        <w:ind w:left="1102" w:hanging="480"/>
+      </w:pPr>
+      <w:rPr>
+        <w:rFonts w:ascii="Wingdings" w:hAnsi="Wingdings" w:hint="default"/>
+      </w:rPr>
+    </w:lvl>
+    <w:lvl w:ilvl="2" w:tplc="04090005" w:tentative="1">
+      <w:start w:val="1"/>
+      <w:numFmt w:val="bullet"/>
+      <w:lvlText w:val=""/>
+      <w:lvlJc w:val="left"/>
+      <w:pPr>
+        <w:ind w:left="1582" w:hanging="480"/>
+      </w:pPr>
+      <w:rPr>
+        <w:rFonts w:ascii="Wingdings" w:hAnsi="Wingdings" w:hint="default"/>
+      </w:rPr>
+    </w:lvl>
+    <w:lvl w:ilvl="3" w:tplc="04090001" w:tentative="1">
+      <w:start w:val="1"/>
+      <w:numFmt w:val="bullet"/>
+      <w:lvlText w:val=""/>
+      <w:lvlJc w:val="left"/>
+      <w:pPr>
+        <w:ind w:left="2062" w:hanging="480"/>
+      </w:pPr>
+      <w:rPr>
+        <w:rFonts w:ascii="Wingdings" w:hAnsi="Wingdings" w:hint="default"/>
+      </w:rPr>
+    </w:lvl>
+    <w:lvl w:ilvl="4" w:tplc="04090003" w:tentative="1">
+      <w:start w:val="1"/>
+      <w:numFmt w:val="bullet"/>
+      <w:lvlText w:val=""/>
+      <w:lvlJc w:val="left"/>
+      <w:pPr>
+        <w:ind w:left="2542" w:hanging="480"/>
+      </w:pPr>
+      <w:rPr>
+        <w:rFonts w:ascii="Wingdings" w:hAnsi="Wingdings" w:hint="default"/>
+      </w:rPr>
+    </w:lvl>
+    <w:lvl w:ilvl="5" w:tplc="04090005" w:tentative="1">
+      <w:start w:val="1"/>
+      <w:numFmt w:val="bullet"/>
+      <w:lvlText w:val=""/>
+      <w:lvlJc w:val="left"/>
+      <w:pPr>
+        <w:ind w:left="3022" w:hanging="480"/>
+      </w:pPr>
+      <w:rPr>
+        <w:rFonts w:ascii="Wingdings" w:hAnsi="Wingdings" w:hint="default"/>
+      </w:rPr>
+    </w:lvl>
+    <w:lvl w:ilvl="6" w:tplc="04090001" w:tentative="1">
+      <w:start w:val="1"/>
+      <w:numFmt w:val="bullet"/>
+      <w:lvlText w:val=""/>
+      <w:lvlJc w:val="left"/>
+      <w:pPr>
+        <w:ind w:left="3502" w:hanging="480"/>
+      </w:pPr>
+      <w:rPr>
+        <w:rFonts w:ascii="Wingdings" w:hAnsi="Wingdings" w:hint="default"/>
+      </w:rPr>
+    </w:lvl>
+    <w:lvl w:ilvl="7" w:tplc="04090003" w:tentative="1">
+      <w:start w:val="1"/>
+      <w:numFmt w:val="bullet"/>
+      <w:lvlText w:val=""/>
+      <w:lvlJc w:val="left"/>
+      <w:pPr>
+        <w:ind w:left="3982" w:hanging="480"/>
+      </w:pPr>
+      <w:rPr>
+        <w:rFonts w:ascii="Wingdings" w:hAnsi="Wingdings" w:hint="default"/>
+      </w:rPr>
+    </w:lvl>
+    <w:lvl w:ilvl="8" w:tplc="04090005" w:tentative="1">
+      <w:start w:val="1"/>
+      <w:numFmt w:val="bullet"/>
+      <w:lvlText w:val=""/>
+      <w:lvlJc w:val="left"/>
+      <w:pPr>
+        <w:ind w:left="4462" w:hanging="480"/>
+      </w:pPr>
+      <w:rPr>
+        <w:rFonts w:ascii="Wingdings" w:hAnsi="Wingdings" w:hint="default"/>
+      </w:rPr>
+    </w:lvl>
+  </w:abstractNum>
+  <w:abstractNum w:abstractNumId="7">
     <w:nsid w:val="4ED86E11"/>
     <w:multiLevelType w:val="hybridMultilevel"/>
     <w:tmpl w:val="AF7803C4"/>
@@ -1879,7 +2875,7 @@
       </w:rPr>
     </w:lvl>
   </w:abstractNum>
-  <w:abstractNum w:abstractNumId="6">
+  <w:abstractNum w:abstractNumId="8">
     <w:nsid w:val="524432F3"/>
     <w:multiLevelType w:val="hybridMultilevel"/>
     <w:tmpl w:val="735AD094"/>
@@ -1968,7 +2964,7 @@
       </w:pPr>
     </w:lvl>
   </w:abstractNum>
-  <w:abstractNum w:abstractNumId="7">
+  <w:abstractNum w:abstractNumId="9">
     <w:nsid w:val="625A65B0"/>
     <w:multiLevelType w:val="hybridMultilevel"/>
     <w:tmpl w:val="CE78688C"/>
@@ -2081,7 +3077,7 @@
       </w:rPr>
     </w:lvl>
   </w:abstractNum>
-  <w:abstractNum w:abstractNumId="8">
+  <w:abstractNum w:abstractNumId="10">
     <w:nsid w:val="73D50A69"/>
     <w:multiLevelType w:val="hybridMultilevel"/>
     <w:tmpl w:val="025E3578"/>
@@ -2194,7 +3190,7 @@
       </w:rPr>
     </w:lvl>
   </w:abstractNum>
-  <w:abstractNum w:abstractNumId="9">
+  <w:abstractNum w:abstractNumId="11">
     <w:nsid w:val="7A7534D6"/>
     <w:multiLevelType w:val="hybridMultilevel"/>
     <w:tmpl w:val="E30A8EBE"/>
@@ -2307,7 +3303,7 @@
       </w:rPr>
     </w:lvl>
   </w:abstractNum>
-  <w:abstractNum w:abstractNumId="10">
+  <w:abstractNum w:abstractNumId="12">
     <w:nsid w:val="7C906CC1"/>
     <w:multiLevelType w:val="hybridMultilevel"/>
     <w:tmpl w:val="09C8BA6C"/>
@@ -2421,7 +3417,7 @@
     </w:lvl>
   </w:abstractNum>
   <w:num w:numId="1">
-    <w:abstractNumId w:val="6"/>
+    <w:abstractNumId w:val="8"/>
   </w:num>
   <w:num w:numId="2">
     <w:abstractNumId w:val="1"/>
@@ -2430,10 +3426,10 @@
     <w:abstractNumId w:val="4"/>
   </w:num>
   <w:num w:numId="4">
-    <w:abstractNumId w:val="8"/>
+    <w:abstractNumId w:val="10"/>
   </w:num>
   <w:num w:numId="5">
-    <w:abstractNumId w:val="10"/>
+    <w:abstractNumId w:val="12"/>
   </w:num>
   <w:num w:numId="6">
     <w:abstractNumId w:val="0"/>
@@ -2442,16 +3438,22 @@
     <w:abstractNumId w:val="2"/>
   </w:num>
   <w:num w:numId="8">
-    <w:abstractNumId w:val="7"/>
+    <w:abstractNumId w:val="9"/>
   </w:num>
   <w:num w:numId="9">
     <w:abstractNumId w:val="3"/>
   </w:num>
   <w:num w:numId="10">
-    <w:abstractNumId w:val="5"/>
+    <w:abstractNumId w:val="7"/>
   </w:num>
   <w:num w:numId="11">
-    <w:abstractNumId w:val="9"/>
+    <w:abstractNumId w:val="11"/>
+  </w:num>
+  <w:num w:numId="12">
+    <w:abstractNumId w:val="6"/>
+  </w:num>
+  <w:num w:numId="13">
+    <w:abstractNumId w:val="5"/>
   </w:num>
 </w:numbering>
 </file>
@@ -2980,6 +3982,20 @@
       <w:color w:val="808080"/>
     </w:rPr>
   </w:style>
+  <w:style w:type="character" w:styleId="ae">
+    <w:name w:val="Intense Emphasis"/>
+    <w:basedOn w:val="a0"/>
+    <w:uiPriority w:val="21"/>
+    <w:qFormat/>
+    <w:rsid w:val="007D343C"/>
+    <w:rPr>
+      <w:b/>
+      <w:bCs/>
+      <w:i/>
+      <w:iCs/>
+      <w:color w:val="4F81BD" w:themeColor="accent1"/>
+    </w:rPr>
+  </w:style>
 </w:styles>
 </file>
 
@@ -3505,6 +4521,20 @@
     <w:rsid w:val="00474161"/>
     <w:rPr>
       <w:color w:val="808080"/>
+    </w:rPr>
+  </w:style>
+  <w:style w:type="character" w:styleId="ae">
+    <w:name w:val="Intense Emphasis"/>
+    <w:basedOn w:val="a0"/>
+    <w:uiPriority w:val="21"/>
+    <w:qFormat/>
+    <w:rsid w:val="007D343C"/>
+    <w:rPr>
+      <w:b/>
+      <w:bCs/>
+      <w:i/>
+      <w:iCs/>
+      <w:color w:val="4F81BD" w:themeColor="accent1"/>
     </w:rPr>
   </w:style>
 </w:styles>
@@ -3800,7 +4830,7 @@
 </file>
 
 <file path=customXml/itemProps1.xml><?xml version="1.0" encoding="utf-8"?>
-<ds:datastoreItem xmlns:ds="http://schemas.openxmlformats.org/officeDocument/2006/customXml" ds:itemID="{F2593EE6-A2CE-4D5C-8F15-0B175BF9A425}">
+<ds:datastoreItem xmlns:ds="http://schemas.openxmlformats.org/officeDocument/2006/customXml" ds:itemID="{684FE9D0-7F0B-42D8-877F-2AD7990F2891}">
   <ds:schemaRefs>
     <ds:schemaRef ds:uri="http://schemas.openxmlformats.org/officeDocument/2006/bibliography"/>
   </ds:schemaRefs>

</xml_diff>

<commit_message>
fix a chart function
</commit_message>
<xml_diff>
--- a/Capstone Project Report.docx
+++ b/Capstone Project Report.docx
@@ -3586,7 +3586,7 @@
           <wp:inline distT="0" distB="0" distL="0" distR="0">
             <wp:extent cx="5030346" cy="3531405"/>
             <wp:effectExtent l="0" t="0" r="0" b="0"/>
-            <wp:docPr id="10" name="圖片 10"/>
+            <wp:docPr id="12" name="圖片 12"/>
             <wp:cNvGraphicFramePr>
               <a:graphicFrameLocks xmlns:a="http://schemas.openxmlformats.org/drawingml/2006/main" noChangeAspect="1"/>
             </wp:cNvGraphicFramePr>
@@ -3594,11 +3594,11 @@
               <a:graphicData uri="http://schemas.openxmlformats.org/drawingml/2006/picture">
                 <pic:pic xmlns:pic="http://schemas.openxmlformats.org/drawingml/2006/picture">
                   <pic:nvPicPr>
-                    <pic:cNvPr id="0" name="download (4).png"/>
+                    <pic:cNvPr id="0" name="download (6).png"/>
                     <pic:cNvPicPr/>
                   </pic:nvPicPr>
                   <pic:blipFill>
-                    <a:blip r:embed="rId20">
+                    <a:blip r:embed="rId21">
                       <a:extLst>
                         <a:ext uri="{28A0092B-C50C-407E-A947-70E740481C1C}">
                           <a14:useLocalDpi xmlns:a14="http://schemas.microsoft.com/office/drawing/2010/main" val="0"/>
@@ -4102,6 +4102,8 @@
         </w:rPr>
         <w:t xml:space="preserve">    Neutral       0.00      0.00      0.00        51</w:t>
       </w:r>
+      <w:bookmarkStart w:id="0" w:name="_GoBack"/>
+      <w:bookmarkEnd w:id="0"/>
     </w:p>
     <w:p>
       <w:pPr>
@@ -5195,7 +5197,7 @@
                     <pic:cNvPicPr/>
                   </pic:nvPicPr>
                   <pic:blipFill>
-                    <a:blip r:embed="rId21">
+                    <a:blip r:embed="rId22">
                       <a:extLst>
                         <a:ext uri="{28A0092B-C50C-407E-A947-70E740481C1C}">
                           <a14:useLocalDpi xmlns:a14="http://schemas.microsoft.com/office/drawing/2010/main" val="0"/>
@@ -5530,8 +5532,6 @@
       <w:r>
         <w:t>– The current labels cutoff have no justification. What threshold level should be chosen is perhaps another question to ask before fitting the model. This would require some practical consideration as you might want to set a threshold such that the gain you have on a correct prediction covers your actual trading cost.</w:t>
       </w:r>
-      <w:bookmarkStart w:id="0" w:name="_GoBack"/>
-      <w:bookmarkEnd w:id="0"/>
     </w:p>
     <w:sectPr>
       <w:pgSz w:w="12240" w:h="15840"/>
@@ -10569,7 +10569,7 @@
 </file>
 
 <file path=customXml/itemProps1.xml><?xml version="1.0" encoding="utf-8"?>
-<ds:datastoreItem xmlns:ds="http://schemas.openxmlformats.org/officeDocument/2006/customXml" ds:itemID="{EE982C07-D23F-4A22-9B0C-C8CBCFDA3E22}">
+<ds:datastoreItem xmlns:ds="http://schemas.openxmlformats.org/officeDocument/2006/customXml" ds:itemID="{A3ABB549-0455-4BBE-A3BA-7C6D92D99E03}">
   <ds:schemaRefs>
     <ds:schemaRef ds:uri="http://schemas.openxmlformats.org/officeDocument/2006/bibliography"/>
   </ds:schemaRefs>

</xml_diff>